<commit_message>
Adicionar certificado do curso 'Ruby on Rails 3 parte II'
</commit_message>
<xml_diff>
--- a/Felippe Rodrigo Puhle.docx
+++ b/Felippe Rodrigo Puhle.docx
@@ -1,6 +1,6 @@
 
 <file path=word/document.xml><?xml version="1.0" encoding="utf-8"?>
-<w:document xmlns:o="urn:schemas-microsoft-com:office:office" xmlns:r="http://schemas.openxmlformats.org/officeDocument/2006/relationships" xmlns:v="urn:schemas-microsoft-com:vml" xmlns:w="http://schemas.openxmlformats.org/wordprocessingml/2006/main" xmlns:w10="urn:schemas-microsoft-com:office:word" xmlns:wp="http://schemas.openxmlformats.org/drawingml/2006/wordprocessingDrawing" xmlns:wps="http://schemas.microsoft.com/office/word/2010/wordprocessingShape" xmlns:wpg="http://schemas.microsoft.com/office/word/2010/wordprocessingGroup" xmlns:mc="http://schemas.openxmlformats.org/markup-compatibility/2006" xmlns:wp14="http://schemas.microsoft.com/office/word/2010/wordprocessingDrawing" xmlns:w14="http://schemas.microsoft.com/office/word/2010/wordml" mc:Ignorable="w14 wp14">
+<w:document xmlns:o="urn:schemas-microsoft-com:office:office" xmlns:r="http://schemas.openxmlformats.org/officeDocument/2006/relationships" xmlns:v="urn:schemas-microsoft-com:vml" xmlns:w="http://schemas.openxmlformats.org/wordprocessingml/2006/main" xmlns:w10="urn:schemas-microsoft-com:office:word" xmlns:wp="http://schemas.openxmlformats.org/drawingml/2006/wordprocessingDrawing">
   <w:body>
     <w:p>
       <w:pPr>
@@ -8,8 +8,7 @@
         <w:spacing w:lineRule="auto" w:line="240"/>
         <w:rPr>
           <w:b/>
-          <w:b/>
-          <w:color w:val="404040" w:themeColor="text1" w:themeTint="bf"/>
+          <w:color w:val="404040"/>
           <w:sz w:val="36"/>
           <w:szCs w:val="36"/>
         </w:rPr>
@@ -17,7 +16,7 @@
       <w:r>
         <w:rPr>
           <w:b/>
-          <w:color w:val="404040" w:themeColor="text1" w:themeTint="bf"/>
+          <w:color w:val="404040"/>
           <w:sz w:val="36"/>
           <w:szCs w:val="36"/>
         </w:rPr>
@@ -29,14 +28,14 @@
         <w:pStyle w:val="Normal"/>
         <w:spacing w:lineRule="auto" w:line="240"/>
         <w:rPr>
-          <w:color w:val="404040" w:themeColor="text1" w:themeTint="bf"/>
+          <w:color w:val="404040"/>
           <w:sz w:val="26"/>
           <w:szCs w:val="26"/>
         </w:rPr>
       </w:pPr>
       <w:r>
         <w:rPr>
-          <w:color w:val="404040" w:themeColor="text1" w:themeTint="bf"/>
+          <w:color w:val="404040"/>
           <w:sz w:val="26"/>
           <w:szCs w:val="26"/>
         </w:rPr>
@@ -48,14 +47,14 @@
         <w:pStyle w:val="Normal"/>
         <w:spacing w:lineRule="auto" w:line="240"/>
         <w:rPr>
-          <w:color w:val="7F7F7F" w:themeColor="text1" w:themeTint="80"/>
-          <w:sz w:val="24"/>
-          <w:szCs w:val="24"/>
-        </w:rPr>
-      </w:pPr>
-      <w:r>
-        <w:rPr>
-          <w:color w:val="7F7F7F" w:themeColor="text1" w:themeTint="80"/>
+          <w:color w:val="7F7F7F"/>
+          <w:sz w:val="24"/>
+          <w:szCs w:val="24"/>
+        </w:rPr>
+      </w:pPr>
+      <w:r>
+        <w:rPr>
+          <w:color w:val="7F7F7F"/>
           <w:sz w:val="24"/>
           <w:szCs w:val="24"/>
         </w:rPr>
@@ -67,14 +66,14 @@
         <w:pStyle w:val="Normal"/>
         <w:spacing w:lineRule="auto" w:line="360"/>
         <w:rPr>
-          <w:color w:val="7F7F7F" w:themeColor="text1" w:themeTint="80"/>
-          <w:sz w:val="24"/>
-          <w:szCs w:val="24"/>
-        </w:rPr>
-      </w:pPr>
-      <w:r>
-        <w:rPr>
-          <w:color w:val="7F7F7F" w:themeColor="text1" w:themeTint="80"/>
+          <w:color w:val="7F7F7F"/>
+          <w:sz w:val="24"/>
+          <w:szCs w:val="24"/>
+        </w:rPr>
+      </w:pPr>
+      <w:r>
+        <w:rPr>
+          <w:color w:val="7F7F7F"/>
           <w:sz w:val="24"/>
           <w:szCs w:val="24"/>
         </w:rPr>
@@ -86,8 +85,7 @@
         <w:spacing w:lineRule="auto" w:line="360"/>
         <w:rPr>
           <w:b/>
-          <w:b/>
-          <w:color w:val="595959" w:themeColor="text1" w:themeTint="a6"/>
+          <w:color w:val="595959"/>
           <w:sz w:val="32"/>
           <w:szCs w:val="32"/>
         </w:rPr>
@@ -95,7 +93,7 @@
       <w:r>
         <w:rPr>
           <w:b/>
-          <w:color w:val="595959" w:themeColor="text1" w:themeTint="a6"/>
+          <w:color w:val="595959"/>
           <w:sz w:val="32"/>
           <w:szCs w:val="32"/>
         </w:rPr>
@@ -106,17 +104,17 @@
       <w:pPr>
         <w:pStyle w:val="Normal"/>
         <w:spacing w:lineRule="auto" w:line="240"/>
-        <w:ind w:firstLine="708"/>
-        <w:jc w:val="both"/>
-        <w:rPr>
-          <w:color w:val="404040" w:themeColor="text1" w:themeTint="bf"/>
-          <w:sz w:val="24"/>
-          <w:szCs w:val="24"/>
-        </w:rPr>
-      </w:pPr>
-      <w:r>
-        <w:rPr>
-          <w:color w:val="404040" w:themeColor="text1" w:themeTint="bf"/>
+        <w:ind w:left="0" w:right="0" w:firstLine="708"/>
+        <w:jc w:val="both"/>
+        <w:rPr>
+          <w:color w:val="404040"/>
+          <w:sz w:val="24"/>
+          <w:szCs w:val="24"/>
+        </w:rPr>
+      </w:pPr>
+      <w:r>
+        <w:rPr>
+          <w:color w:val="404040"/>
           <w:sz w:val="24"/>
           <w:szCs w:val="24"/>
         </w:rPr>
@@ -127,17 +125,17 @@
       <w:pPr>
         <w:pStyle w:val="Normal"/>
         <w:spacing w:lineRule="auto" w:line="240"/>
-        <w:ind w:firstLine="708"/>
-        <w:jc w:val="both"/>
-        <w:rPr>
-          <w:color w:val="404040" w:themeColor="text1" w:themeTint="bf"/>
-          <w:sz w:val="24"/>
-          <w:szCs w:val="24"/>
-        </w:rPr>
-      </w:pPr>
-      <w:r>
-        <w:rPr>
-          <w:color w:val="404040" w:themeColor="text1" w:themeTint="bf"/>
+        <w:ind w:left="0" w:right="0" w:firstLine="708"/>
+        <w:jc w:val="both"/>
+        <w:rPr>
+          <w:color w:val="404040"/>
+          <w:sz w:val="24"/>
+          <w:szCs w:val="24"/>
+        </w:rPr>
+      </w:pPr>
+      <w:r>
+        <w:rPr>
+          <w:color w:val="404040"/>
           <w:sz w:val="24"/>
           <w:szCs w:val="24"/>
         </w:rPr>
@@ -148,17 +146,17 @@
       <w:pPr>
         <w:pStyle w:val="Normal"/>
         <w:spacing w:lineRule="auto" w:line="240"/>
-        <w:ind w:firstLine="708"/>
-        <w:jc w:val="both"/>
-        <w:rPr>
-          <w:color w:val="404040" w:themeColor="text1" w:themeTint="bf"/>
-          <w:sz w:val="24"/>
-          <w:szCs w:val="24"/>
-        </w:rPr>
-      </w:pPr>
-      <w:r>
-        <w:rPr>
-          <w:color w:val="404040" w:themeColor="text1" w:themeTint="bf"/>
+        <w:ind w:left="0" w:right="0" w:firstLine="708"/>
+        <w:jc w:val="both"/>
+        <w:rPr>
+          <w:color w:val="404040"/>
+          <w:sz w:val="24"/>
+          <w:szCs w:val="24"/>
+        </w:rPr>
+      </w:pPr>
+      <w:r>
+        <w:rPr>
+          <w:color w:val="404040"/>
           <w:sz w:val="24"/>
           <w:szCs w:val="24"/>
         </w:rPr>
@@ -169,17 +167,17 @@
       <w:pPr>
         <w:pStyle w:val="Normal"/>
         <w:spacing w:lineRule="auto" w:line="240"/>
-        <w:ind w:firstLine="708"/>
-        <w:jc w:val="both"/>
-        <w:rPr>
-          <w:color w:val="404040" w:themeColor="text1" w:themeTint="bf"/>
-          <w:sz w:val="24"/>
-          <w:szCs w:val="24"/>
-        </w:rPr>
-      </w:pPr>
-      <w:r>
-        <w:rPr>
-          <w:color w:val="404040" w:themeColor="text1" w:themeTint="bf"/>
+        <w:ind w:left="0" w:right="0" w:firstLine="708"/>
+        <w:jc w:val="both"/>
+        <w:rPr>
+          <w:color w:val="404040"/>
+          <w:sz w:val="24"/>
+          <w:szCs w:val="24"/>
+        </w:rPr>
+      </w:pPr>
+      <w:r>
+        <w:rPr>
+          <w:color w:val="404040"/>
           <w:sz w:val="24"/>
           <w:szCs w:val="24"/>
         </w:rPr>
@@ -190,17 +188,17 @@
       <w:pPr>
         <w:pStyle w:val="Normal"/>
         <w:spacing w:lineRule="auto" w:line="240"/>
-        <w:ind w:firstLine="708"/>
-        <w:jc w:val="both"/>
-        <w:rPr>
-          <w:color w:val="404040" w:themeColor="text1" w:themeTint="bf"/>
-          <w:sz w:val="24"/>
-          <w:szCs w:val="24"/>
-        </w:rPr>
-      </w:pPr>
-      <w:r>
-        <w:rPr>
-          <w:color w:val="404040" w:themeColor="text1" w:themeTint="bf"/>
+        <w:ind w:left="0" w:right="0" w:firstLine="708"/>
+        <w:jc w:val="both"/>
+        <w:rPr>
+          <w:color w:val="404040"/>
+          <w:sz w:val="24"/>
+          <w:szCs w:val="24"/>
+        </w:rPr>
+      </w:pPr>
+      <w:r>
+        <w:rPr>
+          <w:color w:val="404040"/>
           <w:sz w:val="24"/>
           <w:szCs w:val="24"/>
         </w:rPr>
@@ -211,17 +209,17 @@
       <w:pPr>
         <w:pStyle w:val="Normal"/>
         <w:spacing w:lineRule="auto" w:line="240"/>
-        <w:ind w:firstLine="708"/>
-        <w:jc w:val="both"/>
-        <w:rPr>
-          <w:color w:val="404040" w:themeColor="text1" w:themeTint="bf"/>
-          <w:sz w:val="24"/>
-          <w:szCs w:val="24"/>
-        </w:rPr>
-      </w:pPr>
-      <w:r>
-        <w:rPr>
-          <w:color w:val="404040" w:themeColor="text1" w:themeTint="bf"/>
+        <w:ind w:left="0" w:right="0" w:firstLine="708"/>
+        <w:jc w:val="both"/>
+        <w:rPr>
+          <w:color w:val="404040"/>
+          <w:sz w:val="24"/>
+          <w:szCs w:val="24"/>
+        </w:rPr>
+      </w:pPr>
+      <w:r>
+        <w:rPr>
+          <w:color w:val="404040"/>
           <w:sz w:val="24"/>
           <w:szCs w:val="24"/>
         </w:rPr>
@@ -232,17 +230,17 @@
       <w:pPr>
         <w:pStyle w:val="Normal"/>
         <w:spacing w:lineRule="auto" w:line="240"/>
-        <w:ind w:firstLine="708"/>
-        <w:jc w:val="both"/>
-        <w:rPr>
-          <w:color w:val="404040" w:themeColor="text1" w:themeTint="bf"/>
-          <w:sz w:val="24"/>
-          <w:szCs w:val="24"/>
-        </w:rPr>
-      </w:pPr>
-      <w:r>
-        <w:rPr>
-          <w:color w:val="404040" w:themeColor="text1" w:themeTint="bf"/>
+        <w:ind w:left="0" w:right="0" w:firstLine="708"/>
+        <w:jc w:val="both"/>
+        <w:rPr>
+          <w:color w:val="404040"/>
+          <w:sz w:val="24"/>
+          <w:szCs w:val="24"/>
+        </w:rPr>
+      </w:pPr>
+      <w:r>
+        <w:rPr>
+          <w:color w:val="404040"/>
           <w:sz w:val="24"/>
           <w:szCs w:val="24"/>
         </w:rPr>
@@ -253,17 +251,17 @@
       <w:pPr>
         <w:pStyle w:val="Normal"/>
         <w:spacing w:lineRule="auto" w:line="240"/>
-        <w:ind w:firstLine="708"/>
-        <w:jc w:val="both"/>
-        <w:rPr>
-          <w:color w:val="404040" w:themeColor="text1" w:themeTint="bf"/>
-          <w:sz w:val="24"/>
-          <w:szCs w:val="24"/>
-        </w:rPr>
-      </w:pPr>
-      <w:r>
-        <w:rPr>
-          <w:color w:val="404040" w:themeColor="text1" w:themeTint="bf"/>
+        <w:ind w:left="0" w:right="0" w:firstLine="708"/>
+        <w:jc w:val="both"/>
+        <w:rPr>
+          <w:color w:val="404040"/>
+          <w:sz w:val="24"/>
+          <w:szCs w:val="24"/>
+        </w:rPr>
+      </w:pPr>
+      <w:r>
+        <w:rPr>
+          <w:color w:val="404040"/>
           <w:sz w:val="24"/>
           <w:szCs w:val="24"/>
         </w:rPr>
@@ -276,8 +274,7 @@
         <w:spacing w:lineRule="auto" w:line="360"/>
         <w:rPr>
           <w:b/>
-          <w:b/>
-          <w:color w:val="595959" w:themeColor="text1" w:themeTint="a6"/>
+          <w:color w:val="595959"/>
           <w:sz w:val="32"/>
           <w:szCs w:val="32"/>
         </w:rPr>
@@ -285,7 +282,7 @@
       <w:r>
         <w:rPr>
           <w:b/>
-          <w:color w:val="595959" w:themeColor="text1" w:themeTint="a6"/>
+          <w:color w:val="595959"/>
           <w:sz w:val="32"/>
           <w:szCs w:val="32"/>
         </w:rPr>
@@ -297,8 +294,7 @@
         <w:spacing w:lineRule="auto" w:line="360"/>
         <w:rPr>
           <w:b/>
-          <w:b/>
-          <w:color w:val="595959" w:themeColor="text1" w:themeTint="a6"/>
+          <w:color w:val="595959"/>
           <w:sz w:val="32"/>
           <w:szCs w:val="32"/>
         </w:rPr>
@@ -306,7 +302,7 @@
       <w:r>
         <w:rPr>
           <w:b/>
-          <w:color w:val="595959" w:themeColor="text1" w:themeTint="a6"/>
+          <w:color w:val="595959"/>
           <w:sz w:val="32"/>
           <w:szCs w:val="32"/>
         </w:rPr>
@@ -320,8 +316,7 @@
         <w:jc w:val="both"/>
         <w:rPr>
           <w:b/>
-          <w:b/>
-          <w:color w:val="404040" w:themeColor="text1" w:themeTint="bf"/>
+          <w:color w:val="404040"/>
           <w:sz w:val="28"/>
           <w:szCs w:val="28"/>
         </w:rPr>
@@ -329,7 +324,7 @@
       <w:r>
         <w:rPr>
           <w:b/>
-          <w:color w:val="404040" w:themeColor="text1" w:themeTint="bf"/>
+          <w:color w:val="404040"/>
           <w:sz w:val="28"/>
           <w:szCs w:val="28"/>
         </w:rPr>
@@ -342,14 +337,14 @@
         <w:spacing w:lineRule="auto" w:line="240" w:before="0" w:after="0"/>
         <w:jc w:val="both"/>
         <w:rPr>
-          <w:color w:val="595959" w:themeColor="text1" w:themeTint="a6"/>
+          <w:color w:val="595959"/>
           <w:sz w:val="28"/>
           <w:szCs w:val="28"/>
         </w:rPr>
       </w:pPr>
       <w:r>
         <w:rPr>
-          <w:color w:val="595959" w:themeColor="text1" w:themeTint="a6"/>
+          <w:color w:val="595959"/>
           <w:sz w:val="28"/>
           <w:szCs w:val="28"/>
         </w:rPr>
@@ -362,14 +357,14 @@
         <w:spacing w:lineRule="auto" w:line="240"/>
         <w:jc w:val="both"/>
         <w:rPr>
-          <w:color w:val="7F7F7F" w:themeColor="text1" w:themeTint="80"/>
+          <w:color w:val="7F7F7F"/>
           <w:sz w:val="28"/>
           <w:szCs w:val="28"/>
         </w:rPr>
       </w:pPr>
       <w:r>
         <w:rPr>
-          <w:color w:val="7F7F7F" w:themeColor="text1" w:themeTint="80"/>
+          <w:color w:val="7F7F7F"/>
           <w:sz w:val="28"/>
           <w:szCs w:val="28"/>
         </w:rPr>
@@ -386,14 +381,14 @@
         <w:spacing w:lineRule="auto" w:line="240"/>
         <w:jc w:val="both"/>
         <w:rPr>
-          <w:color w:val="404040" w:themeColor="text1" w:themeTint="bf"/>
-          <w:sz w:val="24"/>
-          <w:szCs w:val="24"/>
-        </w:rPr>
-      </w:pPr>
-      <w:r>
-        <w:rPr>
-          <w:color w:val="404040" w:themeColor="text1" w:themeTint="bf"/>
+          <w:color w:val="404040"/>
+          <w:sz w:val="24"/>
+          <w:szCs w:val="24"/>
+        </w:rPr>
+      </w:pPr>
+      <w:r>
+        <w:rPr>
+          <w:color w:val="404040"/>
           <w:sz w:val="24"/>
           <w:szCs w:val="24"/>
         </w:rPr>
@@ -410,14 +405,14 @@
         <w:spacing w:lineRule="auto" w:line="240"/>
         <w:jc w:val="both"/>
         <w:rPr>
-          <w:color w:val="404040" w:themeColor="text1" w:themeTint="bf"/>
-          <w:sz w:val="24"/>
-          <w:szCs w:val="24"/>
-        </w:rPr>
-      </w:pPr>
-      <w:r>
-        <w:rPr>
-          <w:color w:val="404040" w:themeColor="text1" w:themeTint="bf"/>
+          <w:color w:val="404040"/>
+          <w:sz w:val="24"/>
+          <w:szCs w:val="24"/>
+        </w:rPr>
+      </w:pPr>
+      <w:r>
+        <w:rPr>
+          <w:color w:val="404040"/>
           <w:sz w:val="24"/>
           <w:szCs w:val="24"/>
         </w:rPr>
@@ -434,14 +429,14 @@
         <w:spacing w:lineRule="auto" w:line="240"/>
         <w:jc w:val="both"/>
         <w:rPr>
-          <w:color w:val="404040" w:themeColor="text1" w:themeTint="bf"/>
-          <w:sz w:val="24"/>
-          <w:szCs w:val="24"/>
-        </w:rPr>
-      </w:pPr>
-      <w:r>
-        <w:rPr>
-          <w:color w:val="404040" w:themeColor="text1" w:themeTint="bf"/>
+          <w:color w:val="404040"/>
+          <w:sz w:val="24"/>
+          <w:szCs w:val="24"/>
+        </w:rPr>
+      </w:pPr>
+      <w:r>
+        <w:rPr>
+          <w:color w:val="404040"/>
           <w:sz w:val="24"/>
           <w:szCs w:val="24"/>
         </w:rPr>
@@ -458,14 +453,14 @@
         <w:spacing w:lineRule="auto" w:line="240"/>
         <w:jc w:val="both"/>
         <w:rPr>
-          <w:color w:val="404040" w:themeColor="text1" w:themeTint="bf"/>
-          <w:sz w:val="24"/>
-          <w:szCs w:val="24"/>
-        </w:rPr>
-      </w:pPr>
-      <w:r>
-        <w:rPr>
-          <w:color w:val="404040" w:themeColor="text1" w:themeTint="bf"/>
+          <w:color w:val="404040"/>
+          <w:sz w:val="24"/>
+          <w:szCs w:val="24"/>
+        </w:rPr>
+      </w:pPr>
+      <w:r>
+        <w:rPr>
+          <w:color w:val="404040"/>
           <w:sz w:val="24"/>
           <w:szCs w:val="24"/>
         </w:rPr>
@@ -488,8 +483,7 @@
         <w:jc w:val="both"/>
         <w:rPr>
           <w:b/>
-          <w:b/>
-          <w:color w:val="404040" w:themeColor="text1" w:themeTint="bf"/>
+          <w:color w:val="404040"/>
           <w:sz w:val="28"/>
           <w:szCs w:val="28"/>
         </w:rPr>
@@ -497,7 +491,7 @@
       <w:r>
         <w:rPr>
           <w:b/>
-          <w:color w:val="404040" w:themeColor="text1" w:themeTint="bf"/>
+          <w:color w:val="404040"/>
           <w:sz w:val="28"/>
           <w:szCs w:val="28"/>
         </w:rPr>
@@ -510,14 +504,14 @@
         <w:spacing w:lineRule="auto" w:line="240" w:before="0" w:after="0"/>
         <w:jc w:val="both"/>
         <w:rPr>
-          <w:color w:val="595959" w:themeColor="text1" w:themeTint="a6"/>
+          <w:color w:val="595959"/>
           <w:sz w:val="28"/>
           <w:szCs w:val="28"/>
         </w:rPr>
       </w:pPr>
       <w:r>
         <w:rPr>
-          <w:color w:val="595959" w:themeColor="text1" w:themeTint="a6"/>
+          <w:color w:val="595959"/>
           <w:sz w:val="28"/>
           <w:szCs w:val="28"/>
         </w:rPr>
@@ -530,14 +524,14 @@
         <w:spacing w:lineRule="auto" w:line="240"/>
         <w:jc w:val="both"/>
         <w:rPr>
-          <w:color w:val="7F7F7F" w:themeColor="text1" w:themeTint="80"/>
+          <w:color w:val="7F7F7F"/>
           <w:sz w:val="28"/>
           <w:szCs w:val="28"/>
         </w:rPr>
       </w:pPr>
       <w:r>
         <w:rPr>
-          <w:color w:val="7F7F7F" w:themeColor="text1" w:themeTint="80"/>
+          <w:color w:val="7F7F7F"/>
           <w:sz w:val="28"/>
           <w:szCs w:val="28"/>
         </w:rPr>
@@ -554,14 +548,14 @@
         <w:spacing w:lineRule="auto" w:line="240"/>
         <w:jc w:val="both"/>
         <w:rPr>
-          <w:color w:val="404040" w:themeColor="text1" w:themeTint="bf"/>
-          <w:sz w:val="24"/>
-          <w:szCs w:val="24"/>
-        </w:rPr>
-      </w:pPr>
-      <w:r>
-        <w:rPr>
-          <w:color w:val="404040" w:themeColor="text1" w:themeTint="bf"/>
+          <w:color w:val="404040"/>
+          <w:sz w:val="24"/>
+          <w:szCs w:val="24"/>
+        </w:rPr>
+      </w:pPr>
+      <w:r>
+        <w:rPr>
+          <w:color w:val="404040"/>
           <w:sz w:val="24"/>
           <w:szCs w:val="24"/>
         </w:rPr>
@@ -578,14 +572,14 @@
         <w:spacing w:lineRule="auto" w:line="240"/>
         <w:jc w:val="both"/>
         <w:rPr>
-          <w:color w:val="404040" w:themeColor="text1" w:themeTint="bf"/>
-          <w:sz w:val="24"/>
-          <w:szCs w:val="24"/>
-        </w:rPr>
-      </w:pPr>
-      <w:r>
-        <w:rPr>
-          <w:color w:val="404040" w:themeColor="text1" w:themeTint="bf"/>
+          <w:color w:val="404040"/>
+          <w:sz w:val="24"/>
+          <w:szCs w:val="24"/>
+        </w:rPr>
+      </w:pPr>
+      <w:r>
+        <w:rPr>
+          <w:color w:val="404040"/>
           <w:sz w:val="24"/>
           <w:szCs w:val="24"/>
         </w:rPr>
@@ -602,14 +596,14 @@
         <w:spacing w:lineRule="auto" w:line="240"/>
         <w:jc w:val="both"/>
         <w:rPr>
-          <w:color w:val="404040" w:themeColor="text1" w:themeTint="bf"/>
-          <w:sz w:val="24"/>
-          <w:szCs w:val="24"/>
-        </w:rPr>
-      </w:pPr>
-      <w:r>
-        <w:rPr>
-          <w:color w:val="404040" w:themeColor="text1" w:themeTint="bf"/>
+          <w:color w:val="404040"/>
+          <w:sz w:val="24"/>
+          <w:szCs w:val="24"/>
+        </w:rPr>
+      </w:pPr>
+      <w:r>
+        <w:rPr>
+          <w:color w:val="404040"/>
           <w:sz w:val="24"/>
           <w:szCs w:val="24"/>
         </w:rPr>
@@ -626,14 +620,14 @@
         <w:spacing w:lineRule="auto" w:line="240"/>
         <w:jc w:val="both"/>
         <w:rPr>
-          <w:color w:val="404040" w:themeColor="text1" w:themeTint="bf"/>
-          <w:sz w:val="24"/>
-          <w:szCs w:val="24"/>
-        </w:rPr>
-      </w:pPr>
-      <w:r>
-        <w:rPr>
-          <w:color w:val="404040" w:themeColor="text1" w:themeTint="bf"/>
+          <w:color w:val="404040"/>
+          <w:sz w:val="24"/>
+          <w:szCs w:val="24"/>
+        </w:rPr>
+      </w:pPr>
+      <w:r>
+        <w:rPr>
+          <w:color w:val="404040"/>
           <w:sz w:val="24"/>
           <w:szCs w:val="24"/>
         </w:rPr>
@@ -650,14 +644,14 @@
         <w:spacing w:lineRule="auto" w:line="240"/>
         <w:jc w:val="both"/>
         <w:rPr>
-          <w:color w:val="404040" w:themeColor="text1" w:themeTint="bf"/>
-          <w:sz w:val="24"/>
-          <w:szCs w:val="24"/>
-        </w:rPr>
-      </w:pPr>
-      <w:r>
-        <w:rPr>
-          <w:color w:val="404040" w:themeColor="text1" w:themeTint="bf"/>
+          <w:color w:val="404040"/>
+          <w:sz w:val="24"/>
+          <w:szCs w:val="24"/>
+        </w:rPr>
+      </w:pPr>
+      <w:r>
+        <w:rPr>
+          <w:color w:val="404040"/>
           <w:sz w:val="24"/>
           <w:szCs w:val="24"/>
         </w:rPr>
@@ -680,8 +674,7 @@
         <w:jc w:val="both"/>
         <w:rPr>
           <w:b/>
-          <w:b/>
-          <w:color w:val="404040" w:themeColor="text1" w:themeTint="bf"/>
+          <w:color w:val="404040"/>
           <w:sz w:val="28"/>
           <w:szCs w:val="28"/>
         </w:rPr>
@@ -689,7 +682,7 @@
       <w:r>
         <w:rPr>
           <w:b/>
-          <w:color w:val="404040" w:themeColor="text1" w:themeTint="bf"/>
+          <w:color w:val="404040"/>
           <w:sz w:val="28"/>
           <w:szCs w:val="28"/>
         </w:rPr>
@@ -702,14 +695,14 @@
         <w:spacing w:lineRule="auto" w:line="240" w:before="0" w:after="0"/>
         <w:jc w:val="both"/>
         <w:rPr>
-          <w:color w:val="595959" w:themeColor="text1" w:themeTint="a6"/>
+          <w:color w:val="595959"/>
           <w:sz w:val="28"/>
           <w:szCs w:val="28"/>
         </w:rPr>
       </w:pPr>
       <w:r>
         <w:rPr>
-          <w:color w:val="595959" w:themeColor="text1" w:themeTint="a6"/>
+          <w:color w:val="595959"/>
           <w:sz w:val="28"/>
           <w:szCs w:val="28"/>
         </w:rPr>
@@ -722,14 +715,14 @@
         <w:spacing w:lineRule="auto" w:line="240"/>
         <w:jc w:val="both"/>
         <w:rPr>
-          <w:color w:val="7F7F7F" w:themeColor="text1" w:themeTint="80"/>
+          <w:color w:val="7F7F7F"/>
           <w:sz w:val="28"/>
           <w:szCs w:val="28"/>
         </w:rPr>
       </w:pPr>
       <w:r>
         <w:rPr>
-          <w:color w:val="7F7F7F" w:themeColor="text1" w:themeTint="80"/>
+          <w:color w:val="7F7F7F"/>
           <w:sz w:val="28"/>
           <w:szCs w:val="28"/>
         </w:rPr>
@@ -746,14 +739,14 @@
         <w:spacing w:lineRule="auto" w:line="240"/>
         <w:jc w:val="both"/>
         <w:rPr>
-          <w:color w:val="404040" w:themeColor="text1" w:themeTint="bf"/>
-          <w:sz w:val="24"/>
-          <w:szCs w:val="24"/>
-        </w:rPr>
-      </w:pPr>
-      <w:r>
-        <w:rPr>
-          <w:color w:val="404040" w:themeColor="text1" w:themeTint="bf"/>
+          <w:color w:val="404040"/>
+          <w:sz w:val="24"/>
+          <w:szCs w:val="24"/>
+        </w:rPr>
+      </w:pPr>
+      <w:r>
+        <w:rPr>
+          <w:color w:val="404040"/>
           <w:sz w:val="24"/>
           <w:szCs w:val="24"/>
         </w:rPr>
@@ -770,14 +763,14 @@
         <w:spacing w:lineRule="auto" w:line="240"/>
         <w:jc w:val="both"/>
         <w:rPr>
-          <w:color w:val="404040" w:themeColor="text1" w:themeTint="bf"/>
-          <w:sz w:val="24"/>
-          <w:szCs w:val="24"/>
-        </w:rPr>
-      </w:pPr>
-      <w:r>
-        <w:rPr>
-          <w:color w:val="404040" w:themeColor="text1" w:themeTint="bf"/>
+          <w:color w:val="404040"/>
+          <w:sz w:val="24"/>
+          <w:szCs w:val="24"/>
+        </w:rPr>
+      </w:pPr>
+      <w:r>
+        <w:rPr>
+          <w:color w:val="404040"/>
           <w:sz w:val="24"/>
           <w:szCs w:val="24"/>
         </w:rPr>
@@ -794,14 +787,14 @@
         <w:spacing w:lineRule="auto" w:line="240"/>
         <w:jc w:val="both"/>
         <w:rPr>
-          <w:color w:val="404040" w:themeColor="text1" w:themeTint="bf"/>
-          <w:sz w:val="24"/>
-          <w:szCs w:val="24"/>
-        </w:rPr>
-      </w:pPr>
-      <w:r>
-        <w:rPr>
-          <w:color w:val="404040" w:themeColor="text1" w:themeTint="bf"/>
+          <w:color w:val="404040"/>
+          <w:sz w:val="24"/>
+          <w:szCs w:val="24"/>
+        </w:rPr>
+      </w:pPr>
+      <w:r>
+        <w:rPr>
+          <w:color w:val="404040"/>
           <w:sz w:val="24"/>
           <w:szCs w:val="24"/>
         </w:rPr>
@@ -818,14 +811,14 @@
         <w:spacing w:lineRule="auto" w:line="240"/>
         <w:jc w:val="both"/>
         <w:rPr>
-          <w:color w:val="404040" w:themeColor="text1" w:themeTint="bf"/>
-          <w:sz w:val="24"/>
-          <w:szCs w:val="24"/>
-        </w:rPr>
-      </w:pPr>
-      <w:r>
-        <w:rPr>
-          <w:color w:val="404040" w:themeColor="text1" w:themeTint="bf"/>
+          <w:color w:val="404040"/>
+          <w:sz w:val="24"/>
+          <w:szCs w:val="24"/>
+        </w:rPr>
+      </w:pPr>
+      <w:r>
+        <w:rPr>
+          <w:color w:val="404040"/>
           <w:sz w:val="24"/>
           <w:szCs w:val="24"/>
         </w:rPr>
@@ -848,8 +841,7 @@
         <w:jc w:val="both"/>
         <w:rPr>
           <w:b/>
-          <w:b/>
-          <w:color w:val="404040" w:themeColor="text1" w:themeTint="bf"/>
+          <w:color w:val="404040"/>
           <w:sz w:val="28"/>
           <w:szCs w:val="28"/>
         </w:rPr>
@@ -857,7 +849,7 @@
       <w:r>
         <w:rPr>
           <w:b/>
-          <w:color w:val="404040" w:themeColor="text1" w:themeTint="bf"/>
+          <w:color w:val="404040"/>
           <w:sz w:val="28"/>
           <w:szCs w:val="28"/>
         </w:rPr>
@@ -870,8 +862,7 @@
         <w:jc w:val="both"/>
         <w:rPr>
           <w:b/>
-          <w:b/>
-          <w:color w:val="404040" w:themeColor="text1" w:themeTint="bf"/>
+          <w:color w:val="404040"/>
           <w:sz w:val="28"/>
           <w:szCs w:val="28"/>
         </w:rPr>
@@ -879,7 +870,7 @@
       <w:r>
         <w:rPr>
           <w:b/>
-          <w:color w:val="404040" w:themeColor="text1" w:themeTint="bf"/>
+          <w:color w:val="404040"/>
           <w:sz w:val="28"/>
           <w:szCs w:val="28"/>
         </w:rPr>
@@ -892,14 +883,14 @@
         <w:spacing w:lineRule="auto" w:line="240" w:before="0" w:after="0"/>
         <w:jc w:val="both"/>
         <w:rPr>
-          <w:color w:val="595959" w:themeColor="text1" w:themeTint="a6"/>
+          <w:color w:val="595959"/>
           <w:sz w:val="28"/>
           <w:szCs w:val="28"/>
         </w:rPr>
       </w:pPr>
       <w:r>
         <w:rPr>
-          <w:color w:val="595959" w:themeColor="text1" w:themeTint="a6"/>
+          <w:color w:val="595959"/>
           <w:sz w:val="28"/>
           <w:szCs w:val="28"/>
         </w:rPr>
@@ -912,14 +903,14 @@
         <w:spacing w:lineRule="auto" w:line="240"/>
         <w:jc w:val="both"/>
         <w:rPr>
-          <w:color w:val="7F7F7F" w:themeColor="text1" w:themeTint="80"/>
+          <w:color w:val="7F7F7F"/>
           <w:sz w:val="28"/>
           <w:szCs w:val="28"/>
         </w:rPr>
       </w:pPr>
       <w:r>
         <w:rPr>
-          <w:color w:val="7F7F7F" w:themeColor="text1" w:themeTint="80"/>
+          <w:color w:val="7F7F7F"/>
           <w:sz w:val="28"/>
           <w:szCs w:val="28"/>
         </w:rPr>
@@ -936,14 +927,14 @@
         <w:spacing w:lineRule="auto" w:line="240"/>
         <w:jc w:val="both"/>
         <w:rPr>
-          <w:color w:val="404040" w:themeColor="text1" w:themeTint="bf"/>
-          <w:sz w:val="24"/>
-          <w:szCs w:val="24"/>
-        </w:rPr>
-      </w:pPr>
-      <w:r>
-        <w:rPr>
-          <w:color w:val="404040" w:themeColor="text1" w:themeTint="bf"/>
+          <w:color w:val="404040"/>
+          <w:sz w:val="24"/>
+          <w:szCs w:val="24"/>
+        </w:rPr>
+      </w:pPr>
+      <w:r>
+        <w:rPr>
+          <w:color w:val="404040"/>
           <w:sz w:val="24"/>
           <w:szCs w:val="24"/>
         </w:rPr>
@@ -960,14 +951,14 @@
         <w:spacing w:lineRule="auto" w:line="240"/>
         <w:jc w:val="both"/>
         <w:rPr>
-          <w:color w:val="404040" w:themeColor="text1" w:themeTint="bf"/>
-          <w:sz w:val="24"/>
-          <w:szCs w:val="24"/>
-        </w:rPr>
-      </w:pPr>
-      <w:r>
-        <w:rPr>
-          <w:color w:val="404040" w:themeColor="text1" w:themeTint="bf"/>
+          <w:color w:val="404040"/>
+          <w:sz w:val="24"/>
+          <w:szCs w:val="24"/>
+        </w:rPr>
+      </w:pPr>
+      <w:r>
+        <w:rPr>
+          <w:color w:val="404040"/>
           <w:sz w:val="24"/>
           <w:szCs w:val="24"/>
         </w:rPr>
@@ -984,14 +975,14 @@
         <w:spacing w:lineRule="auto" w:line="240"/>
         <w:jc w:val="both"/>
         <w:rPr>
-          <w:color w:val="404040" w:themeColor="text1" w:themeTint="bf"/>
-          <w:sz w:val="24"/>
-          <w:szCs w:val="24"/>
-        </w:rPr>
-      </w:pPr>
-      <w:r>
-        <w:rPr>
-          <w:color w:val="404040" w:themeColor="text1" w:themeTint="bf"/>
+          <w:color w:val="404040"/>
+          <w:sz w:val="24"/>
+          <w:szCs w:val="24"/>
+        </w:rPr>
+      </w:pPr>
+      <w:r>
+        <w:rPr>
+          <w:color w:val="404040"/>
           <w:sz w:val="24"/>
           <w:szCs w:val="24"/>
         </w:rPr>
@@ -1004,14 +995,14 @@
         <w:spacing w:lineRule="auto" w:line="240"/>
         <w:jc w:val="both"/>
         <w:rPr>
-          <w:color w:val="404040" w:themeColor="text1" w:themeTint="bf"/>
-          <w:sz w:val="24"/>
-          <w:szCs w:val="24"/>
-        </w:rPr>
-      </w:pPr>
-      <w:r>
-        <w:rPr>
-          <w:color w:val="404040" w:themeColor="text1" w:themeTint="bf"/>
+          <w:color w:val="404040"/>
+          <w:sz w:val="24"/>
+          <w:szCs w:val="24"/>
+        </w:rPr>
+      </w:pPr>
+      <w:r>
+        <w:rPr>
+          <w:color w:val="404040"/>
           <w:sz w:val="24"/>
           <w:szCs w:val="24"/>
         </w:rPr>
@@ -1023,8 +1014,7 @@
         <w:spacing w:lineRule="auto" w:line="360" w:before="240" w:after="160"/>
         <w:rPr>
           <w:b/>
-          <w:b/>
-          <w:color w:val="595959" w:themeColor="text1" w:themeTint="a6"/>
+          <w:color w:val="595959"/>
           <w:sz w:val="32"/>
           <w:szCs w:val="32"/>
         </w:rPr>
@@ -1032,7 +1022,7 @@
       <w:r>
         <w:rPr>
           <w:b/>
-          <w:color w:val="595959" w:themeColor="text1" w:themeTint="a6"/>
+          <w:color w:val="595959"/>
           <w:sz w:val="32"/>
           <w:szCs w:val="32"/>
         </w:rPr>
@@ -1046,8 +1036,7 @@
         <w:jc w:val="both"/>
         <w:rPr>
           <w:b/>
-          <w:b/>
-          <w:color w:val="404040" w:themeColor="text1" w:themeTint="bf"/>
+          <w:color w:val="404040"/>
           <w:sz w:val="28"/>
           <w:szCs w:val="28"/>
         </w:rPr>
@@ -1055,7 +1044,7 @@
       <w:r>
         <w:rPr>
           <w:b/>
-          <w:color w:val="404040" w:themeColor="text1" w:themeTint="bf"/>
+          <w:color w:val="404040"/>
           <w:sz w:val="28"/>
           <w:szCs w:val="28"/>
         </w:rPr>
@@ -1068,14 +1057,14 @@
         <w:spacing w:lineRule="auto" w:line="240" w:before="0" w:after="0"/>
         <w:jc w:val="both"/>
         <w:rPr>
-          <w:color w:val="595959" w:themeColor="text1" w:themeTint="a6"/>
+          <w:color w:val="595959"/>
           <w:sz w:val="28"/>
           <w:szCs w:val="28"/>
         </w:rPr>
       </w:pPr>
       <w:r>
         <w:rPr>
-          <w:color w:val="595959" w:themeColor="text1" w:themeTint="a6"/>
+          <w:color w:val="595959"/>
           <w:sz w:val="28"/>
           <w:szCs w:val="28"/>
         </w:rPr>
@@ -1088,14 +1077,14 @@
         <w:spacing w:lineRule="auto" w:line="240"/>
         <w:jc w:val="both"/>
         <w:rPr>
-          <w:color w:val="7F7F7F" w:themeColor="text1" w:themeTint="80"/>
+          <w:color w:val="7F7F7F"/>
           <w:sz w:val="28"/>
           <w:szCs w:val="28"/>
         </w:rPr>
       </w:pPr>
       <w:r>
         <w:rPr>
-          <w:color w:val="7F7F7F" w:themeColor="text1" w:themeTint="80"/>
+          <w:color w:val="7F7F7F"/>
           <w:sz w:val="28"/>
           <w:szCs w:val="28"/>
         </w:rPr>
@@ -1112,14 +1101,14 @@
         <w:spacing w:lineRule="auto" w:line="240"/>
         <w:jc w:val="both"/>
         <w:rPr>
-          <w:color w:val="404040" w:themeColor="text1" w:themeTint="bf"/>
-          <w:sz w:val="24"/>
-          <w:szCs w:val="24"/>
-        </w:rPr>
-      </w:pPr>
-      <w:r>
-        <w:rPr>
-          <w:color w:val="404040" w:themeColor="text1" w:themeTint="bf"/>
+          <w:color w:val="404040"/>
+          <w:sz w:val="24"/>
+          <w:szCs w:val="24"/>
+        </w:rPr>
+      </w:pPr>
+      <w:r>
+        <w:rPr>
+          <w:color w:val="404040"/>
           <w:sz w:val="24"/>
           <w:szCs w:val="24"/>
         </w:rPr>
@@ -1136,14 +1125,14 @@
         <w:spacing w:lineRule="auto" w:line="240"/>
         <w:jc w:val="both"/>
         <w:rPr>
-          <w:color w:val="404040" w:themeColor="text1" w:themeTint="bf"/>
-          <w:sz w:val="24"/>
-          <w:szCs w:val="24"/>
-        </w:rPr>
-      </w:pPr>
-      <w:r>
-        <w:rPr>
-          <w:color w:val="404040" w:themeColor="text1" w:themeTint="bf"/>
+          <w:color w:val="404040"/>
+          <w:sz w:val="24"/>
+          <w:szCs w:val="24"/>
+        </w:rPr>
+      </w:pPr>
+      <w:r>
+        <w:rPr>
+          <w:color w:val="404040"/>
           <w:sz w:val="24"/>
           <w:szCs w:val="24"/>
         </w:rPr>
@@ -1156,14 +1145,14 @@
         <w:spacing w:lineRule="auto" w:line="240"/>
         <w:jc w:val="both"/>
         <w:rPr>
-          <w:color w:val="404040" w:themeColor="text1" w:themeTint="bf"/>
-          <w:sz w:val="24"/>
-          <w:szCs w:val="24"/>
-        </w:rPr>
-      </w:pPr>
-      <w:r>
-        <w:rPr>
-          <w:color w:val="404040" w:themeColor="text1" w:themeTint="bf"/>
+          <w:color w:val="404040"/>
+          <w:sz w:val="24"/>
+          <w:szCs w:val="24"/>
+        </w:rPr>
+      </w:pPr>
+      <w:r>
+        <w:rPr>
+          <w:color w:val="404040"/>
           <w:sz w:val="24"/>
           <w:szCs w:val="24"/>
         </w:rPr>
@@ -1175,8 +1164,7 @@
         <w:spacing w:lineRule="auto" w:line="360" w:before="240" w:after="160"/>
         <w:rPr>
           <w:b/>
-          <w:b/>
-          <w:color w:val="595959" w:themeColor="text1" w:themeTint="a6"/>
+          <w:color w:val="595959"/>
           <w:sz w:val="32"/>
           <w:szCs w:val="32"/>
         </w:rPr>
@@ -1184,7 +1172,7 @@
       <w:r>
         <w:rPr>
           <w:b/>
-          <w:color w:val="595959" w:themeColor="text1" w:themeTint="a6"/>
+          <w:color w:val="595959"/>
           <w:sz w:val="32"/>
           <w:szCs w:val="32"/>
         </w:rPr>
@@ -1198,8 +1186,7 @@
         <w:jc w:val="both"/>
         <w:rPr>
           <w:b/>
-          <w:b/>
-          <w:color w:val="404040" w:themeColor="text1" w:themeTint="bf"/>
+          <w:color w:val="404040"/>
           <w:sz w:val="28"/>
           <w:szCs w:val="28"/>
         </w:rPr>
@@ -1207,7 +1194,7 @@
       <w:r>
         <w:rPr>
           <w:b/>
-          <w:color w:val="404040" w:themeColor="text1" w:themeTint="bf"/>
+          <w:color w:val="404040"/>
           <w:sz w:val="28"/>
           <w:szCs w:val="28"/>
         </w:rPr>
@@ -1223,31 +1210,79 @@
         </w:numPr>
         <w:spacing w:lineRule="auto" w:line="240"/>
         <w:jc w:val="both"/>
-        <w:rPr/>
-      </w:pPr>
-      <w:r>
-        <w:rPr>
-          <w:color w:val="404040" w:themeColor="text1" w:themeTint="bf"/>
+        <w:rPr>
+          <w:color w:val="404040"/>
+          <w:sz w:val="24"/>
+          <w:szCs w:val="24"/>
+        </w:rPr>
+      </w:pPr>
+      <w:r>
+        <w:rPr>
+          <w:color w:val="404040"/>
           <w:sz w:val="24"/>
           <w:szCs w:val="24"/>
         </w:rPr>
         <w:t>Ruby on Rails parte I</w:t>
       </w:r>
-    </w:p>
-    <w:p>
-      <w:pPr>
-        <w:pStyle w:val="ListParagraph"/>
-        <w:numPr>
-          <w:ilvl w:val="0"/>
-          <w:numId w:val="1"/>
-        </w:numPr>
-        <w:spacing w:lineRule="auto" w:line="240"/>
-        <w:jc w:val="both"/>
-        <w:rPr/>
-      </w:pPr>
-      <w:r>
-        <w:rPr>
-          <w:color w:val="404040" w:themeColor="text1" w:themeTint="bf"/>
+      <w:r>
+        <w:rPr>
+          <w:color w:val="404040"/>
+          <w:sz w:val="24"/>
+          <w:szCs w:val="24"/>
+        </w:rPr>
+        <w:t>I</w:t>
+      </w:r>
+    </w:p>
+    <w:p>
+      <w:pPr>
+        <w:pStyle w:val="ListParagraph"/>
+        <w:numPr>
+          <w:ilvl w:val="0"/>
+          <w:numId w:val="1"/>
+        </w:numPr>
+        <w:spacing w:lineRule="auto" w:line="240"/>
+        <w:jc w:val="both"/>
+        <w:rPr>
+          <w:color w:val="404040"/>
+          <w:sz w:val="24"/>
+          <w:szCs w:val="24"/>
+        </w:rPr>
+      </w:pPr>
+      <w:r>
+        <w:rPr>
+          <w:color w:val="404040"/>
+          <w:sz w:val="24"/>
+          <w:szCs w:val="24"/>
+        </w:rPr>
+        <w:t>R</w:t>
+      </w:r>
+      <w:r>
+        <w:rPr>
+          <w:color w:val="404040"/>
+          <w:sz w:val="24"/>
+          <w:szCs w:val="24"/>
+        </w:rPr>
+        <w:t>uby on Rails parte I</w:t>
+      </w:r>
+    </w:p>
+    <w:p>
+      <w:pPr>
+        <w:pStyle w:val="ListParagraph"/>
+        <w:numPr>
+          <w:ilvl w:val="0"/>
+          <w:numId w:val="1"/>
+        </w:numPr>
+        <w:spacing w:lineRule="auto" w:line="240"/>
+        <w:jc w:val="both"/>
+        <w:rPr>
+          <w:color w:val="404040"/>
+          <w:sz w:val="24"/>
+          <w:szCs w:val="24"/>
+        </w:rPr>
+      </w:pPr>
+      <w:r>
+        <w:rPr>
+          <w:color w:val="404040"/>
           <w:sz w:val="24"/>
           <w:szCs w:val="24"/>
         </w:rPr>
@@ -1263,11 +1298,15 @@
         </w:numPr>
         <w:spacing w:lineRule="auto" w:line="240"/>
         <w:jc w:val="both"/>
-        <w:rPr/>
-      </w:pPr>
-      <w:r>
-        <w:rPr>
-          <w:color w:val="404040" w:themeColor="text1" w:themeTint="bf"/>
+        <w:rPr>
+          <w:color w:val="404040"/>
+          <w:sz w:val="24"/>
+          <w:szCs w:val="24"/>
+        </w:rPr>
+      </w:pPr>
+      <w:r>
+        <w:rPr>
+          <w:color w:val="404040"/>
           <w:sz w:val="24"/>
           <w:szCs w:val="24"/>
         </w:rPr>
@@ -1283,11 +1322,15 @@
         </w:numPr>
         <w:spacing w:lineRule="auto" w:line="240"/>
         <w:jc w:val="both"/>
-        <w:rPr/>
-      </w:pPr>
-      <w:r>
-        <w:rPr>
-          <w:color w:val="404040" w:themeColor="text1" w:themeTint="bf"/>
+        <w:rPr>
+          <w:color w:val="404040"/>
+          <w:sz w:val="24"/>
+          <w:szCs w:val="24"/>
+        </w:rPr>
+      </w:pPr>
+      <w:r>
+        <w:rPr>
+          <w:color w:val="404040"/>
           <w:sz w:val="24"/>
           <w:szCs w:val="24"/>
         </w:rPr>
@@ -1303,11 +1346,15 @@
         </w:numPr>
         <w:spacing w:lineRule="auto" w:line="240"/>
         <w:jc w:val="both"/>
-        <w:rPr/>
-      </w:pPr>
-      <w:r>
-        <w:rPr>
-          <w:color w:val="404040" w:themeColor="text1" w:themeTint="bf"/>
+        <w:rPr>
+          <w:color w:val="404040"/>
+          <w:sz w:val="24"/>
+          <w:szCs w:val="24"/>
+        </w:rPr>
+      </w:pPr>
+      <w:r>
+        <w:rPr>
+          <w:color w:val="404040"/>
           <w:sz w:val="24"/>
           <w:szCs w:val="24"/>
         </w:rPr>
@@ -1323,11 +1370,15 @@
         </w:numPr>
         <w:spacing w:lineRule="auto" w:line="240"/>
         <w:jc w:val="both"/>
-        <w:rPr/>
-      </w:pPr>
-      <w:r>
-        <w:rPr>
-          <w:color w:val="404040" w:themeColor="text1" w:themeTint="bf"/>
+        <w:rPr>
+          <w:color w:val="404040"/>
+          <w:sz w:val="24"/>
+          <w:szCs w:val="24"/>
+        </w:rPr>
+      </w:pPr>
+      <w:r>
+        <w:rPr>
+          <w:color w:val="404040"/>
           <w:sz w:val="24"/>
           <w:szCs w:val="24"/>
         </w:rPr>
@@ -1343,11 +1394,15 @@
         </w:numPr>
         <w:spacing w:lineRule="auto" w:line="240"/>
         <w:jc w:val="both"/>
-        <w:rPr/>
-      </w:pPr>
-      <w:r>
-        <w:rPr>
-          <w:color w:val="404040" w:themeColor="text1" w:themeTint="bf"/>
+        <w:rPr>
+          <w:color w:val="404040"/>
+          <w:sz w:val="24"/>
+          <w:szCs w:val="24"/>
+        </w:rPr>
+      </w:pPr>
+      <w:r>
+        <w:rPr>
+          <w:color w:val="404040"/>
           <w:sz w:val="24"/>
           <w:szCs w:val="24"/>
         </w:rPr>
@@ -1363,11 +1418,15 @@
         </w:numPr>
         <w:spacing w:lineRule="auto" w:line="240"/>
         <w:jc w:val="both"/>
-        <w:rPr/>
-      </w:pPr>
-      <w:r>
-        <w:rPr>
-          <w:color w:val="404040" w:themeColor="text1" w:themeTint="bf"/>
+        <w:rPr>
+          <w:color w:val="404040"/>
+          <w:sz w:val="24"/>
+          <w:szCs w:val="24"/>
+        </w:rPr>
+      </w:pPr>
+      <w:r>
+        <w:rPr>
+          <w:color w:val="404040"/>
           <w:sz w:val="24"/>
           <w:szCs w:val="24"/>
         </w:rPr>
@@ -1384,16 +1443,18 @@
         <w:spacing w:lineRule="auto" w:line="240"/>
         <w:jc w:val="both"/>
         <w:rPr>
-          <w:b w:val="false"/>
           <w:b w:val="false"/>
           <w:bCs w:val="false"/>
+          <w:color w:val="404040"/>
+          <w:sz w:val="24"/>
+          <w:szCs w:val="24"/>
         </w:rPr>
       </w:pPr>
       <w:r>
         <w:rPr>
           <w:b w:val="false"/>
           <w:bCs w:val="false"/>
-          <w:color w:val="404040" w:themeColor="text1" w:themeTint="bf"/>
+          <w:color w:val="404040"/>
           <w:sz w:val="24"/>
           <w:szCs w:val="24"/>
         </w:rPr>
@@ -1410,14 +1471,14 @@
         <w:spacing w:lineRule="auto" w:line="240"/>
         <w:jc w:val="both"/>
         <w:rPr>
-          <w:color w:val="404040" w:themeColor="text1" w:themeTint="bf"/>
-          <w:sz w:val="24"/>
-          <w:szCs w:val="24"/>
-        </w:rPr>
-      </w:pPr>
-      <w:r>
-        <w:rPr>
-          <w:color w:val="404040" w:themeColor="text1" w:themeTint="bf"/>
+          <w:color w:val="404040"/>
+          <w:sz w:val="24"/>
+          <w:szCs w:val="24"/>
+        </w:rPr>
+      </w:pPr>
+      <w:r>
+        <w:rPr>
+          <w:color w:val="404040"/>
           <w:sz w:val="24"/>
           <w:szCs w:val="24"/>
         </w:rPr>
@@ -1434,14 +1495,14 @@
         <w:spacing w:lineRule="auto" w:line="240"/>
         <w:jc w:val="both"/>
         <w:rPr>
-          <w:color w:val="404040" w:themeColor="text1" w:themeTint="bf"/>
-          <w:sz w:val="24"/>
-          <w:szCs w:val="24"/>
-        </w:rPr>
-      </w:pPr>
-      <w:r>
-        <w:rPr>
-          <w:color w:val="404040" w:themeColor="text1" w:themeTint="bf"/>
+          <w:color w:val="404040"/>
+          <w:sz w:val="24"/>
+          <w:szCs w:val="24"/>
+        </w:rPr>
+      </w:pPr>
+      <w:r>
+        <w:rPr>
+          <w:color w:val="404040"/>
           <w:sz w:val="24"/>
           <w:szCs w:val="24"/>
         </w:rPr>
@@ -1458,14 +1519,14 @@
         <w:spacing w:lineRule="auto" w:line="240"/>
         <w:jc w:val="both"/>
         <w:rPr>
-          <w:color w:val="404040" w:themeColor="text1" w:themeTint="bf"/>
-          <w:sz w:val="24"/>
-          <w:szCs w:val="24"/>
-        </w:rPr>
-      </w:pPr>
-      <w:r>
-        <w:rPr>
-          <w:color w:val="404040" w:themeColor="text1" w:themeTint="bf"/>
+          <w:color w:val="404040"/>
+          <w:sz w:val="24"/>
+          <w:szCs w:val="24"/>
+        </w:rPr>
+      </w:pPr>
+      <w:r>
+        <w:rPr>
+          <w:color w:val="404040"/>
           <w:sz w:val="24"/>
           <w:szCs w:val="24"/>
         </w:rPr>
@@ -1482,14 +1543,14 @@
         <w:spacing w:lineRule="auto" w:line="240"/>
         <w:jc w:val="both"/>
         <w:rPr>
-          <w:color w:val="404040" w:themeColor="text1" w:themeTint="bf"/>
-          <w:sz w:val="24"/>
-          <w:szCs w:val="24"/>
-        </w:rPr>
-      </w:pPr>
-      <w:r>
-        <w:rPr>
-          <w:color w:val="404040" w:themeColor="text1" w:themeTint="bf"/>
+          <w:color w:val="404040"/>
+          <w:sz w:val="24"/>
+          <w:szCs w:val="24"/>
+        </w:rPr>
+      </w:pPr>
+      <w:r>
+        <w:rPr>
+          <w:color w:val="404040"/>
           <w:sz w:val="24"/>
           <w:szCs w:val="24"/>
         </w:rPr>
@@ -1506,14 +1567,14 @@
         <w:spacing w:lineRule="auto" w:line="240"/>
         <w:jc w:val="both"/>
         <w:rPr>
-          <w:color w:val="404040" w:themeColor="text1" w:themeTint="bf"/>
-          <w:sz w:val="24"/>
-          <w:szCs w:val="24"/>
-        </w:rPr>
-      </w:pPr>
-      <w:r>
-        <w:rPr>
-          <w:color w:val="404040" w:themeColor="text1" w:themeTint="bf"/>
+          <w:color w:val="404040"/>
+          <w:sz w:val="24"/>
+          <w:szCs w:val="24"/>
+        </w:rPr>
+      </w:pPr>
+      <w:r>
+        <w:rPr>
+          <w:color w:val="404040"/>
           <w:sz w:val="24"/>
           <w:szCs w:val="24"/>
         </w:rPr>
@@ -1530,14 +1591,14 @@
         <w:spacing w:lineRule="auto" w:line="240"/>
         <w:jc w:val="both"/>
         <w:rPr>
-          <w:color w:val="404040" w:themeColor="text1" w:themeTint="bf"/>
-          <w:sz w:val="24"/>
-          <w:szCs w:val="24"/>
-        </w:rPr>
-      </w:pPr>
-      <w:r>
-        <w:rPr>
-          <w:color w:val="404040" w:themeColor="text1" w:themeTint="bf"/>
+          <w:color w:val="404040"/>
+          <w:sz w:val="24"/>
+          <w:szCs w:val="24"/>
+        </w:rPr>
+      </w:pPr>
+      <w:r>
+        <w:rPr>
+          <w:color w:val="404040"/>
           <w:sz w:val="24"/>
           <w:szCs w:val="24"/>
         </w:rPr>
@@ -1554,14 +1615,14 @@
         <w:spacing w:lineRule="auto" w:line="240"/>
         <w:jc w:val="both"/>
         <w:rPr>
-          <w:color w:val="404040" w:themeColor="text1" w:themeTint="bf"/>
-          <w:sz w:val="24"/>
-          <w:szCs w:val="24"/>
-        </w:rPr>
-      </w:pPr>
-      <w:r>
-        <w:rPr>
-          <w:color w:val="404040" w:themeColor="text1" w:themeTint="bf"/>
+          <w:color w:val="404040"/>
+          <w:sz w:val="24"/>
+          <w:szCs w:val="24"/>
+        </w:rPr>
+      </w:pPr>
+      <w:r>
+        <w:rPr>
+          <w:color w:val="404040"/>
           <w:sz w:val="24"/>
           <w:szCs w:val="24"/>
         </w:rPr>
@@ -1578,14 +1639,14 @@
         <w:spacing w:lineRule="auto" w:line="240"/>
         <w:jc w:val="both"/>
         <w:rPr>
-          <w:color w:val="404040" w:themeColor="text1" w:themeTint="bf"/>
-          <w:sz w:val="24"/>
-          <w:szCs w:val="24"/>
-        </w:rPr>
-      </w:pPr>
-      <w:r>
-        <w:rPr>
-          <w:color w:val="404040" w:themeColor="text1" w:themeTint="bf"/>
+          <w:color w:val="404040"/>
+          <w:sz w:val="24"/>
+          <w:szCs w:val="24"/>
+        </w:rPr>
+      </w:pPr>
+      <w:r>
+        <w:rPr>
+          <w:color w:val="404040"/>
           <w:sz w:val="24"/>
           <w:szCs w:val="24"/>
         </w:rPr>
@@ -1602,14 +1663,14 @@
         <w:spacing w:lineRule="auto" w:line="240"/>
         <w:jc w:val="both"/>
         <w:rPr>
-          <w:color w:val="404040" w:themeColor="text1" w:themeTint="bf"/>
-          <w:sz w:val="24"/>
-          <w:szCs w:val="24"/>
-        </w:rPr>
-      </w:pPr>
-      <w:r>
-        <w:rPr>
-          <w:color w:val="404040" w:themeColor="text1" w:themeTint="bf"/>
+          <w:color w:val="404040"/>
+          <w:sz w:val="24"/>
+          <w:szCs w:val="24"/>
+        </w:rPr>
+      </w:pPr>
+      <w:r>
+        <w:rPr>
+          <w:color w:val="404040"/>
           <w:sz w:val="24"/>
           <w:szCs w:val="24"/>
         </w:rPr>
@@ -1626,14 +1687,14 @@
         <w:spacing w:lineRule="auto" w:line="240"/>
         <w:jc w:val="both"/>
         <w:rPr>
-          <w:color w:val="404040" w:themeColor="text1" w:themeTint="bf"/>
-          <w:sz w:val="24"/>
-          <w:szCs w:val="24"/>
-        </w:rPr>
-      </w:pPr>
-      <w:r>
-        <w:rPr>
-          <w:color w:val="404040" w:themeColor="text1" w:themeTint="bf"/>
+          <w:color w:val="404040"/>
+          <w:sz w:val="24"/>
+          <w:szCs w:val="24"/>
+        </w:rPr>
+      </w:pPr>
+      <w:r>
+        <w:rPr>
+          <w:color w:val="404040"/>
           <w:sz w:val="24"/>
           <w:szCs w:val="24"/>
         </w:rPr>
@@ -1650,14 +1711,14 @@
         <w:spacing w:lineRule="auto" w:line="240"/>
         <w:jc w:val="both"/>
         <w:rPr>
-          <w:color w:val="404040" w:themeColor="text1" w:themeTint="bf"/>
-          <w:sz w:val="24"/>
-          <w:szCs w:val="24"/>
-        </w:rPr>
-      </w:pPr>
-      <w:r>
-        <w:rPr>
-          <w:color w:val="404040" w:themeColor="text1" w:themeTint="bf"/>
+          <w:color w:val="404040"/>
+          <w:sz w:val="24"/>
+          <w:szCs w:val="24"/>
+        </w:rPr>
+      </w:pPr>
+      <w:r>
+        <w:rPr>
+          <w:color w:val="404040"/>
           <w:sz w:val="24"/>
           <w:szCs w:val="24"/>
         </w:rPr>
@@ -1674,14 +1735,14 @@
         <w:spacing w:lineRule="auto" w:line="240"/>
         <w:jc w:val="both"/>
         <w:rPr>
-          <w:color w:val="404040" w:themeColor="text1" w:themeTint="bf"/>
-          <w:sz w:val="24"/>
-          <w:szCs w:val="24"/>
-        </w:rPr>
-      </w:pPr>
-      <w:r>
-        <w:rPr>
-          <w:color w:val="404040" w:themeColor="text1" w:themeTint="bf"/>
+          <w:color w:val="404040"/>
+          <w:sz w:val="24"/>
+          <w:szCs w:val="24"/>
+        </w:rPr>
+      </w:pPr>
+      <w:r>
+        <w:rPr>
+          <w:color w:val="404040"/>
           <w:sz w:val="24"/>
           <w:szCs w:val="24"/>
         </w:rPr>
@@ -1698,14 +1759,14 @@
         <w:spacing w:lineRule="auto" w:line="240"/>
         <w:jc w:val="both"/>
         <w:rPr>
-          <w:color w:val="404040" w:themeColor="text1" w:themeTint="bf"/>
-          <w:sz w:val="24"/>
-          <w:szCs w:val="24"/>
-        </w:rPr>
-      </w:pPr>
-      <w:r>
-        <w:rPr>
-          <w:color w:val="404040" w:themeColor="text1" w:themeTint="bf"/>
+          <w:color w:val="404040"/>
+          <w:sz w:val="24"/>
+          <w:szCs w:val="24"/>
+        </w:rPr>
+      </w:pPr>
+      <w:r>
+        <w:rPr>
+          <w:color w:val="404040"/>
           <w:sz w:val="24"/>
           <w:szCs w:val="24"/>
         </w:rPr>
@@ -1722,14 +1783,14 @@
         <w:spacing w:lineRule="auto" w:line="240"/>
         <w:jc w:val="both"/>
         <w:rPr>
-          <w:color w:val="404040" w:themeColor="text1" w:themeTint="bf"/>
-          <w:sz w:val="24"/>
-          <w:szCs w:val="24"/>
-        </w:rPr>
-      </w:pPr>
-      <w:r>
-        <w:rPr>
-          <w:color w:val="404040" w:themeColor="text1" w:themeTint="bf"/>
+          <w:color w:val="404040"/>
+          <w:sz w:val="24"/>
+          <w:szCs w:val="24"/>
+        </w:rPr>
+      </w:pPr>
+      <w:r>
+        <w:rPr>
+          <w:color w:val="404040"/>
           <w:sz w:val="24"/>
           <w:szCs w:val="24"/>
         </w:rPr>
@@ -1746,14 +1807,14 @@
         <w:spacing w:lineRule="auto" w:line="240"/>
         <w:jc w:val="both"/>
         <w:rPr>
-          <w:color w:val="404040" w:themeColor="text1" w:themeTint="bf"/>
-          <w:sz w:val="24"/>
-          <w:szCs w:val="24"/>
-        </w:rPr>
-      </w:pPr>
-      <w:r>
-        <w:rPr>
-          <w:color w:val="404040" w:themeColor="text1" w:themeTint="bf"/>
+          <w:color w:val="404040"/>
+          <w:sz w:val="24"/>
+          <w:szCs w:val="24"/>
+        </w:rPr>
+      </w:pPr>
+      <w:r>
+        <w:rPr>
+          <w:color w:val="404040"/>
           <w:sz w:val="24"/>
           <w:szCs w:val="24"/>
         </w:rPr>
@@ -1770,14 +1831,14 @@
         <w:spacing w:lineRule="auto" w:line="240"/>
         <w:jc w:val="both"/>
         <w:rPr>
-          <w:color w:val="404040" w:themeColor="text1" w:themeTint="bf"/>
-          <w:sz w:val="24"/>
-          <w:szCs w:val="24"/>
-        </w:rPr>
-      </w:pPr>
-      <w:r>
-        <w:rPr>
-          <w:color w:val="404040" w:themeColor="text1" w:themeTint="bf"/>
+          <w:color w:val="404040"/>
+          <w:sz w:val="24"/>
+          <w:szCs w:val="24"/>
+        </w:rPr>
+      </w:pPr>
+      <w:r>
+        <w:rPr>
+          <w:color w:val="404040"/>
           <w:sz w:val="24"/>
           <w:szCs w:val="24"/>
         </w:rPr>
@@ -1794,14 +1855,14 @@
         <w:spacing w:lineRule="auto" w:line="240"/>
         <w:jc w:val="both"/>
         <w:rPr>
-          <w:color w:val="404040" w:themeColor="text1" w:themeTint="bf"/>
-          <w:sz w:val="24"/>
-          <w:szCs w:val="24"/>
-        </w:rPr>
-      </w:pPr>
-      <w:r>
-        <w:rPr>
-          <w:color w:val="404040" w:themeColor="text1" w:themeTint="bf"/>
+          <w:color w:val="404040"/>
+          <w:sz w:val="24"/>
+          <w:szCs w:val="24"/>
+        </w:rPr>
+      </w:pPr>
+      <w:r>
+        <w:rPr>
+          <w:color w:val="404040"/>
           <w:sz w:val="24"/>
           <w:szCs w:val="24"/>
         </w:rPr>
@@ -1818,14 +1879,14 @@
         <w:spacing w:lineRule="auto" w:line="240"/>
         <w:jc w:val="both"/>
         <w:rPr>
-          <w:color w:val="404040" w:themeColor="text1" w:themeTint="bf"/>
-          <w:sz w:val="24"/>
-          <w:szCs w:val="24"/>
-        </w:rPr>
-      </w:pPr>
-      <w:r>
-        <w:rPr>
-          <w:color w:val="404040" w:themeColor="text1" w:themeTint="bf"/>
+          <w:color w:val="404040"/>
+          <w:sz w:val="24"/>
+          <w:szCs w:val="24"/>
+        </w:rPr>
+      </w:pPr>
+      <w:r>
+        <w:rPr>
+          <w:color w:val="404040"/>
           <w:sz w:val="24"/>
           <w:szCs w:val="24"/>
         </w:rPr>
@@ -1842,14 +1903,14 @@
         <w:spacing w:lineRule="auto" w:line="240"/>
         <w:jc w:val="both"/>
         <w:rPr>
-          <w:color w:val="404040" w:themeColor="text1" w:themeTint="bf"/>
-          <w:sz w:val="24"/>
-          <w:szCs w:val="24"/>
-        </w:rPr>
-      </w:pPr>
-      <w:r>
-        <w:rPr>
-          <w:color w:val="404040" w:themeColor="text1" w:themeTint="bf"/>
+          <w:color w:val="404040"/>
+          <w:sz w:val="24"/>
+          <w:szCs w:val="24"/>
+        </w:rPr>
+      </w:pPr>
+      <w:r>
+        <w:rPr>
+          <w:color w:val="404040"/>
           <w:sz w:val="24"/>
           <w:szCs w:val="24"/>
         </w:rPr>
@@ -1866,14 +1927,14 @@
         <w:spacing w:lineRule="auto" w:line="240"/>
         <w:jc w:val="both"/>
         <w:rPr>
-          <w:color w:val="404040" w:themeColor="text1" w:themeTint="bf"/>
-          <w:sz w:val="24"/>
-          <w:szCs w:val="24"/>
-        </w:rPr>
-      </w:pPr>
-      <w:r>
-        <w:rPr>
-          <w:color w:val="404040" w:themeColor="text1" w:themeTint="bf"/>
+          <w:color w:val="404040"/>
+          <w:sz w:val="24"/>
+          <w:szCs w:val="24"/>
+        </w:rPr>
+      </w:pPr>
+      <w:r>
+        <w:rPr>
+          <w:color w:val="404040"/>
           <w:sz w:val="24"/>
           <w:szCs w:val="24"/>
         </w:rPr>
@@ -1890,14 +1951,14 @@
         <w:spacing w:lineRule="auto" w:line="240"/>
         <w:jc w:val="both"/>
         <w:rPr>
-          <w:color w:val="404040" w:themeColor="text1" w:themeTint="bf"/>
-          <w:sz w:val="24"/>
-          <w:szCs w:val="24"/>
-        </w:rPr>
-      </w:pPr>
-      <w:r>
-        <w:rPr>
-          <w:color w:val="404040" w:themeColor="text1" w:themeTint="bf"/>
+          <w:color w:val="404040"/>
+          <w:sz w:val="24"/>
+          <w:szCs w:val="24"/>
+        </w:rPr>
+      </w:pPr>
+      <w:r>
+        <w:rPr>
+          <w:color w:val="404040"/>
           <w:sz w:val="24"/>
           <w:szCs w:val="24"/>
         </w:rPr>
@@ -1914,14 +1975,14 @@
         <w:spacing w:lineRule="auto" w:line="240"/>
         <w:jc w:val="both"/>
         <w:rPr>
-          <w:color w:val="404040" w:themeColor="text1" w:themeTint="bf"/>
-          <w:sz w:val="24"/>
-          <w:szCs w:val="24"/>
-        </w:rPr>
-      </w:pPr>
-      <w:r>
-        <w:rPr>
-          <w:color w:val="404040" w:themeColor="text1" w:themeTint="bf"/>
+          <w:color w:val="404040"/>
+          <w:sz w:val="24"/>
+          <w:szCs w:val="24"/>
+        </w:rPr>
+      </w:pPr>
+      <w:r>
+        <w:rPr>
+          <w:color w:val="404040"/>
           <w:sz w:val="24"/>
           <w:szCs w:val="24"/>
         </w:rPr>
@@ -1938,14 +1999,14 @@
         <w:spacing w:lineRule="auto" w:line="240"/>
         <w:jc w:val="both"/>
         <w:rPr>
-          <w:color w:val="404040" w:themeColor="text1" w:themeTint="bf"/>
-          <w:sz w:val="24"/>
-          <w:szCs w:val="24"/>
-        </w:rPr>
-      </w:pPr>
-      <w:r>
-        <w:rPr>
-          <w:color w:val="404040" w:themeColor="text1" w:themeTint="bf"/>
+          <w:color w:val="404040"/>
+          <w:sz w:val="24"/>
+          <w:szCs w:val="24"/>
+        </w:rPr>
+      </w:pPr>
+      <w:r>
+        <w:rPr>
+          <w:color w:val="404040"/>
           <w:sz w:val="24"/>
           <w:szCs w:val="24"/>
         </w:rPr>
@@ -1962,14 +2023,14 @@
         <w:spacing w:lineRule="auto" w:line="240"/>
         <w:jc w:val="both"/>
         <w:rPr>
-          <w:color w:val="404040" w:themeColor="text1" w:themeTint="bf"/>
-          <w:sz w:val="24"/>
-          <w:szCs w:val="24"/>
-        </w:rPr>
-      </w:pPr>
-      <w:r>
-        <w:rPr>
-          <w:color w:val="404040" w:themeColor="text1" w:themeTint="bf"/>
+          <w:color w:val="404040"/>
+          <w:sz w:val="24"/>
+          <w:szCs w:val="24"/>
+        </w:rPr>
+      </w:pPr>
+      <w:r>
+        <w:rPr>
+          <w:color w:val="404040"/>
           <w:sz w:val="24"/>
           <w:szCs w:val="24"/>
         </w:rPr>
@@ -1986,14 +2047,14 @@
         <w:spacing w:lineRule="auto" w:line="240"/>
         <w:jc w:val="both"/>
         <w:rPr>
-          <w:color w:val="404040" w:themeColor="text1" w:themeTint="bf"/>
-          <w:sz w:val="24"/>
-          <w:szCs w:val="24"/>
-        </w:rPr>
-      </w:pPr>
-      <w:r>
-        <w:rPr>
-          <w:color w:val="404040" w:themeColor="text1" w:themeTint="bf"/>
+          <w:color w:val="404040"/>
+          <w:sz w:val="24"/>
+          <w:szCs w:val="24"/>
+        </w:rPr>
+      </w:pPr>
+      <w:r>
+        <w:rPr>
+          <w:color w:val="404040"/>
           <w:sz w:val="24"/>
           <w:szCs w:val="24"/>
         </w:rPr>
@@ -2010,14 +2071,14 @@
         <w:spacing w:lineRule="auto" w:line="240"/>
         <w:jc w:val="both"/>
         <w:rPr>
-          <w:color w:val="404040" w:themeColor="text1" w:themeTint="bf"/>
-          <w:sz w:val="24"/>
-          <w:szCs w:val="24"/>
-        </w:rPr>
-      </w:pPr>
-      <w:r>
-        <w:rPr>
-          <w:color w:val="404040" w:themeColor="text1" w:themeTint="bf"/>
+          <w:color w:val="404040"/>
+          <w:sz w:val="24"/>
+          <w:szCs w:val="24"/>
+        </w:rPr>
+      </w:pPr>
+      <w:r>
+        <w:rPr>
+          <w:color w:val="404040"/>
           <w:sz w:val="24"/>
           <w:szCs w:val="24"/>
         </w:rPr>
@@ -2034,14 +2095,14 @@
         <w:spacing w:lineRule="auto" w:line="240"/>
         <w:jc w:val="both"/>
         <w:rPr>
-          <w:color w:val="404040" w:themeColor="text1" w:themeTint="bf"/>
-          <w:sz w:val="24"/>
-          <w:szCs w:val="24"/>
-        </w:rPr>
-      </w:pPr>
-      <w:r>
-        <w:rPr>
-          <w:color w:val="404040" w:themeColor="text1" w:themeTint="bf"/>
+          <w:color w:val="404040"/>
+          <w:sz w:val="24"/>
+          <w:szCs w:val="24"/>
+        </w:rPr>
+      </w:pPr>
+      <w:r>
+        <w:rPr>
+          <w:color w:val="404040"/>
           <w:sz w:val="24"/>
           <w:szCs w:val="24"/>
         </w:rPr>
@@ -2058,14 +2119,14 @@
         <w:spacing w:lineRule="auto" w:line="240"/>
         <w:jc w:val="both"/>
         <w:rPr>
-          <w:color w:val="404040" w:themeColor="text1" w:themeTint="bf"/>
-          <w:sz w:val="24"/>
-          <w:szCs w:val="24"/>
-        </w:rPr>
-      </w:pPr>
-      <w:r>
-        <w:rPr>
-          <w:color w:val="404040" w:themeColor="text1" w:themeTint="bf"/>
+          <w:color w:val="404040"/>
+          <w:sz w:val="24"/>
+          <w:szCs w:val="24"/>
+        </w:rPr>
+      </w:pPr>
+      <w:r>
+        <w:rPr>
+          <w:color w:val="404040"/>
           <w:sz w:val="24"/>
           <w:szCs w:val="24"/>
         </w:rPr>
@@ -2082,14 +2143,14 @@
         <w:spacing w:lineRule="auto" w:line="240"/>
         <w:jc w:val="both"/>
         <w:rPr>
-          <w:color w:val="404040" w:themeColor="text1" w:themeTint="bf"/>
-          <w:sz w:val="24"/>
-          <w:szCs w:val="24"/>
-        </w:rPr>
-      </w:pPr>
-      <w:r>
-        <w:rPr>
-          <w:color w:val="404040" w:themeColor="text1" w:themeTint="bf"/>
+          <w:color w:val="404040"/>
+          <w:sz w:val="24"/>
+          <w:szCs w:val="24"/>
+        </w:rPr>
+      </w:pPr>
+      <w:r>
+        <w:rPr>
+          <w:color w:val="404040"/>
           <w:sz w:val="24"/>
           <w:szCs w:val="24"/>
         </w:rPr>
@@ -2106,14 +2167,14 @@
         <w:spacing w:lineRule="auto" w:line="240"/>
         <w:jc w:val="both"/>
         <w:rPr>
-          <w:color w:val="404040" w:themeColor="text1" w:themeTint="bf"/>
-          <w:sz w:val="24"/>
-          <w:szCs w:val="24"/>
-        </w:rPr>
-      </w:pPr>
-      <w:r>
-        <w:rPr>
-          <w:color w:val="404040" w:themeColor="text1" w:themeTint="bf"/>
+          <w:color w:val="404040"/>
+          <w:sz w:val="24"/>
+          <w:szCs w:val="24"/>
+        </w:rPr>
+      </w:pPr>
+      <w:r>
+        <w:rPr>
+          <w:color w:val="404040"/>
           <w:sz w:val="24"/>
           <w:szCs w:val="24"/>
         </w:rPr>
@@ -2130,14 +2191,14 @@
         <w:spacing w:lineRule="auto" w:line="240"/>
         <w:jc w:val="both"/>
         <w:rPr>
-          <w:color w:val="404040" w:themeColor="text1" w:themeTint="bf"/>
-          <w:sz w:val="24"/>
-          <w:szCs w:val="24"/>
-        </w:rPr>
-      </w:pPr>
-      <w:r>
-        <w:rPr>
-          <w:color w:val="404040" w:themeColor="text1" w:themeTint="bf"/>
+          <w:color w:val="404040"/>
+          <w:sz w:val="24"/>
+          <w:szCs w:val="24"/>
+        </w:rPr>
+      </w:pPr>
+      <w:r>
+        <w:rPr>
+          <w:color w:val="404040"/>
           <w:sz w:val="24"/>
           <w:szCs w:val="24"/>
         </w:rPr>
@@ -2154,14 +2215,14 @@
         <w:spacing w:lineRule="auto" w:line="240"/>
         <w:jc w:val="both"/>
         <w:rPr>
-          <w:color w:val="404040" w:themeColor="text1" w:themeTint="bf"/>
-          <w:sz w:val="24"/>
-          <w:szCs w:val="24"/>
-        </w:rPr>
-      </w:pPr>
-      <w:r>
-        <w:rPr>
-          <w:color w:val="404040" w:themeColor="text1" w:themeTint="bf"/>
+          <w:color w:val="404040"/>
+          <w:sz w:val="24"/>
+          <w:szCs w:val="24"/>
+        </w:rPr>
+      </w:pPr>
+      <w:r>
+        <w:rPr>
+          <w:color w:val="404040"/>
           <w:sz w:val="24"/>
           <w:szCs w:val="24"/>
         </w:rPr>
@@ -2178,14 +2239,14 @@
         <w:spacing w:lineRule="auto" w:line="240"/>
         <w:jc w:val="both"/>
         <w:rPr>
-          <w:color w:val="404040" w:themeColor="text1" w:themeTint="bf"/>
-          <w:sz w:val="24"/>
-          <w:szCs w:val="24"/>
-        </w:rPr>
-      </w:pPr>
-      <w:r>
-        <w:rPr>
-          <w:color w:val="404040" w:themeColor="text1" w:themeTint="bf"/>
+          <w:color w:val="404040"/>
+          <w:sz w:val="24"/>
+          <w:szCs w:val="24"/>
+        </w:rPr>
+      </w:pPr>
+      <w:r>
+        <w:rPr>
+          <w:color w:val="404040"/>
           <w:sz w:val="24"/>
           <w:szCs w:val="24"/>
         </w:rPr>
@@ -2202,14 +2263,14 @@
         <w:spacing w:lineRule="auto" w:line="240"/>
         <w:jc w:val="both"/>
         <w:rPr>
-          <w:color w:val="404040" w:themeColor="text1" w:themeTint="bf"/>
-          <w:sz w:val="24"/>
-          <w:szCs w:val="24"/>
-        </w:rPr>
-      </w:pPr>
-      <w:r>
-        <w:rPr>
-          <w:color w:val="404040" w:themeColor="text1" w:themeTint="bf"/>
+          <w:color w:val="404040"/>
+          <w:sz w:val="24"/>
+          <w:szCs w:val="24"/>
+        </w:rPr>
+      </w:pPr>
+      <w:r>
+        <w:rPr>
+          <w:color w:val="404040"/>
           <w:sz w:val="24"/>
           <w:szCs w:val="24"/>
         </w:rPr>
@@ -2226,14 +2287,14 @@
         <w:spacing w:lineRule="auto" w:line="240"/>
         <w:jc w:val="both"/>
         <w:rPr>
-          <w:color w:val="404040" w:themeColor="text1" w:themeTint="bf"/>
-          <w:sz w:val="24"/>
-          <w:szCs w:val="24"/>
-        </w:rPr>
-      </w:pPr>
-      <w:r>
-        <w:rPr>
-          <w:color w:val="404040" w:themeColor="text1" w:themeTint="bf"/>
+          <w:color w:val="404040"/>
+          <w:sz w:val="24"/>
+          <w:szCs w:val="24"/>
+        </w:rPr>
+      </w:pPr>
+      <w:r>
+        <w:rPr>
+          <w:color w:val="404040"/>
           <w:sz w:val="24"/>
           <w:szCs w:val="24"/>
         </w:rPr>
@@ -2250,14 +2311,14 @@
         <w:spacing w:lineRule="auto" w:line="240"/>
         <w:jc w:val="both"/>
         <w:rPr>
-          <w:color w:val="404040" w:themeColor="text1" w:themeTint="bf"/>
-          <w:sz w:val="24"/>
-          <w:szCs w:val="24"/>
-        </w:rPr>
-      </w:pPr>
-      <w:r>
-        <w:rPr>
-          <w:color w:val="404040" w:themeColor="text1" w:themeTint="bf"/>
+          <w:color w:val="404040"/>
+          <w:sz w:val="24"/>
+          <w:szCs w:val="24"/>
+        </w:rPr>
+      </w:pPr>
+      <w:r>
+        <w:rPr>
+          <w:color w:val="404040"/>
           <w:sz w:val="24"/>
           <w:szCs w:val="24"/>
         </w:rPr>
@@ -2274,14 +2335,14 @@
         <w:spacing w:lineRule="auto" w:line="240"/>
         <w:jc w:val="both"/>
         <w:rPr>
-          <w:color w:val="404040" w:themeColor="text1" w:themeTint="bf"/>
-          <w:sz w:val="24"/>
-          <w:szCs w:val="24"/>
-        </w:rPr>
-      </w:pPr>
-      <w:r>
-        <w:rPr>
-          <w:color w:val="404040" w:themeColor="text1" w:themeTint="bf"/>
+          <w:color w:val="404040"/>
+          <w:sz w:val="24"/>
+          <w:szCs w:val="24"/>
+        </w:rPr>
+      </w:pPr>
+      <w:r>
+        <w:rPr>
+          <w:color w:val="404040"/>
           <w:sz w:val="24"/>
           <w:szCs w:val="24"/>
         </w:rPr>
@@ -2298,14 +2359,14 @@
         <w:spacing w:lineRule="auto" w:line="240"/>
         <w:jc w:val="both"/>
         <w:rPr>
-          <w:color w:val="404040" w:themeColor="text1" w:themeTint="bf"/>
-          <w:sz w:val="24"/>
-          <w:szCs w:val="24"/>
-        </w:rPr>
-      </w:pPr>
-      <w:r>
-        <w:rPr>
-          <w:color w:val="404040" w:themeColor="text1" w:themeTint="bf"/>
+          <w:color w:val="404040"/>
+          <w:sz w:val="24"/>
+          <w:szCs w:val="24"/>
+        </w:rPr>
+      </w:pPr>
+      <w:r>
+        <w:rPr>
+          <w:color w:val="404040"/>
           <w:sz w:val="24"/>
           <w:szCs w:val="24"/>
         </w:rPr>
@@ -2322,14 +2383,14 @@
         <w:spacing w:lineRule="auto" w:line="240"/>
         <w:jc w:val="both"/>
         <w:rPr>
-          <w:color w:val="404040" w:themeColor="text1" w:themeTint="bf"/>
-          <w:sz w:val="24"/>
-          <w:szCs w:val="24"/>
-        </w:rPr>
-      </w:pPr>
-      <w:r>
-        <w:rPr>
-          <w:color w:val="404040" w:themeColor="text1" w:themeTint="bf"/>
+          <w:color w:val="404040"/>
+          <w:sz w:val="24"/>
+          <w:szCs w:val="24"/>
+        </w:rPr>
+      </w:pPr>
+      <w:r>
+        <w:rPr>
+          <w:color w:val="404040"/>
           <w:sz w:val="24"/>
           <w:szCs w:val="24"/>
         </w:rPr>
@@ -2346,14 +2407,14 @@
         <w:spacing w:lineRule="auto" w:line="240"/>
         <w:jc w:val="both"/>
         <w:rPr>
-          <w:color w:val="404040" w:themeColor="text1" w:themeTint="bf"/>
-          <w:sz w:val="24"/>
-          <w:szCs w:val="24"/>
-        </w:rPr>
-      </w:pPr>
-      <w:r>
-        <w:rPr>
-          <w:color w:val="404040" w:themeColor="text1" w:themeTint="bf"/>
+          <w:color w:val="404040"/>
+          <w:sz w:val="24"/>
+          <w:szCs w:val="24"/>
+        </w:rPr>
+      </w:pPr>
+      <w:r>
+        <w:rPr>
+          <w:color w:val="404040"/>
           <w:sz w:val="24"/>
           <w:szCs w:val="24"/>
         </w:rPr>
@@ -2370,14 +2431,14 @@
         <w:spacing w:lineRule="auto" w:line="240"/>
         <w:jc w:val="both"/>
         <w:rPr>
-          <w:color w:val="404040" w:themeColor="text1" w:themeTint="bf"/>
-          <w:sz w:val="24"/>
-          <w:szCs w:val="24"/>
-        </w:rPr>
-      </w:pPr>
-      <w:r>
-        <w:rPr>
-          <w:color w:val="404040" w:themeColor="text1" w:themeTint="bf"/>
+          <w:color w:val="404040"/>
+          <w:sz w:val="24"/>
+          <w:szCs w:val="24"/>
+        </w:rPr>
+      </w:pPr>
+      <w:r>
+        <w:rPr>
+          <w:color w:val="404040"/>
           <w:sz w:val="24"/>
           <w:szCs w:val="24"/>
         </w:rPr>
@@ -2394,14 +2455,14 @@
         <w:spacing w:lineRule="auto" w:line="240"/>
         <w:jc w:val="both"/>
         <w:rPr>
-          <w:color w:val="404040" w:themeColor="text1" w:themeTint="bf"/>
-          <w:sz w:val="24"/>
-          <w:szCs w:val="24"/>
-        </w:rPr>
-      </w:pPr>
-      <w:r>
-        <w:rPr>
-          <w:color w:val="404040" w:themeColor="text1" w:themeTint="bf"/>
+          <w:color w:val="404040"/>
+          <w:sz w:val="24"/>
+          <w:szCs w:val="24"/>
+        </w:rPr>
+      </w:pPr>
+      <w:r>
+        <w:rPr>
+          <w:color w:val="404040"/>
           <w:sz w:val="24"/>
           <w:szCs w:val="24"/>
         </w:rPr>
@@ -2418,14 +2479,14 @@
         <w:spacing w:lineRule="auto" w:line="240"/>
         <w:jc w:val="both"/>
         <w:rPr>
-          <w:color w:val="404040" w:themeColor="text1" w:themeTint="bf"/>
-          <w:sz w:val="24"/>
-          <w:szCs w:val="24"/>
-        </w:rPr>
-      </w:pPr>
-      <w:r>
-        <w:rPr>
-          <w:color w:val="404040" w:themeColor="text1" w:themeTint="bf"/>
+          <w:color w:val="404040"/>
+          <w:sz w:val="24"/>
+          <w:szCs w:val="24"/>
+        </w:rPr>
+      </w:pPr>
+      <w:r>
+        <w:rPr>
+          <w:color w:val="404040"/>
           <w:sz w:val="24"/>
           <w:szCs w:val="24"/>
         </w:rPr>
@@ -2442,14 +2503,14 @@
         <w:spacing w:lineRule="auto" w:line="240"/>
         <w:jc w:val="both"/>
         <w:rPr>
-          <w:color w:val="404040" w:themeColor="text1" w:themeTint="bf"/>
-          <w:sz w:val="24"/>
-          <w:szCs w:val="24"/>
-        </w:rPr>
-      </w:pPr>
-      <w:r>
-        <w:rPr>
-          <w:color w:val="404040" w:themeColor="text1" w:themeTint="bf"/>
+          <w:color w:val="404040"/>
+          <w:sz w:val="24"/>
+          <w:szCs w:val="24"/>
+        </w:rPr>
+      </w:pPr>
+      <w:r>
+        <w:rPr>
+          <w:color w:val="404040"/>
           <w:sz w:val="24"/>
           <w:szCs w:val="24"/>
         </w:rPr>
@@ -2466,14 +2527,14 @@
         <w:spacing w:lineRule="auto" w:line="240"/>
         <w:jc w:val="both"/>
         <w:rPr>
-          <w:color w:val="404040" w:themeColor="text1" w:themeTint="bf"/>
-          <w:sz w:val="24"/>
-          <w:szCs w:val="24"/>
-        </w:rPr>
-      </w:pPr>
-      <w:r>
-        <w:rPr>
-          <w:color w:val="404040" w:themeColor="text1" w:themeTint="bf"/>
+          <w:color w:val="404040"/>
+          <w:sz w:val="24"/>
+          <w:szCs w:val="24"/>
+        </w:rPr>
+      </w:pPr>
+      <w:r>
+        <w:rPr>
+          <w:color w:val="404040"/>
           <w:sz w:val="24"/>
           <w:szCs w:val="24"/>
         </w:rPr>
@@ -2490,14 +2551,14 @@
         <w:spacing w:lineRule="auto" w:line="240"/>
         <w:jc w:val="both"/>
         <w:rPr>
-          <w:color w:val="404040" w:themeColor="text1" w:themeTint="bf"/>
-          <w:sz w:val="24"/>
-          <w:szCs w:val="24"/>
-        </w:rPr>
-      </w:pPr>
-      <w:r>
-        <w:rPr>
-          <w:color w:val="404040" w:themeColor="text1" w:themeTint="bf"/>
+          <w:color w:val="404040"/>
+          <w:sz w:val="24"/>
+          <w:szCs w:val="24"/>
+        </w:rPr>
+      </w:pPr>
+      <w:r>
+        <w:rPr>
+          <w:color w:val="404040"/>
           <w:sz w:val="24"/>
           <w:szCs w:val="24"/>
         </w:rPr>
@@ -2514,14 +2575,14 @@
         <w:spacing w:lineRule="auto" w:line="240"/>
         <w:jc w:val="both"/>
         <w:rPr>
-          <w:color w:val="404040" w:themeColor="text1" w:themeTint="bf"/>
-          <w:sz w:val="24"/>
-          <w:szCs w:val="24"/>
-        </w:rPr>
-      </w:pPr>
-      <w:r>
-        <w:rPr>
-          <w:color w:val="404040" w:themeColor="text1" w:themeTint="bf"/>
+          <w:color w:val="404040"/>
+          <w:sz w:val="24"/>
+          <w:szCs w:val="24"/>
+        </w:rPr>
+      </w:pPr>
+      <w:r>
+        <w:rPr>
+          <w:color w:val="404040"/>
           <w:sz w:val="24"/>
           <w:szCs w:val="24"/>
         </w:rPr>
@@ -2538,14 +2599,14 @@
         <w:spacing w:lineRule="auto" w:line="240"/>
         <w:jc w:val="both"/>
         <w:rPr>
-          <w:color w:val="404040" w:themeColor="text1" w:themeTint="bf"/>
-          <w:sz w:val="24"/>
-          <w:szCs w:val="24"/>
-        </w:rPr>
-      </w:pPr>
-      <w:r>
-        <w:rPr>
-          <w:color w:val="404040" w:themeColor="text1" w:themeTint="bf"/>
+          <w:color w:val="404040"/>
+          <w:sz w:val="24"/>
+          <w:szCs w:val="24"/>
+        </w:rPr>
+      </w:pPr>
+      <w:r>
+        <w:rPr>
+          <w:color w:val="404040"/>
           <w:sz w:val="24"/>
           <w:szCs w:val="24"/>
         </w:rPr>
@@ -2562,14 +2623,14 @@
         <w:spacing w:lineRule="auto" w:line="240"/>
         <w:jc w:val="both"/>
         <w:rPr>
-          <w:color w:val="404040" w:themeColor="text1" w:themeTint="bf"/>
-          <w:sz w:val="24"/>
-          <w:szCs w:val="24"/>
-        </w:rPr>
-      </w:pPr>
-      <w:r>
-        <w:rPr>
-          <w:color w:val="404040" w:themeColor="text1" w:themeTint="bf"/>
+          <w:color w:val="404040"/>
+          <w:sz w:val="24"/>
+          <w:szCs w:val="24"/>
+        </w:rPr>
+      </w:pPr>
+      <w:r>
+        <w:rPr>
+          <w:color w:val="404040"/>
           <w:sz w:val="24"/>
           <w:szCs w:val="24"/>
         </w:rPr>
@@ -2586,14 +2647,14 @@
         <w:spacing w:lineRule="auto" w:line="240"/>
         <w:jc w:val="both"/>
         <w:rPr>
-          <w:color w:val="404040" w:themeColor="text1" w:themeTint="bf"/>
-          <w:sz w:val="24"/>
-          <w:szCs w:val="24"/>
-        </w:rPr>
-      </w:pPr>
-      <w:r>
-        <w:rPr>
-          <w:color w:val="404040" w:themeColor="text1" w:themeTint="bf"/>
+          <w:color w:val="404040"/>
+          <w:sz w:val="24"/>
+          <w:szCs w:val="24"/>
+        </w:rPr>
+      </w:pPr>
+      <w:r>
+        <w:rPr>
+          <w:color w:val="404040"/>
           <w:sz w:val="24"/>
           <w:szCs w:val="24"/>
         </w:rPr>
@@ -2610,14 +2671,14 @@
         <w:spacing w:lineRule="auto" w:line="240"/>
         <w:jc w:val="both"/>
         <w:rPr>
-          <w:color w:val="404040" w:themeColor="text1" w:themeTint="bf"/>
-          <w:sz w:val="24"/>
-          <w:szCs w:val="24"/>
-        </w:rPr>
-      </w:pPr>
-      <w:r>
-        <w:rPr>
-          <w:color w:val="404040" w:themeColor="text1" w:themeTint="bf"/>
+          <w:color w:val="404040"/>
+          <w:sz w:val="24"/>
+          <w:szCs w:val="24"/>
+        </w:rPr>
+      </w:pPr>
+      <w:r>
+        <w:rPr>
+          <w:color w:val="404040"/>
           <w:sz w:val="24"/>
           <w:szCs w:val="24"/>
         </w:rPr>
@@ -2634,14 +2695,14 @@
         <w:spacing w:lineRule="auto" w:line="240"/>
         <w:jc w:val="both"/>
         <w:rPr>
-          <w:color w:val="404040" w:themeColor="text1" w:themeTint="bf"/>
-          <w:sz w:val="24"/>
-          <w:szCs w:val="24"/>
-        </w:rPr>
-      </w:pPr>
-      <w:r>
-        <w:rPr>
-          <w:color w:val="404040" w:themeColor="text1" w:themeTint="bf"/>
+          <w:color w:val="404040"/>
+          <w:sz w:val="24"/>
+          <w:szCs w:val="24"/>
+        </w:rPr>
+      </w:pPr>
+      <w:r>
+        <w:rPr>
+          <w:color w:val="404040"/>
           <w:sz w:val="24"/>
           <w:szCs w:val="24"/>
         </w:rPr>
@@ -2658,14 +2719,14 @@
         <w:spacing w:lineRule="auto" w:line="240"/>
         <w:jc w:val="both"/>
         <w:rPr>
-          <w:color w:val="404040" w:themeColor="text1" w:themeTint="bf"/>
-          <w:sz w:val="24"/>
-          <w:szCs w:val="24"/>
-        </w:rPr>
-      </w:pPr>
-      <w:r>
-        <w:rPr>
-          <w:color w:val="404040" w:themeColor="text1" w:themeTint="bf"/>
+          <w:color w:val="404040"/>
+          <w:sz w:val="24"/>
+          <w:szCs w:val="24"/>
+        </w:rPr>
+      </w:pPr>
+      <w:r>
+        <w:rPr>
+          <w:color w:val="404040"/>
           <w:sz w:val="24"/>
           <w:szCs w:val="24"/>
         </w:rPr>
@@ -2682,14 +2743,14 @@
         <w:spacing w:lineRule="auto" w:line="240"/>
         <w:jc w:val="both"/>
         <w:rPr>
-          <w:color w:val="404040" w:themeColor="text1" w:themeTint="bf"/>
-          <w:sz w:val="24"/>
-          <w:szCs w:val="24"/>
-        </w:rPr>
-      </w:pPr>
-      <w:r>
-        <w:rPr>
-          <w:color w:val="404040" w:themeColor="text1" w:themeTint="bf"/>
+          <w:color w:val="404040"/>
+          <w:sz w:val="24"/>
+          <w:szCs w:val="24"/>
+        </w:rPr>
+      </w:pPr>
+      <w:r>
+        <w:rPr>
+          <w:color w:val="404040"/>
           <w:sz w:val="24"/>
           <w:szCs w:val="24"/>
         </w:rPr>
@@ -2706,14 +2767,14 @@
         <w:spacing w:lineRule="auto" w:line="240"/>
         <w:jc w:val="both"/>
         <w:rPr>
-          <w:color w:val="404040" w:themeColor="text1" w:themeTint="bf"/>
-          <w:sz w:val="24"/>
-          <w:szCs w:val="24"/>
-        </w:rPr>
-      </w:pPr>
-      <w:r>
-        <w:rPr>
-          <w:color w:val="404040" w:themeColor="text1" w:themeTint="bf"/>
+          <w:color w:val="404040"/>
+          <w:sz w:val="24"/>
+          <w:szCs w:val="24"/>
+        </w:rPr>
+      </w:pPr>
+      <w:r>
+        <w:rPr>
+          <w:color w:val="404040"/>
           <w:sz w:val="24"/>
           <w:szCs w:val="24"/>
         </w:rPr>
@@ -2730,14 +2791,14 @@
         <w:spacing w:lineRule="auto" w:line="240"/>
         <w:jc w:val="both"/>
         <w:rPr>
-          <w:color w:val="404040" w:themeColor="text1" w:themeTint="bf"/>
-          <w:sz w:val="24"/>
-          <w:szCs w:val="24"/>
-        </w:rPr>
-      </w:pPr>
-      <w:r>
-        <w:rPr>
-          <w:color w:val="404040" w:themeColor="text1" w:themeTint="bf"/>
+          <w:color w:val="404040"/>
+          <w:sz w:val="24"/>
+          <w:szCs w:val="24"/>
+        </w:rPr>
+      </w:pPr>
+      <w:r>
+        <w:rPr>
+          <w:color w:val="404040"/>
           <w:sz w:val="24"/>
           <w:szCs w:val="24"/>
         </w:rPr>
@@ -2754,14 +2815,14 @@
         <w:spacing w:lineRule="auto" w:line="240"/>
         <w:jc w:val="both"/>
         <w:rPr>
-          <w:color w:val="404040" w:themeColor="text1" w:themeTint="bf"/>
-          <w:sz w:val="24"/>
-          <w:szCs w:val="24"/>
-        </w:rPr>
-      </w:pPr>
-      <w:r>
-        <w:rPr>
-          <w:color w:val="404040" w:themeColor="text1" w:themeTint="bf"/>
+          <w:color w:val="404040"/>
+          <w:sz w:val="24"/>
+          <w:szCs w:val="24"/>
+        </w:rPr>
+      </w:pPr>
+      <w:r>
+        <w:rPr>
+          <w:color w:val="404040"/>
           <w:sz w:val="24"/>
           <w:szCs w:val="24"/>
         </w:rPr>
@@ -2778,14 +2839,14 @@
         <w:spacing w:lineRule="auto" w:line="240"/>
         <w:jc w:val="both"/>
         <w:rPr>
-          <w:color w:val="404040" w:themeColor="text1" w:themeTint="bf"/>
-          <w:sz w:val="24"/>
-          <w:szCs w:val="24"/>
-        </w:rPr>
-      </w:pPr>
-      <w:r>
-        <w:rPr>
-          <w:color w:val="404040" w:themeColor="text1" w:themeTint="bf"/>
+          <w:color w:val="404040"/>
+          <w:sz w:val="24"/>
+          <w:szCs w:val="24"/>
+        </w:rPr>
+      </w:pPr>
+      <w:r>
+        <w:rPr>
+          <w:color w:val="404040"/>
           <w:sz w:val="24"/>
           <w:szCs w:val="24"/>
         </w:rPr>
@@ -2802,14 +2863,14 @@
         <w:spacing w:lineRule="auto" w:line="240"/>
         <w:jc w:val="both"/>
         <w:rPr>
-          <w:color w:val="404040" w:themeColor="text1" w:themeTint="bf"/>
-          <w:sz w:val="24"/>
-          <w:szCs w:val="24"/>
-        </w:rPr>
-      </w:pPr>
-      <w:r>
-        <w:rPr>
-          <w:color w:val="404040" w:themeColor="text1" w:themeTint="bf"/>
+          <w:color w:val="404040"/>
+          <w:sz w:val="24"/>
+          <w:szCs w:val="24"/>
+        </w:rPr>
+      </w:pPr>
+      <w:r>
+        <w:rPr>
+          <w:color w:val="404040"/>
           <w:sz w:val="24"/>
           <w:szCs w:val="24"/>
         </w:rPr>
@@ -2826,14 +2887,14 @@
         <w:spacing w:lineRule="auto" w:line="240"/>
         <w:jc w:val="both"/>
         <w:rPr>
-          <w:color w:val="404040" w:themeColor="text1" w:themeTint="bf"/>
-          <w:sz w:val="24"/>
-          <w:szCs w:val="24"/>
-        </w:rPr>
-      </w:pPr>
-      <w:r>
-        <w:rPr>
-          <w:color w:val="404040" w:themeColor="text1" w:themeTint="bf"/>
+          <w:color w:val="404040"/>
+          <w:sz w:val="24"/>
+          <w:szCs w:val="24"/>
+        </w:rPr>
+      </w:pPr>
+      <w:r>
+        <w:rPr>
+          <w:color w:val="404040"/>
           <w:sz w:val="24"/>
           <w:szCs w:val="24"/>
         </w:rPr>
@@ -2850,14 +2911,14 @@
         <w:spacing w:lineRule="auto" w:line="240"/>
         <w:jc w:val="both"/>
         <w:rPr>
-          <w:color w:val="404040" w:themeColor="text1" w:themeTint="bf"/>
-          <w:sz w:val="24"/>
-          <w:szCs w:val="24"/>
-        </w:rPr>
-      </w:pPr>
-      <w:r>
-        <w:rPr>
-          <w:color w:val="404040" w:themeColor="text1" w:themeTint="bf"/>
+          <w:color w:val="404040"/>
+          <w:sz w:val="24"/>
+          <w:szCs w:val="24"/>
+        </w:rPr>
+      </w:pPr>
+      <w:r>
+        <w:rPr>
+          <w:color w:val="404040"/>
           <w:sz w:val="24"/>
           <w:szCs w:val="24"/>
         </w:rPr>
@@ -2874,14 +2935,14 @@
         <w:spacing w:lineRule="auto" w:line="240"/>
         <w:jc w:val="both"/>
         <w:rPr>
-          <w:color w:val="404040" w:themeColor="text1" w:themeTint="bf"/>
-          <w:sz w:val="24"/>
-          <w:szCs w:val="24"/>
-        </w:rPr>
-      </w:pPr>
-      <w:r>
-        <w:rPr>
-          <w:color w:val="404040" w:themeColor="text1" w:themeTint="bf"/>
+          <w:color w:val="404040"/>
+          <w:sz w:val="24"/>
+          <w:szCs w:val="24"/>
+        </w:rPr>
+      </w:pPr>
+      <w:r>
+        <w:rPr>
+          <w:color w:val="404040"/>
           <w:sz w:val="24"/>
           <w:szCs w:val="24"/>
         </w:rPr>
@@ -2898,14 +2959,14 @@
         <w:spacing w:lineRule="auto" w:line="240"/>
         <w:jc w:val="both"/>
         <w:rPr>
-          <w:color w:val="404040" w:themeColor="text1" w:themeTint="bf"/>
-          <w:sz w:val="24"/>
-          <w:szCs w:val="24"/>
-        </w:rPr>
-      </w:pPr>
-      <w:r>
-        <w:rPr>
-          <w:color w:val="404040" w:themeColor="text1" w:themeTint="bf"/>
+          <w:color w:val="404040"/>
+          <w:sz w:val="24"/>
+          <w:szCs w:val="24"/>
+        </w:rPr>
+      </w:pPr>
+      <w:r>
+        <w:rPr>
+          <w:color w:val="404040"/>
           <w:sz w:val="24"/>
           <w:szCs w:val="24"/>
         </w:rPr>
@@ -2922,14 +2983,14 @@
         <w:spacing w:lineRule="auto" w:line="240"/>
         <w:jc w:val="both"/>
         <w:rPr>
-          <w:color w:val="404040" w:themeColor="text1" w:themeTint="bf"/>
-          <w:sz w:val="24"/>
-          <w:szCs w:val="24"/>
-        </w:rPr>
-      </w:pPr>
-      <w:r>
-        <w:rPr>
-          <w:color w:val="404040" w:themeColor="text1" w:themeTint="bf"/>
+          <w:color w:val="404040"/>
+          <w:sz w:val="24"/>
+          <w:szCs w:val="24"/>
+        </w:rPr>
+      </w:pPr>
+      <w:r>
+        <w:rPr>
+          <w:color w:val="404040"/>
           <w:sz w:val="24"/>
           <w:szCs w:val="24"/>
         </w:rPr>
@@ -2946,14 +3007,14 @@
         <w:spacing w:lineRule="auto" w:line="240"/>
         <w:jc w:val="both"/>
         <w:rPr>
-          <w:color w:val="404040" w:themeColor="text1" w:themeTint="bf"/>
-          <w:sz w:val="24"/>
-          <w:szCs w:val="24"/>
-        </w:rPr>
-      </w:pPr>
-      <w:r>
-        <w:rPr>
-          <w:color w:val="404040" w:themeColor="text1" w:themeTint="bf"/>
+          <w:color w:val="404040"/>
+          <w:sz w:val="24"/>
+          <w:szCs w:val="24"/>
+        </w:rPr>
+      </w:pPr>
+      <w:r>
+        <w:rPr>
+          <w:color w:val="404040"/>
           <w:sz w:val="24"/>
           <w:szCs w:val="24"/>
         </w:rPr>
@@ -2970,14 +3031,14 @@
         <w:spacing w:lineRule="auto" w:line="240"/>
         <w:jc w:val="both"/>
         <w:rPr>
-          <w:color w:val="404040" w:themeColor="text1" w:themeTint="bf"/>
-          <w:sz w:val="24"/>
-          <w:szCs w:val="24"/>
-        </w:rPr>
-      </w:pPr>
-      <w:r>
-        <w:rPr>
-          <w:color w:val="404040" w:themeColor="text1" w:themeTint="bf"/>
+          <w:color w:val="404040"/>
+          <w:sz w:val="24"/>
+          <w:szCs w:val="24"/>
+        </w:rPr>
+      </w:pPr>
+      <w:r>
+        <w:rPr>
+          <w:color w:val="404040"/>
           <w:sz w:val="24"/>
           <w:szCs w:val="24"/>
         </w:rPr>
@@ -2994,14 +3055,14 @@
         <w:spacing w:lineRule="auto" w:line="240"/>
         <w:jc w:val="both"/>
         <w:rPr>
-          <w:color w:val="404040" w:themeColor="text1" w:themeTint="bf"/>
-          <w:sz w:val="24"/>
-          <w:szCs w:val="24"/>
-        </w:rPr>
-      </w:pPr>
-      <w:r>
-        <w:rPr>
-          <w:color w:val="404040" w:themeColor="text1" w:themeTint="bf"/>
+          <w:color w:val="404040"/>
+          <w:sz w:val="24"/>
+          <w:szCs w:val="24"/>
+        </w:rPr>
+      </w:pPr>
+      <w:r>
+        <w:rPr>
+          <w:color w:val="404040"/>
           <w:sz w:val="24"/>
           <w:szCs w:val="24"/>
         </w:rPr>
@@ -3015,8 +3076,7 @@
         <w:jc w:val="both"/>
         <w:rPr>
           <w:b/>
-          <w:b/>
-          <w:color w:val="404040" w:themeColor="text1" w:themeTint="bf"/>
+          <w:color w:val="404040"/>
           <w:sz w:val="28"/>
           <w:szCs w:val="28"/>
         </w:rPr>
@@ -3024,7 +3084,7 @@
       <w:r>
         <w:rPr>
           <w:b/>
-          <w:color w:val="404040" w:themeColor="text1" w:themeTint="bf"/>
+          <w:color w:val="404040"/>
           <w:sz w:val="28"/>
           <w:szCs w:val="28"/>
         </w:rPr>
@@ -3037,8 +3097,7 @@
         <w:jc w:val="both"/>
         <w:rPr>
           <w:b/>
-          <w:b/>
-          <w:color w:val="404040" w:themeColor="text1" w:themeTint="bf"/>
+          <w:color w:val="404040"/>
           <w:sz w:val="28"/>
           <w:szCs w:val="28"/>
         </w:rPr>
@@ -3046,7 +3105,7 @@
       <w:r>
         <w:rPr>
           <w:b/>
-          <w:color w:val="404040" w:themeColor="text1" w:themeTint="bf"/>
+          <w:color w:val="404040"/>
           <w:sz w:val="28"/>
           <w:szCs w:val="28"/>
         </w:rPr>
@@ -3062,26 +3121,30 @@
         </w:numPr>
         <w:spacing w:lineRule="auto" w:line="240"/>
         <w:jc w:val="both"/>
+        <w:rPr>
+          <w:color w:val="404040"/>
+          <w:sz w:val="24"/>
+          <w:szCs w:val="24"/>
+        </w:rPr>
+      </w:pPr>
+      <w:r>
+        <w:rPr>
+          <w:color w:val="404040"/>
+          <w:sz w:val="24"/>
+          <w:szCs w:val="24"/>
+        </w:rPr>
+        <w:t>Desenvolvimento de aplicações móveis com Android</w:t>
+      </w:r>
+    </w:p>
+    <w:p>
+      <w:pPr>
+        <w:pStyle w:val="Normal"/>
+        <w:spacing w:lineRule="auto" w:line="240"/>
+        <w:jc w:val="both"/>
         <w:rPr/>
       </w:pPr>
       <w:r>
-        <w:rPr>
-          <w:color w:val="404040" w:themeColor="text1" w:themeTint="bf"/>
-          <w:sz w:val="24"/>
-          <w:szCs w:val="24"/>
-        </w:rPr>
-        <w:t>Desenvolvimento de aplicações móveis com Android</w:t>
-      </w:r>
-    </w:p>
-    <w:p>
-      <w:pPr>
-        <w:pStyle w:val="Normal"/>
-        <w:spacing w:lineRule="auto" w:line="240"/>
-        <w:jc w:val="both"/>
         <w:rPr/>
-      </w:pPr>
-      <w:r>
-        <w:rPr/>
       </w:r>
     </w:p>
     <w:p>
@@ -3091,8 +3154,7 @@
         <w:jc w:val="both"/>
         <w:rPr>
           <w:b/>
-          <w:b/>
-          <w:color w:val="404040" w:themeColor="text1" w:themeTint="bf"/>
+          <w:color w:val="404040"/>
           <w:sz w:val="28"/>
           <w:szCs w:val="28"/>
         </w:rPr>
@@ -3100,7 +3162,7 @@
       <w:r>
         <w:rPr>
           <w:b/>
-          <w:color w:val="404040" w:themeColor="text1" w:themeTint="bf"/>
+          <w:color w:val="404040"/>
           <w:sz w:val="28"/>
           <w:szCs w:val="28"/>
         </w:rPr>
@@ -3117,14 +3179,14 @@
         <w:spacing w:lineRule="auto" w:line="240"/>
         <w:jc w:val="both"/>
         <w:rPr>
-          <w:color w:val="404040" w:themeColor="text1" w:themeTint="bf"/>
-          <w:sz w:val="24"/>
-          <w:szCs w:val="24"/>
-        </w:rPr>
-      </w:pPr>
-      <w:r>
-        <w:rPr>
-          <w:color w:val="404040" w:themeColor="text1" w:themeTint="bf"/>
+          <w:color w:val="404040"/>
+          <w:sz w:val="24"/>
+          <w:szCs w:val="24"/>
+        </w:rPr>
+      </w:pPr>
+      <w:r>
+        <w:rPr>
+          <w:color w:val="404040"/>
           <w:sz w:val="24"/>
           <w:szCs w:val="24"/>
         </w:rPr>
@@ -3147,8 +3209,7 @@
         <w:jc w:val="both"/>
         <w:rPr>
           <w:b/>
-          <w:b/>
-          <w:color w:val="404040" w:themeColor="text1" w:themeTint="bf"/>
+          <w:color w:val="404040"/>
           <w:sz w:val="28"/>
           <w:szCs w:val="28"/>
         </w:rPr>
@@ -3156,7 +3217,7 @@
       <w:r>
         <w:rPr>
           <w:b/>
-          <w:color w:val="404040" w:themeColor="text1" w:themeTint="bf"/>
+          <w:color w:val="404040"/>
           <w:sz w:val="28"/>
           <w:szCs w:val="28"/>
         </w:rPr>
@@ -3173,14 +3234,14 @@
         <w:spacing w:lineRule="auto" w:line="240"/>
         <w:jc w:val="both"/>
         <w:rPr>
-          <w:color w:val="404040" w:themeColor="text1" w:themeTint="bf"/>
-          <w:sz w:val="24"/>
-          <w:szCs w:val="24"/>
-        </w:rPr>
-      </w:pPr>
-      <w:r>
-        <w:rPr>
-          <w:color w:val="404040" w:themeColor="text1" w:themeTint="bf"/>
+          <w:color w:val="404040"/>
+          <w:sz w:val="24"/>
+          <w:szCs w:val="24"/>
+        </w:rPr>
+      </w:pPr>
+      <w:r>
+        <w:rPr>
+          <w:color w:val="404040"/>
           <w:sz w:val="24"/>
           <w:szCs w:val="24"/>
         </w:rPr>
@@ -3193,14 +3254,14 @@
         <w:spacing w:lineRule="auto" w:line="240"/>
         <w:jc w:val="both"/>
         <w:rPr>
-          <w:color w:val="404040" w:themeColor="text1" w:themeTint="bf"/>
-          <w:sz w:val="24"/>
-          <w:szCs w:val="24"/>
-        </w:rPr>
-      </w:pPr>
-      <w:r>
-        <w:rPr>
-          <w:color w:val="404040" w:themeColor="text1" w:themeTint="bf"/>
+          <w:color w:val="404040"/>
+          <w:sz w:val="24"/>
+          <w:szCs w:val="24"/>
+        </w:rPr>
+      </w:pPr>
+      <w:r>
+        <w:rPr>
+          <w:color w:val="404040"/>
           <w:sz w:val="24"/>
           <w:szCs w:val="24"/>
         </w:rPr>
@@ -3213,8 +3274,7 @@
         <w:jc w:val="both"/>
         <w:rPr>
           <w:b/>
-          <w:b/>
-          <w:color w:val="404040" w:themeColor="text1" w:themeTint="bf"/>
+          <w:color w:val="404040"/>
           <w:sz w:val="28"/>
           <w:szCs w:val="28"/>
         </w:rPr>
@@ -3222,7 +3282,7 @@
       <w:r>
         <w:rPr>
           <w:b/>
-          <w:color w:val="404040" w:themeColor="text1" w:themeTint="bf"/>
+          <w:color w:val="404040"/>
           <w:sz w:val="28"/>
           <w:szCs w:val="28"/>
         </w:rPr>
@@ -3239,14 +3299,14 @@
         <w:spacing w:lineRule="auto" w:line="240"/>
         <w:jc w:val="both"/>
         <w:rPr>
-          <w:color w:val="404040" w:themeColor="text1" w:themeTint="bf"/>
-          <w:sz w:val="24"/>
-          <w:szCs w:val="24"/>
-        </w:rPr>
-      </w:pPr>
-      <w:r>
-        <w:rPr>
-          <w:color w:val="404040" w:themeColor="text1" w:themeTint="bf"/>
+          <w:color w:val="404040"/>
+          <w:sz w:val="24"/>
+          <w:szCs w:val="24"/>
+        </w:rPr>
+      </w:pPr>
+      <w:r>
+        <w:rPr>
+          <w:color w:val="404040"/>
           <w:sz w:val="24"/>
           <w:szCs w:val="24"/>
         </w:rPr>
@@ -3259,8 +3319,7 @@
         <w:spacing w:lineRule="auto" w:line="360" w:before="240" w:after="160"/>
         <w:rPr>
           <w:b/>
-          <w:b/>
-          <w:color w:val="595959" w:themeColor="text1" w:themeTint="a6"/>
+          <w:color w:val="595959"/>
           <w:sz w:val="32"/>
           <w:szCs w:val="32"/>
         </w:rPr>
@@ -3268,7 +3327,7 @@
       <w:r>
         <w:rPr>
           <w:b/>
-          <w:color w:val="595959" w:themeColor="text1" w:themeTint="a6"/>
+          <w:color w:val="595959"/>
           <w:sz w:val="32"/>
           <w:szCs w:val="32"/>
         </w:rPr>
@@ -3280,8 +3339,7 @@
         <w:spacing w:lineRule="auto" w:line="360" w:before="240" w:after="160"/>
         <w:rPr>
           <w:b/>
-          <w:b/>
-          <w:color w:val="595959" w:themeColor="text1" w:themeTint="a6"/>
+          <w:color w:val="595959"/>
           <w:sz w:val="32"/>
           <w:szCs w:val="32"/>
         </w:rPr>
@@ -3289,7 +3347,7 @@
       <w:r>
         <w:rPr>
           <w:b/>
-          <w:color w:val="595959" w:themeColor="text1" w:themeTint="a6"/>
+          <w:color w:val="595959"/>
           <w:sz w:val="32"/>
           <w:szCs w:val="32"/>
         </w:rPr>
@@ -3303,8 +3361,7 @@
         <w:jc w:val="both"/>
         <w:rPr>
           <w:b/>
-          <w:b/>
-          <w:color w:val="404040" w:themeColor="text1" w:themeTint="bf"/>
+          <w:color w:val="404040"/>
           <w:sz w:val="28"/>
           <w:szCs w:val="28"/>
         </w:rPr>
@@ -3312,7 +3369,7 @@
       <w:r>
         <w:rPr>
           <w:b/>
-          <w:color w:val="404040" w:themeColor="text1" w:themeTint="bf"/>
+          <w:color w:val="404040"/>
           <w:sz w:val="28"/>
           <w:szCs w:val="28"/>
         </w:rPr>
@@ -3325,14 +3382,14 @@
         <w:spacing w:lineRule="auto" w:line="240" w:before="0" w:after="0"/>
         <w:jc w:val="both"/>
         <w:rPr>
-          <w:color w:val="595959" w:themeColor="text1" w:themeTint="a6"/>
+          <w:color w:val="595959"/>
           <w:sz w:val="28"/>
           <w:szCs w:val="28"/>
         </w:rPr>
       </w:pPr>
       <w:r>
         <w:rPr>
-          <w:color w:val="595959" w:themeColor="text1" w:themeTint="a6"/>
+          <w:color w:val="595959"/>
           <w:sz w:val="28"/>
           <w:szCs w:val="28"/>
         </w:rPr>
@@ -3355,8 +3412,7 @@
         <w:jc w:val="both"/>
         <w:rPr>
           <w:b/>
-          <w:b/>
-          <w:color w:val="404040" w:themeColor="text1" w:themeTint="bf"/>
+          <w:color w:val="404040"/>
           <w:sz w:val="28"/>
           <w:szCs w:val="28"/>
         </w:rPr>
@@ -3364,7 +3420,7 @@
       <w:r>
         <w:rPr>
           <w:b/>
-          <w:color w:val="404040" w:themeColor="text1" w:themeTint="bf"/>
+          <w:color w:val="404040"/>
           <w:sz w:val="28"/>
           <w:szCs w:val="28"/>
         </w:rPr>
@@ -3376,11 +3432,15 @@
         <w:pStyle w:val="Normal"/>
         <w:spacing w:lineRule="auto" w:line="240" w:before="0" w:after="0"/>
         <w:jc w:val="both"/>
-        <w:rPr/>
-      </w:pPr>
-      <w:r>
-        <w:rPr>
-          <w:color w:val="595959" w:themeColor="text1" w:themeTint="a6"/>
+        <w:rPr>
+          <w:color w:val="595959"/>
+          <w:sz w:val="28"/>
+          <w:szCs w:val="28"/>
+        </w:rPr>
+      </w:pPr>
+      <w:r>
+        <w:rPr>
+          <w:color w:val="595959"/>
           <w:sz w:val="28"/>
           <w:szCs w:val="28"/>
         </w:rPr>
@@ -3415,7 +3475,6 @@
         <w:rFonts w:ascii="Symbol" w:hAnsi="Symbol" w:cs="Symbol" w:hint="default"/>
         <w:sz w:val="24"/>
         <w:b w:val="false"/>
-        <w:rFonts w:cs="Symbol"/>
       </w:rPr>
     </w:lvl>
     <w:lvl w:ilvl="1">
@@ -3428,7 +3487,6 @@
       </w:pPr>
       <w:rPr>
         <w:rFonts w:ascii="Courier New" w:hAnsi="Courier New" w:cs="Courier New" w:hint="default"/>
-        <w:rFonts w:cs="Courier New"/>
       </w:rPr>
     </w:lvl>
     <w:lvl w:ilvl="2">
@@ -3441,7 +3499,6 @@
       </w:pPr>
       <w:rPr>
         <w:rFonts w:ascii="Wingdings" w:hAnsi="Wingdings" w:cs="Wingdings" w:hint="default"/>
-        <w:rFonts w:cs="Wingdings"/>
       </w:rPr>
     </w:lvl>
     <w:lvl w:ilvl="3">
@@ -3454,7 +3511,6 @@
       </w:pPr>
       <w:rPr>
         <w:rFonts w:ascii="Symbol" w:hAnsi="Symbol" w:cs="Symbol" w:hint="default"/>
-        <w:rFonts w:cs="Symbol"/>
       </w:rPr>
     </w:lvl>
     <w:lvl w:ilvl="4">
@@ -3467,7 +3523,6 @@
       </w:pPr>
       <w:rPr>
         <w:rFonts w:ascii="Courier New" w:hAnsi="Courier New" w:cs="Courier New" w:hint="default"/>
-        <w:rFonts w:cs="Courier New"/>
       </w:rPr>
     </w:lvl>
     <w:lvl w:ilvl="5">
@@ -3480,7 +3535,6 @@
       </w:pPr>
       <w:rPr>
         <w:rFonts w:ascii="Wingdings" w:hAnsi="Wingdings" w:cs="Wingdings" w:hint="default"/>
-        <w:rFonts w:cs="Wingdings"/>
       </w:rPr>
     </w:lvl>
     <w:lvl w:ilvl="6">
@@ -3493,7 +3547,6 @@
       </w:pPr>
       <w:rPr>
         <w:rFonts w:ascii="Symbol" w:hAnsi="Symbol" w:cs="Symbol" w:hint="default"/>
-        <w:rFonts w:cs="Symbol"/>
       </w:rPr>
     </w:lvl>
     <w:lvl w:ilvl="7">
@@ -3506,7 +3559,6 @@
       </w:pPr>
       <w:rPr>
         <w:rFonts w:ascii="Courier New" w:hAnsi="Courier New" w:cs="Courier New" w:hint="default"/>
-        <w:rFonts w:cs="Courier New"/>
       </w:rPr>
     </w:lvl>
     <w:lvl w:ilvl="8">
@@ -3519,7 +3571,6 @@
       </w:pPr>
       <w:rPr>
         <w:rFonts w:ascii="Wingdings" w:hAnsi="Wingdings" w:cs="Wingdings" w:hint="default"/>
-        <w:rFonts w:cs="Wingdings"/>
       </w:rPr>
     </w:lvl>
   </w:abstractNum>
@@ -3535,7 +3586,6 @@
       <w:rPr>
         <w:rFonts w:ascii="Symbol" w:hAnsi="Symbol" w:cs="Symbol" w:hint="default"/>
         <w:sz w:val="24"/>
-        <w:rFonts w:cs="Symbol"/>
       </w:rPr>
     </w:lvl>
     <w:lvl w:ilvl="1">
@@ -3548,7 +3598,6 @@
       </w:pPr>
       <w:rPr>
         <w:rFonts w:ascii="Courier New" w:hAnsi="Courier New" w:cs="Courier New" w:hint="default"/>
-        <w:rFonts w:cs="Courier New"/>
       </w:rPr>
     </w:lvl>
     <w:lvl w:ilvl="2">
@@ -3561,7 +3610,6 @@
       </w:pPr>
       <w:rPr>
         <w:rFonts w:ascii="Wingdings" w:hAnsi="Wingdings" w:cs="Wingdings" w:hint="default"/>
-        <w:rFonts w:cs="Wingdings"/>
       </w:rPr>
     </w:lvl>
     <w:lvl w:ilvl="3">
@@ -3574,7 +3622,6 @@
       </w:pPr>
       <w:rPr>
         <w:rFonts w:ascii="Symbol" w:hAnsi="Symbol" w:cs="Symbol" w:hint="default"/>
-        <w:rFonts w:cs="Symbol"/>
       </w:rPr>
     </w:lvl>
     <w:lvl w:ilvl="4">
@@ -3587,7 +3634,6 @@
       </w:pPr>
       <w:rPr>
         <w:rFonts w:ascii="Courier New" w:hAnsi="Courier New" w:cs="Courier New" w:hint="default"/>
-        <w:rFonts w:cs="Courier New"/>
       </w:rPr>
     </w:lvl>
     <w:lvl w:ilvl="5">
@@ -3600,7 +3646,6 @@
       </w:pPr>
       <w:rPr>
         <w:rFonts w:ascii="Wingdings" w:hAnsi="Wingdings" w:cs="Wingdings" w:hint="default"/>
-        <w:rFonts w:cs="Wingdings"/>
       </w:rPr>
     </w:lvl>
     <w:lvl w:ilvl="6">
@@ -3613,7 +3658,6 @@
       </w:pPr>
       <w:rPr>
         <w:rFonts w:ascii="Symbol" w:hAnsi="Symbol" w:cs="Symbol" w:hint="default"/>
-        <w:rFonts w:cs="Symbol"/>
       </w:rPr>
     </w:lvl>
     <w:lvl w:ilvl="7">
@@ -3626,7 +3670,6 @@
       </w:pPr>
       <w:rPr>
         <w:rFonts w:ascii="Courier New" w:hAnsi="Courier New" w:cs="Courier New" w:hint="default"/>
-        <w:rFonts w:cs="Courier New"/>
       </w:rPr>
     </w:lvl>
     <w:lvl w:ilvl="8">
@@ -3639,7 +3682,6 @@
       </w:pPr>
       <w:rPr>
         <w:rFonts w:ascii="Wingdings" w:hAnsi="Wingdings" w:cs="Wingdings" w:hint="default"/>
-        <w:rFonts w:cs="Wingdings"/>
       </w:rPr>
     </w:lvl>
   </w:abstractNum>
@@ -3775,11 +3817,11 @@
 </file>
 
 <file path=word/styles.xml><?xml version="1.0" encoding="utf-8"?>
-<w:styles xmlns:w="http://schemas.openxmlformats.org/wordprocessingml/2006/main" xmlns:w14="http://schemas.microsoft.com/office/word/2010/wordml" xmlns:mc="http://schemas.openxmlformats.org/markup-compatibility/2006" mc:Ignorable="w14">
+<w:styles xmlns:w="http://schemas.openxmlformats.org/wordprocessingml/2006/main">
   <w:docDefaults>
     <w:rPrDefault>
       <w:rPr>
-        <w:rFonts w:ascii="Calibri" w:hAnsi="Calibri" w:eastAsia="Calibri" w:cs="" w:asciiTheme="minorHAnsi" w:cstheme="minorBidi" w:eastAsiaTheme="minorHAnsi" w:hAnsiTheme="minorHAnsi"/>
+        <w:rFonts w:ascii="Calibri" w:hAnsi="Calibri" w:eastAsia="Calibri" w:cs=""/>
         <w:szCs w:val="22"/>
         <w:lang w:val="pt-BR" w:eastAsia="en-US" w:bidi="ar-SA"/>
       </w:rPr>
@@ -3788,390 +3830,391 @@
       <w:pPr/>
     </w:pPrDefault>
   </w:docDefaults>
-  <w:latentStyles w:defLockedState="0" w:defUIPriority="99" w:defSemiHidden="0" w:defUnhideWhenUsed="0" w:defQFormat="0" w:count="371">
-    <w:lsdException w:name="Normal" w:uiPriority="0" w:qFormat="1"/>
-    <w:lsdException w:name="heading 1" w:uiPriority="9" w:qFormat="1"/>
-    <w:lsdException w:name="heading 2" w:uiPriority="9" w:semiHidden="1" w:unhideWhenUsed="1" w:qFormat="1"/>
-    <w:lsdException w:name="heading 3" w:uiPriority="9" w:semiHidden="1" w:unhideWhenUsed="1" w:qFormat="1"/>
-    <w:lsdException w:name="heading 4" w:uiPriority="9" w:semiHidden="1" w:unhideWhenUsed="1" w:qFormat="1"/>
-    <w:lsdException w:name="heading 5" w:uiPriority="9" w:semiHidden="1" w:unhideWhenUsed="1" w:qFormat="1"/>
-    <w:lsdException w:name="heading 6" w:uiPriority="9" w:semiHidden="1" w:unhideWhenUsed="1" w:qFormat="1"/>
-    <w:lsdException w:name="heading 7" w:uiPriority="9" w:semiHidden="1" w:unhideWhenUsed="1" w:qFormat="1"/>
-    <w:lsdException w:name="heading 8" w:uiPriority="9" w:semiHidden="1" w:unhideWhenUsed="1" w:qFormat="1"/>
-    <w:lsdException w:name="heading 9" w:uiPriority="9" w:semiHidden="1" w:unhideWhenUsed="1" w:qFormat="1"/>
-    <w:lsdException w:name="index 1" w:semiHidden="1" w:unhideWhenUsed="1"/>
-    <w:lsdException w:name="index 2" w:semiHidden="1" w:unhideWhenUsed="1"/>
-    <w:lsdException w:name="index 3" w:semiHidden="1" w:unhideWhenUsed="1"/>
-    <w:lsdException w:name="index 4" w:semiHidden="1" w:unhideWhenUsed="1"/>
-    <w:lsdException w:name="index 5" w:semiHidden="1" w:unhideWhenUsed="1"/>
-    <w:lsdException w:name="index 6" w:semiHidden="1" w:unhideWhenUsed="1"/>
-    <w:lsdException w:name="index 7" w:semiHidden="1" w:unhideWhenUsed="1"/>
-    <w:lsdException w:name="index 8" w:semiHidden="1" w:unhideWhenUsed="1"/>
-    <w:lsdException w:name="index 9" w:semiHidden="1" w:unhideWhenUsed="1"/>
-    <w:lsdException w:name="toc 1" w:uiPriority="39" w:semiHidden="1" w:unhideWhenUsed="1"/>
-    <w:lsdException w:name="toc 2" w:uiPriority="39" w:semiHidden="1" w:unhideWhenUsed="1"/>
-    <w:lsdException w:name="toc 3" w:uiPriority="39" w:semiHidden="1" w:unhideWhenUsed="1"/>
-    <w:lsdException w:name="toc 4" w:uiPriority="39" w:semiHidden="1" w:unhideWhenUsed="1"/>
-    <w:lsdException w:name="toc 5" w:uiPriority="39" w:semiHidden="1" w:unhideWhenUsed="1"/>
-    <w:lsdException w:name="toc 6" w:uiPriority="39" w:semiHidden="1" w:unhideWhenUsed="1"/>
-    <w:lsdException w:name="toc 7" w:uiPriority="39" w:semiHidden="1" w:unhideWhenUsed="1"/>
-    <w:lsdException w:name="toc 8" w:uiPriority="39" w:semiHidden="1" w:unhideWhenUsed="1"/>
-    <w:lsdException w:name="toc 9" w:uiPriority="39" w:semiHidden="1" w:unhideWhenUsed="1"/>
-    <w:lsdException w:name="Normal Indent" w:semiHidden="1" w:unhideWhenUsed="1"/>
-    <w:lsdException w:name="footnote text" w:semiHidden="1" w:unhideWhenUsed="1"/>
-    <w:lsdException w:name="annotation text" w:semiHidden="1" w:unhideWhenUsed="1"/>
-    <w:lsdException w:name="header" w:semiHidden="1" w:unhideWhenUsed="1"/>
-    <w:lsdException w:name="footer" w:semiHidden="1" w:unhideWhenUsed="1"/>
-    <w:lsdException w:name="index heading" w:semiHidden="1" w:unhideWhenUsed="1"/>
-    <w:lsdException w:name="caption" w:uiPriority="35" w:semiHidden="1" w:unhideWhenUsed="1" w:qFormat="1"/>
-    <w:lsdException w:name="table of figures" w:semiHidden="1" w:unhideWhenUsed="1"/>
-    <w:lsdException w:name="envelope address" w:semiHidden="1" w:unhideWhenUsed="1"/>
-    <w:lsdException w:name="envelope return" w:semiHidden="1" w:unhideWhenUsed="1"/>
-    <w:lsdException w:name="footnote reference" w:semiHidden="1" w:unhideWhenUsed="1"/>
-    <w:lsdException w:name="annotation reference" w:semiHidden="1" w:unhideWhenUsed="1"/>
-    <w:lsdException w:name="line number" w:semiHidden="1" w:unhideWhenUsed="1"/>
-    <w:lsdException w:name="page number" w:semiHidden="1" w:unhideWhenUsed="1"/>
-    <w:lsdException w:name="endnote reference" w:semiHidden="1" w:unhideWhenUsed="1"/>
-    <w:lsdException w:name="endnote text" w:semiHidden="1" w:unhideWhenUsed="1"/>
-    <w:lsdException w:name="table of authorities" w:semiHidden="1" w:unhideWhenUsed="1"/>
-    <w:lsdException w:name="macro" w:semiHidden="1" w:unhideWhenUsed="1"/>
-    <w:lsdException w:name="toa heading" w:semiHidden="1" w:unhideWhenUsed="1"/>
-    <w:lsdException w:name="List" w:semiHidden="1" w:unhideWhenUsed="1"/>
-    <w:lsdException w:name="List Bullet" w:semiHidden="1" w:unhideWhenUsed="1"/>
-    <w:lsdException w:name="List Number" w:semiHidden="1" w:unhideWhenUsed="1"/>
-    <w:lsdException w:name="List 2" w:semiHidden="1" w:unhideWhenUsed="1"/>
-    <w:lsdException w:name="List 3" w:semiHidden="1" w:unhideWhenUsed="1"/>
-    <w:lsdException w:name="List 4" w:semiHidden="1" w:unhideWhenUsed="1"/>
-    <w:lsdException w:name="List 5" w:semiHidden="1" w:unhideWhenUsed="1"/>
-    <w:lsdException w:name="List Bullet 2" w:semiHidden="1" w:unhideWhenUsed="1"/>
-    <w:lsdException w:name="List Bullet 3" w:semiHidden="1" w:unhideWhenUsed="1"/>
-    <w:lsdException w:name="List Bullet 4" w:semiHidden="1" w:unhideWhenUsed="1"/>
-    <w:lsdException w:name="List Bullet 5" w:semiHidden="1" w:unhideWhenUsed="1"/>
-    <w:lsdException w:name="List Number 2" w:semiHidden="1" w:unhideWhenUsed="1"/>
-    <w:lsdException w:name="List Number 3" w:semiHidden="1" w:unhideWhenUsed="1"/>
-    <w:lsdException w:name="List Number 4" w:semiHidden="1" w:unhideWhenUsed="1"/>
-    <w:lsdException w:name="List Number 5" w:semiHidden="1" w:unhideWhenUsed="1"/>
-    <w:lsdException w:name="Title" w:uiPriority="10" w:qFormat="1"/>
-    <w:lsdException w:name="Closing" w:semiHidden="1" w:unhideWhenUsed="1"/>
-    <w:lsdException w:name="Signature" w:semiHidden="1" w:unhideWhenUsed="1"/>
-    <w:lsdException w:name="Default Paragraph Font" w:uiPriority="1" w:semiHidden="1" w:unhideWhenUsed="1"/>
-    <w:lsdException w:name="Body Text" w:semiHidden="1" w:unhideWhenUsed="1"/>
-    <w:lsdException w:name="Body Text Indent" w:semiHidden="1" w:unhideWhenUsed="1"/>
-    <w:lsdException w:name="List Continue" w:semiHidden="1" w:unhideWhenUsed="1"/>
-    <w:lsdException w:name="List Continue 2" w:semiHidden="1" w:unhideWhenUsed="1"/>
-    <w:lsdException w:name="List Continue 3" w:semiHidden="1" w:unhideWhenUsed="1"/>
-    <w:lsdException w:name="List Continue 4" w:semiHidden="1" w:unhideWhenUsed="1"/>
-    <w:lsdException w:name="List Continue 5" w:semiHidden="1" w:unhideWhenUsed="1"/>
-    <w:lsdException w:name="Message Header" w:semiHidden="1" w:unhideWhenUsed="1"/>
-    <w:lsdException w:name="Subtitle" w:uiPriority="11" w:qFormat="1"/>
-    <w:lsdException w:name="Salutation" w:semiHidden="1" w:unhideWhenUsed="1"/>
-    <w:lsdException w:name="Date" w:semiHidden="1" w:unhideWhenUsed="1"/>
-    <w:lsdException w:name="Body Text First Indent" w:semiHidden="1" w:unhideWhenUsed="1"/>
-    <w:lsdException w:name="Body Text First Indent 2" w:semiHidden="1" w:unhideWhenUsed="1"/>
-    <w:lsdException w:name="Note Heading" w:semiHidden="1" w:unhideWhenUsed="1"/>
-    <w:lsdException w:name="Body Text 2" w:semiHidden="1" w:unhideWhenUsed="1"/>
-    <w:lsdException w:name="Body Text 3" w:semiHidden="1" w:unhideWhenUsed="1"/>
-    <w:lsdException w:name="Body Text Indent 2" w:semiHidden="1" w:unhideWhenUsed="1"/>
-    <w:lsdException w:name="Body Text Indent 3" w:semiHidden="1" w:unhideWhenUsed="1"/>
-    <w:lsdException w:name="Block Text" w:semiHidden="1" w:unhideWhenUsed="1"/>
-    <w:lsdException w:name="Hyperlink" w:semiHidden="1" w:unhideWhenUsed="1"/>
-    <w:lsdException w:name="FollowedHyperlink" w:semiHidden="1" w:unhideWhenUsed="1"/>
-    <w:lsdException w:name="Strong" w:uiPriority="22" w:qFormat="1"/>
-    <w:lsdException w:name="Emphasis" w:uiPriority="20" w:qFormat="1"/>
-    <w:lsdException w:name="Document Map" w:semiHidden="1" w:unhideWhenUsed="1"/>
-    <w:lsdException w:name="Plain Text" w:semiHidden="1" w:unhideWhenUsed="1"/>
-    <w:lsdException w:name="E-mail Signature" w:semiHidden="1" w:unhideWhenUsed="1"/>
-    <w:lsdException w:name="HTML Top of Form" w:semiHidden="1" w:unhideWhenUsed="1"/>
-    <w:lsdException w:name="HTML Bottom of Form" w:semiHidden="1" w:unhideWhenUsed="1"/>
-    <w:lsdException w:name="Normal (Web)" w:semiHidden="1" w:unhideWhenUsed="1"/>
-    <w:lsdException w:name="HTML Acronym" w:semiHidden="1" w:unhideWhenUsed="1"/>
-    <w:lsdException w:name="HTML Address" w:semiHidden="1" w:unhideWhenUsed="1"/>
-    <w:lsdException w:name="HTML Cite" w:semiHidden="1" w:unhideWhenUsed="1"/>
-    <w:lsdException w:name="HTML Code" w:semiHidden="1" w:unhideWhenUsed="1"/>
-    <w:lsdException w:name="HTML Definition" w:semiHidden="1" w:unhideWhenUsed="1"/>
-    <w:lsdException w:name="HTML Keyboard" w:semiHidden="1" w:unhideWhenUsed="1"/>
-    <w:lsdException w:name="HTML Preformatted" w:semiHidden="1" w:unhideWhenUsed="1"/>
-    <w:lsdException w:name="HTML Sample" w:semiHidden="1" w:unhideWhenUsed="1"/>
-    <w:lsdException w:name="HTML Typewriter" w:semiHidden="1" w:unhideWhenUsed="1"/>
-    <w:lsdException w:name="HTML Variable" w:semiHidden="1" w:unhideWhenUsed="1"/>
-    <w:lsdException w:name="Normal Table" w:semiHidden="1" w:unhideWhenUsed="1"/>
-    <w:lsdException w:name="annotation subject" w:semiHidden="1" w:unhideWhenUsed="1"/>
-    <w:lsdException w:name="No List" w:semiHidden="1" w:unhideWhenUsed="1"/>
-    <w:lsdException w:name="Outline List 1" w:semiHidden="1" w:unhideWhenUsed="1"/>
-    <w:lsdException w:name="Outline List 2" w:semiHidden="1" w:unhideWhenUsed="1"/>
-    <w:lsdException w:name="Outline List 3" w:semiHidden="1" w:unhideWhenUsed="1"/>
-    <w:lsdException w:name="Table Simple 1" w:semiHidden="1" w:unhideWhenUsed="1"/>
-    <w:lsdException w:name="Table Simple 2" w:semiHidden="1" w:unhideWhenUsed="1"/>
-    <w:lsdException w:name="Table Simple 3" w:semiHidden="1" w:unhideWhenUsed="1"/>
-    <w:lsdException w:name="Table Classic 1" w:semiHidden="1" w:unhideWhenUsed="1"/>
-    <w:lsdException w:name="Table Classic 2" w:semiHidden="1" w:unhideWhenUsed="1"/>
-    <w:lsdException w:name="Table Classic 3" w:semiHidden="1" w:unhideWhenUsed="1"/>
-    <w:lsdException w:name="Table Classic 4" w:semiHidden="1" w:unhideWhenUsed="1"/>
-    <w:lsdException w:name="Table Colorful 1" w:semiHidden="1" w:unhideWhenUsed="1"/>
-    <w:lsdException w:name="Table Colorful 2" w:semiHidden="1" w:unhideWhenUsed="1"/>
-    <w:lsdException w:name="Table Colorful 3" w:semiHidden="1" w:unhideWhenUsed="1"/>
-    <w:lsdException w:name="Table Columns 1" w:semiHidden="1" w:unhideWhenUsed="1"/>
-    <w:lsdException w:name="Table Columns 2" w:semiHidden="1" w:unhideWhenUsed="1"/>
-    <w:lsdException w:name="Table Columns 3" w:semiHidden="1" w:unhideWhenUsed="1"/>
-    <w:lsdException w:name="Table Columns 4" w:semiHidden="1" w:unhideWhenUsed="1"/>
-    <w:lsdException w:name="Table Columns 5" w:semiHidden="1" w:unhideWhenUsed="1"/>
-    <w:lsdException w:name="Table Grid 1" w:semiHidden="1" w:unhideWhenUsed="1"/>
-    <w:lsdException w:name="Table Grid 2" w:semiHidden="1" w:unhideWhenUsed="1"/>
-    <w:lsdException w:name="Table Grid 3" w:semiHidden="1" w:unhideWhenUsed="1"/>
-    <w:lsdException w:name="Table Grid 4" w:semiHidden="1" w:unhideWhenUsed="1"/>
-    <w:lsdException w:name="Table Grid 5" w:semiHidden="1" w:unhideWhenUsed="1"/>
-    <w:lsdException w:name="Table Grid 6" w:semiHidden="1" w:unhideWhenUsed="1"/>
-    <w:lsdException w:name="Table Grid 7" w:semiHidden="1" w:unhideWhenUsed="1"/>
-    <w:lsdException w:name="Table Grid 8" w:semiHidden="1" w:unhideWhenUsed="1"/>
-    <w:lsdException w:name="Table List 1" w:semiHidden="1" w:unhideWhenUsed="1"/>
-    <w:lsdException w:name="Table List 2" w:semiHidden="1" w:unhideWhenUsed="1"/>
-    <w:lsdException w:name="Table List 3" w:semiHidden="1" w:unhideWhenUsed="1"/>
-    <w:lsdException w:name="Table List 4" w:semiHidden="1" w:unhideWhenUsed="1"/>
-    <w:lsdException w:name="Table List 5" w:semiHidden="1" w:unhideWhenUsed="1"/>
-    <w:lsdException w:name="Table List 6" w:semiHidden="1" w:unhideWhenUsed="1"/>
-    <w:lsdException w:name="Table List 7" w:semiHidden="1" w:unhideWhenUsed="1"/>
-    <w:lsdException w:name="Table List 8" w:semiHidden="1" w:unhideWhenUsed="1"/>
-    <w:lsdException w:name="Table 3D effects 1" w:semiHidden="1" w:unhideWhenUsed="1"/>
-    <w:lsdException w:name="Table 3D effects 2" w:semiHidden="1" w:unhideWhenUsed="1"/>
-    <w:lsdException w:name="Table 3D effects 3" w:semiHidden="1" w:unhideWhenUsed="1"/>
-    <w:lsdException w:name="Table Contemporary" w:semiHidden="1" w:unhideWhenUsed="1"/>
-    <w:lsdException w:name="Table Elegant" w:semiHidden="1" w:unhideWhenUsed="1"/>
-    <w:lsdException w:name="Table Professional" w:semiHidden="1" w:unhideWhenUsed="1"/>
-    <w:lsdException w:name="Table Subtle 1" w:semiHidden="1" w:unhideWhenUsed="1"/>
-    <w:lsdException w:name="Table Subtle 2" w:semiHidden="1" w:unhideWhenUsed="1"/>
-    <w:lsdException w:name="Table Web 1" w:semiHidden="1" w:unhideWhenUsed="1"/>
-    <w:lsdException w:name="Table Web 2" w:semiHidden="1" w:unhideWhenUsed="1"/>
-    <w:lsdException w:name="Table Web 3" w:semiHidden="1" w:unhideWhenUsed="1"/>
-    <w:lsdException w:name="Balloon Text" w:semiHidden="1" w:unhideWhenUsed="1"/>
-    <w:lsdException w:name="Table Grid" w:uiPriority="39"/>
-    <w:lsdException w:name="Table Theme" w:semiHidden="1" w:unhideWhenUsed="1"/>
-    <w:lsdException w:name="Placeholder Text" w:semiHidden="1"/>
-    <w:lsdException w:name="No Spacing" w:uiPriority="1" w:qFormat="1"/>
-    <w:lsdException w:name="Light Shading" w:uiPriority="60"/>
-    <w:lsdException w:name="Light List" w:uiPriority="61"/>
-    <w:lsdException w:name="Light Grid" w:uiPriority="62"/>
-    <w:lsdException w:name="Medium Shading 1" w:uiPriority="63"/>
-    <w:lsdException w:name="Medium Shading 2" w:uiPriority="64"/>
-    <w:lsdException w:name="Medium List 1" w:uiPriority="65"/>
-    <w:lsdException w:name="Medium List 2" w:uiPriority="66"/>
-    <w:lsdException w:name="Medium Grid 1" w:uiPriority="67"/>
-    <w:lsdException w:name="Medium Grid 2" w:uiPriority="68"/>
-    <w:lsdException w:name="Medium Grid 3" w:uiPriority="69"/>
-    <w:lsdException w:name="Dark List" w:uiPriority="70"/>
-    <w:lsdException w:name="Colorful Shading" w:uiPriority="71"/>
-    <w:lsdException w:name="Colorful List" w:uiPriority="72"/>
-    <w:lsdException w:name="Colorful Grid" w:uiPriority="73"/>
-    <w:lsdException w:name="Light Shading Accent 1" w:uiPriority="60"/>
-    <w:lsdException w:name="Light List Accent 1" w:uiPriority="61"/>
-    <w:lsdException w:name="Light Grid Accent 1" w:uiPriority="62"/>
-    <w:lsdException w:name="Medium Shading 1 Accent 1" w:uiPriority="63"/>
-    <w:lsdException w:name="Medium Shading 2 Accent 1" w:uiPriority="64"/>
-    <w:lsdException w:name="Medium List 1 Accent 1" w:uiPriority="65"/>
-    <w:lsdException w:name="Revision" w:semiHidden="1"/>
-    <w:lsdException w:name="List Paragraph" w:uiPriority="34" w:qFormat="1"/>
-    <w:lsdException w:name="Quote" w:uiPriority="29" w:qFormat="1"/>
-    <w:lsdException w:name="Intense Quote" w:uiPriority="30" w:qFormat="1"/>
-    <w:lsdException w:name="Medium List 2 Accent 1" w:uiPriority="66"/>
-    <w:lsdException w:name="Medium Grid 1 Accent 1" w:uiPriority="67"/>
-    <w:lsdException w:name="Medium Grid 2 Accent 1" w:uiPriority="68"/>
-    <w:lsdException w:name="Medium Grid 3 Accent 1" w:uiPriority="69"/>
-    <w:lsdException w:name="Dark List Accent 1" w:uiPriority="70"/>
-    <w:lsdException w:name="Colorful Shading Accent 1" w:uiPriority="71"/>
-    <w:lsdException w:name="Colorful List Accent 1" w:uiPriority="72"/>
-    <w:lsdException w:name="Colorful Grid Accent 1" w:uiPriority="73"/>
-    <w:lsdException w:name="Light Shading Accent 2" w:uiPriority="60"/>
-    <w:lsdException w:name="Light List Accent 2" w:uiPriority="61"/>
-    <w:lsdException w:name="Light Grid Accent 2" w:uiPriority="62"/>
-    <w:lsdException w:name="Medium Shading 1 Accent 2" w:uiPriority="63"/>
-    <w:lsdException w:name="Medium Shading 2 Accent 2" w:uiPriority="64"/>
-    <w:lsdException w:name="Medium List 1 Accent 2" w:uiPriority="65"/>
-    <w:lsdException w:name="Medium List 2 Accent 2" w:uiPriority="66"/>
-    <w:lsdException w:name="Medium Grid 1 Accent 2" w:uiPriority="67"/>
-    <w:lsdException w:name="Medium Grid 2 Accent 2" w:uiPriority="68"/>
-    <w:lsdException w:name="Medium Grid 3 Accent 2" w:uiPriority="69"/>
-    <w:lsdException w:name="Dark List Accent 2" w:uiPriority="70"/>
-    <w:lsdException w:name="Colorful Shading Accent 2" w:uiPriority="71"/>
-    <w:lsdException w:name="Colorful List Accent 2" w:uiPriority="72"/>
-    <w:lsdException w:name="Colorful Grid Accent 2" w:uiPriority="73"/>
-    <w:lsdException w:name="Light Shading Accent 3" w:uiPriority="60"/>
-    <w:lsdException w:name="Light List Accent 3" w:uiPriority="61"/>
-    <w:lsdException w:name="Light Grid Accent 3" w:uiPriority="62"/>
-    <w:lsdException w:name="Medium Shading 1 Accent 3" w:uiPriority="63"/>
-    <w:lsdException w:name="Medium Shading 2 Accent 3" w:uiPriority="64"/>
-    <w:lsdException w:name="Medium List 1 Accent 3" w:uiPriority="65"/>
-    <w:lsdException w:name="Medium List 2 Accent 3" w:uiPriority="66"/>
-    <w:lsdException w:name="Medium Grid 1 Accent 3" w:uiPriority="67"/>
-    <w:lsdException w:name="Medium Grid 2 Accent 3" w:uiPriority="68"/>
-    <w:lsdException w:name="Medium Grid 3 Accent 3" w:uiPriority="69"/>
-    <w:lsdException w:name="Dark List Accent 3" w:uiPriority="70"/>
-    <w:lsdException w:name="Colorful Shading Accent 3" w:uiPriority="71"/>
-    <w:lsdException w:name="Colorful List Accent 3" w:uiPriority="72"/>
-    <w:lsdException w:name="Colorful Grid Accent 3" w:uiPriority="73"/>
-    <w:lsdException w:name="Light Shading Accent 4" w:uiPriority="60"/>
-    <w:lsdException w:name="Light List Accent 4" w:uiPriority="61"/>
-    <w:lsdException w:name="Light Grid Accent 4" w:uiPriority="62"/>
-    <w:lsdException w:name="Medium Shading 1 Accent 4" w:uiPriority="63"/>
-    <w:lsdException w:name="Medium Shading 2 Accent 4" w:uiPriority="64"/>
-    <w:lsdException w:name="Medium List 1 Accent 4" w:uiPriority="65"/>
-    <w:lsdException w:name="Medium List 2 Accent 4" w:uiPriority="66"/>
-    <w:lsdException w:name="Medium Grid 1 Accent 4" w:uiPriority="67"/>
-    <w:lsdException w:name="Medium Grid 2 Accent 4" w:uiPriority="68"/>
-    <w:lsdException w:name="Medium Grid 3 Accent 4" w:uiPriority="69"/>
-    <w:lsdException w:name="Dark List Accent 4" w:uiPriority="70"/>
-    <w:lsdException w:name="Colorful Shading Accent 4" w:uiPriority="71"/>
-    <w:lsdException w:name="Colorful List Accent 4" w:uiPriority="72"/>
-    <w:lsdException w:name="Colorful Grid Accent 4" w:uiPriority="73"/>
-    <w:lsdException w:name="Light Shading Accent 5" w:uiPriority="60"/>
-    <w:lsdException w:name="Light List Accent 5" w:uiPriority="61"/>
-    <w:lsdException w:name="Light Grid Accent 5" w:uiPriority="62"/>
-    <w:lsdException w:name="Medium Shading 1 Accent 5" w:uiPriority="63"/>
-    <w:lsdException w:name="Medium Shading 2 Accent 5" w:uiPriority="64"/>
-    <w:lsdException w:name="Medium List 1 Accent 5" w:uiPriority="65"/>
-    <w:lsdException w:name="Medium List 2 Accent 5" w:uiPriority="66"/>
-    <w:lsdException w:name="Medium Grid 1 Accent 5" w:uiPriority="67"/>
-    <w:lsdException w:name="Medium Grid 2 Accent 5" w:uiPriority="68"/>
-    <w:lsdException w:name="Medium Grid 3 Accent 5" w:uiPriority="69"/>
-    <w:lsdException w:name="Dark List Accent 5" w:uiPriority="70"/>
-    <w:lsdException w:name="Colorful Shading Accent 5" w:uiPriority="71"/>
-    <w:lsdException w:name="Colorful List Accent 5" w:uiPriority="72"/>
-    <w:lsdException w:name="Colorful Grid Accent 5" w:uiPriority="73"/>
-    <w:lsdException w:name="Light Shading Accent 6" w:uiPriority="60"/>
-    <w:lsdException w:name="Light List Accent 6" w:uiPriority="61"/>
-    <w:lsdException w:name="Light Grid Accent 6" w:uiPriority="62"/>
-    <w:lsdException w:name="Medium Shading 1 Accent 6" w:uiPriority="63"/>
-    <w:lsdException w:name="Medium Shading 2 Accent 6" w:uiPriority="64"/>
-    <w:lsdException w:name="Medium List 1 Accent 6" w:uiPriority="65"/>
-    <w:lsdException w:name="Medium List 2 Accent 6" w:uiPriority="66"/>
-    <w:lsdException w:name="Medium Grid 1 Accent 6" w:uiPriority="67"/>
-    <w:lsdException w:name="Medium Grid 2 Accent 6" w:uiPriority="68"/>
-    <w:lsdException w:name="Medium Grid 3 Accent 6" w:uiPriority="69"/>
-    <w:lsdException w:name="Dark List Accent 6" w:uiPriority="70"/>
-    <w:lsdException w:name="Colorful Shading Accent 6" w:uiPriority="71"/>
-    <w:lsdException w:name="Colorful List Accent 6" w:uiPriority="72"/>
-    <w:lsdException w:name="Colorful Grid Accent 6" w:uiPriority="73"/>
-    <w:lsdException w:name="Subtle Emphasis" w:uiPriority="19" w:qFormat="1"/>
-    <w:lsdException w:name="Intense Emphasis" w:uiPriority="21" w:qFormat="1"/>
-    <w:lsdException w:name="Subtle Reference" w:uiPriority="31" w:qFormat="1"/>
-    <w:lsdException w:name="Intense Reference" w:uiPriority="32" w:qFormat="1"/>
-    <w:lsdException w:name="Book Title" w:uiPriority="33" w:qFormat="1"/>
-    <w:lsdException w:name="Bibliography" w:uiPriority="37" w:semiHidden="1" w:unhideWhenUsed="1"/>
-    <w:lsdException w:name="TOC Heading" w:uiPriority="39" w:semiHidden="1" w:unhideWhenUsed="1" w:qFormat="1"/>
-    <w:lsdException w:name="Plain Table 1" w:uiPriority="41"/>
-    <w:lsdException w:name="Plain Table 2" w:uiPriority="42"/>
-    <w:lsdException w:name="Plain Table 3" w:uiPriority="43"/>
-    <w:lsdException w:name="Plain Table 4" w:uiPriority="44"/>
-    <w:lsdException w:name="Plain Table 5" w:uiPriority="45"/>
-    <w:lsdException w:name="Grid Table Light" w:uiPriority="40"/>
-    <w:lsdException w:name="Grid Table 1 Light" w:uiPriority="46"/>
-    <w:lsdException w:name="Grid Table 2" w:uiPriority="47"/>
-    <w:lsdException w:name="Grid Table 3" w:uiPriority="48"/>
-    <w:lsdException w:name="Grid Table 4" w:uiPriority="49"/>
-    <w:lsdException w:name="Grid Table 5 Dark" w:uiPriority="50"/>
-    <w:lsdException w:name="Grid Table 6 Colorful" w:uiPriority="51"/>
-    <w:lsdException w:name="Grid Table 7 Colorful" w:uiPriority="52"/>
-    <w:lsdException w:name="Grid Table 1 Light Accent 1" w:uiPriority="46"/>
-    <w:lsdException w:name="Grid Table 2 Accent 1" w:uiPriority="47"/>
-    <w:lsdException w:name="Grid Table 3 Accent 1" w:uiPriority="48"/>
-    <w:lsdException w:name="Grid Table 4 Accent 1" w:uiPriority="49"/>
-    <w:lsdException w:name="Grid Table 5 Dark Accent 1" w:uiPriority="50"/>
-    <w:lsdException w:name="Grid Table 6 Colorful Accent 1" w:uiPriority="51"/>
-    <w:lsdException w:name="Grid Table 7 Colorful Accent 1" w:uiPriority="52"/>
-    <w:lsdException w:name="Grid Table 1 Light Accent 2" w:uiPriority="46"/>
-    <w:lsdException w:name="Grid Table 2 Accent 2" w:uiPriority="47"/>
-    <w:lsdException w:name="Grid Table 3 Accent 2" w:uiPriority="48"/>
-    <w:lsdException w:name="Grid Table 4 Accent 2" w:uiPriority="49"/>
-    <w:lsdException w:name="Grid Table 5 Dark Accent 2" w:uiPriority="50"/>
-    <w:lsdException w:name="Grid Table 6 Colorful Accent 2" w:uiPriority="51"/>
-    <w:lsdException w:name="Grid Table 7 Colorful Accent 2" w:uiPriority="52"/>
-    <w:lsdException w:name="Grid Table 1 Light Accent 3" w:uiPriority="46"/>
-    <w:lsdException w:name="Grid Table 2 Accent 3" w:uiPriority="47"/>
-    <w:lsdException w:name="Grid Table 3 Accent 3" w:uiPriority="48"/>
-    <w:lsdException w:name="Grid Table 4 Accent 3" w:uiPriority="49"/>
-    <w:lsdException w:name="Grid Table 5 Dark Accent 3" w:uiPriority="50"/>
-    <w:lsdException w:name="Grid Table 6 Colorful Accent 3" w:uiPriority="51"/>
-    <w:lsdException w:name="Grid Table 7 Colorful Accent 3" w:uiPriority="52"/>
-    <w:lsdException w:name="Grid Table 1 Light Accent 4" w:uiPriority="46"/>
-    <w:lsdException w:name="Grid Table 2 Accent 4" w:uiPriority="47"/>
-    <w:lsdException w:name="Grid Table 3 Accent 4" w:uiPriority="48"/>
-    <w:lsdException w:name="Grid Table 4 Accent 4" w:uiPriority="49"/>
-    <w:lsdException w:name="Grid Table 5 Dark Accent 4" w:uiPriority="50"/>
-    <w:lsdException w:name="Grid Table 6 Colorful Accent 4" w:uiPriority="51"/>
-    <w:lsdException w:name="Grid Table 7 Colorful Accent 4" w:uiPriority="52"/>
-    <w:lsdException w:name="Grid Table 1 Light Accent 5" w:uiPriority="46"/>
-    <w:lsdException w:name="Grid Table 2 Accent 5" w:uiPriority="47"/>
-    <w:lsdException w:name="Grid Table 3 Accent 5" w:uiPriority="48"/>
-    <w:lsdException w:name="Grid Table 4 Accent 5" w:uiPriority="49"/>
-    <w:lsdException w:name="Grid Table 5 Dark Accent 5" w:uiPriority="50"/>
-    <w:lsdException w:name="Grid Table 6 Colorful Accent 5" w:uiPriority="51"/>
-    <w:lsdException w:name="Grid Table 7 Colorful Accent 5" w:uiPriority="52"/>
-    <w:lsdException w:name="Grid Table 1 Light Accent 6" w:uiPriority="46"/>
-    <w:lsdException w:name="Grid Table 2 Accent 6" w:uiPriority="47"/>
-    <w:lsdException w:name="Grid Table 3 Accent 6" w:uiPriority="48"/>
-    <w:lsdException w:name="Grid Table 4 Accent 6" w:uiPriority="49"/>
-    <w:lsdException w:name="Grid Table 5 Dark Accent 6" w:uiPriority="50"/>
-    <w:lsdException w:name="Grid Table 6 Colorful Accent 6" w:uiPriority="51"/>
-    <w:lsdException w:name="Grid Table 7 Colorful Accent 6" w:uiPriority="52"/>
-    <w:lsdException w:name="List Table 1 Light" w:uiPriority="46"/>
-    <w:lsdException w:name="List Table 2" w:uiPriority="47"/>
-    <w:lsdException w:name="List Table 3" w:uiPriority="48"/>
-    <w:lsdException w:name="List Table 4" w:uiPriority="49"/>
-    <w:lsdException w:name="List Table 5 Dark" w:uiPriority="50"/>
-    <w:lsdException w:name="List Table 6 Colorful" w:uiPriority="51"/>
-    <w:lsdException w:name="List Table 7 Colorful" w:uiPriority="52"/>
-    <w:lsdException w:name="List Table 1 Light Accent 1" w:uiPriority="46"/>
-    <w:lsdException w:name="List Table 2 Accent 1" w:uiPriority="47"/>
-    <w:lsdException w:name="List Table 3 Accent 1" w:uiPriority="48"/>
-    <w:lsdException w:name="List Table 4 Accent 1" w:uiPriority="49"/>
-    <w:lsdException w:name="List Table 5 Dark Accent 1" w:uiPriority="50"/>
-    <w:lsdException w:name="List Table 6 Colorful Accent 1" w:uiPriority="51"/>
-    <w:lsdException w:name="List Table 7 Colorful Accent 1" w:uiPriority="52"/>
-    <w:lsdException w:name="List Table 1 Light Accent 2" w:uiPriority="46"/>
-    <w:lsdException w:name="List Table 2 Accent 2" w:uiPriority="47"/>
-    <w:lsdException w:name="List Table 3 Accent 2" w:uiPriority="48"/>
-    <w:lsdException w:name="List Table 4 Accent 2" w:uiPriority="49"/>
-    <w:lsdException w:name="List Table 5 Dark Accent 2" w:uiPriority="50"/>
-    <w:lsdException w:name="List Table 6 Colorful Accent 2" w:uiPriority="51"/>
-    <w:lsdException w:name="List Table 7 Colorful Accent 2" w:uiPriority="52"/>
-    <w:lsdException w:name="List Table 1 Light Accent 3" w:uiPriority="46"/>
-    <w:lsdException w:name="List Table 2 Accent 3" w:uiPriority="47"/>
-    <w:lsdException w:name="List Table 3 Accent 3" w:uiPriority="48"/>
-    <w:lsdException w:name="List Table 4 Accent 3" w:uiPriority="49"/>
-    <w:lsdException w:name="List Table 5 Dark Accent 3" w:uiPriority="50"/>
-    <w:lsdException w:name="List Table 6 Colorful Accent 3" w:uiPriority="51"/>
-    <w:lsdException w:name="List Table 7 Colorful Accent 3" w:uiPriority="52"/>
-    <w:lsdException w:name="List Table 1 Light Accent 4" w:uiPriority="46"/>
-    <w:lsdException w:name="List Table 2 Accent 4" w:uiPriority="47"/>
-    <w:lsdException w:name="List Table 3 Accent 4" w:uiPriority="48"/>
-    <w:lsdException w:name="List Table 4 Accent 4" w:uiPriority="49"/>
-    <w:lsdException w:name="List Table 5 Dark Accent 4" w:uiPriority="50"/>
-    <w:lsdException w:name="List Table 6 Colorful Accent 4" w:uiPriority="51"/>
-    <w:lsdException w:name="List Table 7 Colorful Accent 4" w:uiPriority="52"/>
-    <w:lsdException w:name="List Table 1 Light Accent 5" w:uiPriority="46"/>
-    <w:lsdException w:name="List Table 2 Accent 5" w:uiPriority="47"/>
-    <w:lsdException w:name="List Table 3 Accent 5" w:uiPriority="48"/>
-    <w:lsdException w:name="List Table 4 Accent 5" w:uiPriority="49"/>
-    <w:lsdException w:name="List Table 5 Dark Accent 5" w:uiPriority="50"/>
-    <w:lsdException w:name="List Table 6 Colorful Accent 5" w:uiPriority="51"/>
-    <w:lsdException w:name="List Table 7 Colorful Accent 5" w:uiPriority="52"/>
-    <w:lsdException w:name="List Table 1 Light Accent 6" w:uiPriority="46"/>
-    <w:lsdException w:name="List Table 2 Accent 6" w:uiPriority="47"/>
-    <w:lsdException w:name="List Table 3 Accent 6" w:uiPriority="48"/>
-    <w:lsdException w:name="List Table 4 Accent 6" w:uiPriority="49"/>
-    <w:lsdException w:name="List Table 5 Dark Accent 6" w:uiPriority="50"/>
-    <w:lsdException w:name="List Table 6 Colorful Accent 6" w:uiPriority="51"/>
-    <w:lsdException w:name="List Table 7 Colorful Accent 6" w:uiPriority="52"/>
+  <w:latentStyles w:count="371" w:defQFormat="0" w:defUnhideWhenUsed="0" w:defSemiHidden="0" w:defUIPriority="99" w:defLockedState="0">
+    <w:lsdException w:qFormat="1" w:uiPriority="0" w:name="Normal"/>
+    <w:lsdException w:qFormat="1" w:uiPriority="9" w:name="heading 1"/>
+    <w:lsdException w:qFormat="1" w:semiHidden="1" w:uiPriority="9" w:unhideWhenUsed="1" w:name="heading 2"/>
+    <w:lsdException w:qFormat="1" w:semiHidden="1" w:uiPriority="9" w:unhideWhenUsed="1" w:name="heading 3"/>
+    <w:lsdException w:qFormat="1" w:semiHidden="1" w:uiPriority="9" w:unhideWhenUsed="1" w:name="heading 4"/>
+    <w:lsdException w:qFormat="1" w:semiHidden="1" w:uiPriority="9" w:unhideWhenUsed="1" w:name="heading 5"/>
+    <w:lsdException w:qFormat="1" w:semiHidden="1" w:uiPriority="9" w:unhideWhenUsed="1" w:name="heading 6"/>
+    <w:lsdException w:qFormat="1" w:semiHidden="1" w:uiPriority="9" w:unhideWhenUsed="1" w:name="heading 7"/>
+    <w:lsdException w:qFormat="1" w:semiHidden="1" w:uiPriority="9" w:unhideWhenUsed="1" w:name="heading 8"/>
+    <w:lsdException w:qFormat="1" w:semiHidden="1" w:uiPriority="9" w:unhideWhenUsed="1" w:name="heading 9"/>
+    <w:lsdException w:semiHidden="1" w:unhideWhenUsed="1" w:name="index 1"/>
+    <w:lsdException w:semiHidden="1" w:unhideWhenUsed="1" w:name="index 2"/>
+    <w:lsdException w:semiHidden="1" w:unhideWhenUsed="1" w:name="index 3"/>
+    <w:lsdException w:semiHidden="1" w:unhideWhenUsed="1" w:name="index 4"/>
+    <w:lsdException w:semiHidden="1" w:unhideWhenUsed="1" w:name="index 5"/>
+    <w:lsdException w:semiHidden="1" w:unhideWhenUsed="1" w:name="index 6"/>
+    <w:lsdException w:semiHidden="1" w:unhideWhenUsed="1" w:name="index 7"/>
+    <w:lsdException w:semiHidden="1" w:unhideWhenUsed="1" w:name="index 8"/>
+    <w:lsdException w:semiHidden="1" w:unhideWhenUsed="1" w:name="index 9"/>
+    <w:lsdException w:semiHidden="1" w:uiPriority="39" w:unhideWhenUsed="1" w:name="toc 1"/>
+    <w:lsdException w:semiHidden="1" w:uiPriority="39" w:unhideWhenUsed="1" w:name="toc 2"/>
+    <w:lsdException w:semiHidden="1" w:uiPriority="39" w:unhideWhenUsed="1" w:name="toc 3"/>
+    <w:lsdException w:semiHidden="1" w:uiPriority="39" w:unhideWhenUsed="1" w:name="toc 4"/>
+    <w:lsdException w:semiHidden="1" w:uiPriority="39" w:unhideWhenUsed="1" w:name="toc 5"/>
+    <w:lsdException w:semiHidden="1" w:uiPriority="39" w:unhideWhenUsed="1" w:name="toc 6"/>
+    <w:lsdException w:semiHidden="1" w:uiPriority="39" w:unhideWhenUsed="1" w:name="toc 7"/>
+    <w:lsdException w:semiHidden="1" w:uiPriority="39" w:unhideWhenUsed="1" w:name="toc 8"/>
+    <w:lsdException w:semiHidden="1" w:uiPriority="39" w:unhideWhenUsed="1" w:name="toc 9"/>
+    <w:lsdException w:semiHidden="1" w:unhideWhenUsed="1" w:name="Normal Indent"/>
+    <w:lsdException w:semiHidden="1" w:unhideWhenUsed="1" w:name="footnote text"/>
+    <w:lsdException w:semiHidden="1" w:unhideWhenUsed="1" w:name="annotation text"/>
+    <w:lsdException w:semiHidden="1" w:unhideWhenUsed="1" w:name="header"/>
+    <w:lsdException w:semiHidden="1" w:unhideWhenUsed="1" w:name="footer"/>
+    <w:lsdException w:semiHidden="1" w:unhideWhenUsed="1" w:name="index heading"/>
+    <w:lsdException w:qFormat="1" w:semiHidden="1" w:uiPriority="35" w:unhideWhenUsed="1" w:name="caption"/>
+    <w:lsdException w:semiHidden="1" w:unhideWhenUsed="1" w:name="table of figures"/>
+    <w:lsdException w:semiHidden="1" w:unhideWhenUsed="1" w:name="envelope address"/>
+    <w:lsdException w:semiHidden="1" w:unhideWhenUsed="1" w:name="envelope return"/>
+    <w:lsdException w:semiHidden="1" w:unhideWhenUsed="1" w:name="footnote reference"/>
+    <w:lsdException w:semiHidden="1" w:unhideWhenUsed="1" w:name="annotation reference"/>
+    <w:lsdException w:semiHidden="1" w:unhideWhenUsed="1" w:name="line number"/>
+    <w:lsdException w:semiHidden="1" w:unhideWhenUsed="1" w:name="page number"/>
+    <w:lsdException w:semiHidden="1" w:unhideWhenUsed="1" w:name="endnote reference"/>
+    <w:lsdException w:semiHidden="1" w:unhideWhenUsed="1" w:name="endnote text"/>
+    <w:lsdException w:semiHidden="1" w:unhideWhenUsed="1" w:name="table of authorities"/>
+    <w:lsdException w:semiHidden="1" w:unhideWhenUsed="1" w:name="macro"/>
+    <w:lsdException w:semiHidden="1" w:unhideWhenUsed="1" w:name="toa heading"/>
+    <w:lsdException w:semiHidden="1" w:unhideWhenUsed="1" w:name="List"/>
+    <w:lsdException w:semiHidden="1" w:unhideWhenUsed="1" w:name="List Bullet"/>
+    <w:lsdException w:semiHidden="1" w:unhideWhenUsed="1" w:name="List Number"/>
+    <w:lsdException w:semiHidden="1" w:unhideWhenUsed="1" w:name="List 2"/>
+    <w:lsdException w:semiHidden="1" w:unhideWhenUsed="1" w:name="List 3"/>
+    <w:lsdException w:semiHidden="1" w:unhideWhenUsed="1" w:name="List 4"/>
+    <w:lsdException w:semiHidden="1" w:unhideWhenUsed="1" w:name="List 5"/>
+    <w:lsdException w:semiHidden="1" w:unhideWhenUsed="1" w:name="List Bullet 2"/>
+    <w:lsdException w:semiHidden="1" w:unhideWhenUsed="1" w:name="List Bullet 3"/>
+    <w:lsdException w:semiHidden="1" w:unhideWhenUsed="1" w:name="List Bullet 4"/>
+    <w:lsdException w:semiHidden="1" w:unhideWhenUsed="1" w:name="List Bullet 5"/>
+    <w:lsdException w:semiHidden="1" w:unhideWhenUsed="1" w:name="List Number 2"/>
+    <w:lsdException w:semiHidden="1" w:unhideWhenUsed="1" w:name="List Number 3"/>
+    <w:lsdException w:semiHidden="1" w:unhideWhenUsed="1" w:name="List Number 4"/>
+    <w:lsdException w:semiHidden="1" w:unhideWhenUsed="1" w:name="List Number 5"/>
+    <w:lsdException w:qFormat="1" w:uiPriority="10" w:name="Title"/>
+    <w:lsdException w:semiHidden="1" w:unhideWhenUsed="1" w:name="Closing"/>
+    <w:lsdException w:semiHidden="1" w:unhideWhenUsed="1" w:name="Signature"/>
+    <w:lsdException w:semiHidden="1" w:uiPriority="1" w:unhideWhenUsed="1" w:name="Default Paragraph Font"/>
+    <w:lsdException w:semiHidden="1" w:unhideWhenUsed="1" w:name="Body Text"/>
+    <w:lsdException w:semiHidden="1" w:unhideWhenUsed="1" w:name="Body Text Indent"/>
+    <w:lsdException w:semiHidden="1" w:unhideWhenUsed="1" w:name="List Continue"/>
+    <w:lsdException w:semiHidden="1" w:unhideWhenUsed="1" w:name="List Continue 2"/>
+    <w:lsdException w:semiHidden="1" w:unhideWhenUsed="1" w:name="List Continue 3"/>
+    <w:lsdException w:semiHidden="1" w:unhideWhenUsed="1" w:name="List Continue 4"/>
+    <w:lsdException w:semiHidden="1" w:unhideWhenUsed="1" w:name="List Continue 5"/>
+    <w:lsdException w:semiHidden="1" w:unhideWhenUsed="1" w:name="Message Header"/>
+    <w:lsdException w:qFormat="1" w:uiPriority="11" w:name="Subtitle"/>
+    <w:lsdException w:semiHidden="1" w:unhideWhenUsed="1" w:name="Salutation"/>
+    <w:lsdException w:semiHidden="1" w:unhideWhenUsed="1" w:name="Date"/>
+    <w:lsdException w:semiHidden="1" w:unhideWhenUsed="1" w:name="Body Text First Indent"/>
+    <w:lsdException w:semiHidden="1" w:unhideWhenUsed="1" w:name="Body Text First Indent 2"/>
+    <w:lsdException w:semiHidden="1" w:unhideWhenUsed="1" w:name="Note Heading"/>
+    <w:lsdException w:semiHidden="1" w:unhideWhenUsed="1" w:name="Body Text 2"/>
+    <w:lsdException w:semiHidden="1" w:unhideWhenUsed="1" w:name="Body Text 3"/>
+    <w:lsdException w:semiHidden="1" w:unhideWhenUsed="1" w:name="Body Text Indent 2"/>
+    <w:lsdException w:semiHidden="1" w:unhideWhenUsed="1" w:name="Body Text Indent 3"/>
+    <w:lsdException w:semiHidden="1" w:unhideWhenUsed="1" w:name="Block Text"/>
+    <w:lsdException w:semiHidden="1" w:unhideWhenUsed="1" w:name="Hyperlink"/>
+    <w:lsdException w:semiHidden="1" w:unhideWhenUsed="1" w:name="FollowedHyperlink"/>
+    <w:lsdException w:qFormat="1" w:uiPriority="22" w:name="Strong"/>
+    <w:lsdException w:qFormat="1" w:uiPriority="20" w:name="Emphasis"/>
+    <w:lsdException w:semiHidden="1" w:unhideWhenUsed="1" w:name="Document Map"/>
+    <w:lsdException w:semiHidden="1" w:unhideWhenUsed="1" w:name="Plain Text"/>
+    <w:lsdException w:semiHidden="1" w:unhideWhenUsed="1" w:name="E-mail Signature"/>
+    <w:lsdException w:semiHidden="1" w:unhideWhenUsed="1" w:name="HTML Top of Form"/>
+    <w:lsdException w:semiHidden="1" w:unhideWhenUsed="1" w:name="HTML Bottom of Form"/>
+    <w:lsdException w:semiHidden="1" w:unhideWhenUsed="1" w:name="Normal (Web)"/>
+    <w:lsdException w:semiHidden="1" w:unhideWhenUsed="1" w:name="HTML Acronym"/>
+    <w:lsdException w:semiHidden="1" w:unhideWhenUsed="1" w:name="HTML Address"/>
+    <w:lsdException w:semiHidden="1" w:unhideWhenUsed="1" w:name="HTML Cite"/>
+    <w:lsdException w:semiHidden="1" w:unhideWhenUsed="1" w:name="HTML Code"/>
+    <w:lsdException w:semiHidden="1" w:unhideWhenUsed="1" w:name="HTML Definition"/>
+    <w:lsdException w:semiHidden="1" w:unhideWhenUsed="1" w:name="HTML Keyboard"/>
+    <w:lsdException w:semiHidden="1" w:unhideWhenUsed="1" w:name="HTML Preformatted"/>
+    <w:lsdException w:semiHidden="1" w:unhideWhenUsed="1" w:name="HTML Sample"/>
+    <w:lsdException w:semiHidden="1" w:unhideWhenUsed="1" w:name="HTML Typewriter"/>
+    <w:lsdException w:semiHidden="1" w:unhideWhenUsed="1" w:name="HTML Variable"/>
+    <w:lsdException w:semiHidden="1" w:unhideWhenUsed="1" w:name="Normal Table"/>
+    <w:lsdException w:semiHidden="1" w:unhideWhenUsed="1" w:name="annotation subject"/>
+    <w:lsdException w:semiHidden="1" w:unhideWhenUsed="1" w:name="No List"/>
+    <w:lsdException w:semiHidden="1" w:unhideWhenUsed="1" w:name="Outline List 1"/>
+    <w:lsdException w:semiHidden="1" w:unhideWhenUsed="1" w:name="Outline List 2"/>
+    <w:lsdException w:semiHidden="1" w:unhideWhenUsed="1" w:name="Outline List 3"/>
+    <w:lsdException w:semiHidden="1" w:unhideWhenUsed="1" w:name="Table Simple 1"/>
+    <w:lsdException w:semiHidden="1" w:unhideWhenUsed="1" w:name="Table Simple 2"/>
+    <w:lsdException w:semiHidden="1" w:unhideWhenUsed="1" w:name="Table Simple 3"/>
+    <w:lsdException w:semiHidden="1" w:unhideWhenUsed="1" w:name="Table Classic 1"/>
+    <w:lsdException w:semiHidden="1" w:unhideWhenUsed="1" w:name="Table Classic 2"/>
+    <w:lsdException w:semiHidden="1" w:unhideWhenUsed="1" w:name="Table Classic 3"/>
+    <w:lsdException w:semiHidden="1" w:unhideWhenUsed="1" w:name="Table Classic 4"/>
+    <w:lsdException w:semiHidden="1" w:unhideWhenUsed="1" w:name="Table Colorful 1"/>
+    <w:lsdException w:semiHidden="1" w:unhideWhenUsed="1" w:name="Table Colorful 2"/>
+    <w:lsdException w:semiHidden="1" w:unhideWhenUsed="1" w:name="Table Colorful 3"/>
+    <w:lsdException w:semiHidden="1" w:unhideWhenUsed="1" w:name="Table Columns 1"/>
+    <w:lsdException w:semiHidden="1" w:unhideWhenUsed="1" w:name="Table Columns 2"/>
+    <w:lsdException w:semiHidden="1" w:unhideWhenUsed="1" w:name="Table Columns 3"/>
+    <w:lsdException w:semiHidden="1" w:unhideWhenUsed="1" w:name="Table Columns 4"/>
+    <w:lsdException w:semiHidden="1" w:unhideWhenUsed="1" w:name="Table Columns 5"/>
+    <w:lsdException w:semiHidden="1" w:unhideWhenUsed="1" w:name="Table Grid 1"/>
+    <w:lsdException w:semiHidden="1" w:unhideWhenUsed="1" w:name="Table Grid 2"/>
+    <w:lsdException w:semiHidden="1" w:unhideWhenUsed="1" w:name="Table Grid 3"/>
+    <w:lsdException w:semiHidden="1" w:unhideWhenUsed="1" w:name="Table Grid 4"/>
+    <w:lsdException w:semiHidden="1" w:unhideWhenUsed="1" w:name="Table Grid 5"/>
+    <w:lsdException w:semiHidden="1" w:unhideWhenUsed="1" w:name="Table Grid 6"/>
+    <w:lsdException w:semiHidden="1" w:unhideWhenUsed="1" w:name="Table Grid 7"/>
+    <w:lsdException w:semiHidden="1" w:unhideWhenUsed="1" w:name="Table Grid 8"/>
+    <w:lsdException w:semiHidden="1" w:unhideWhenUsed="1" w:name="Table List 1"/>
+    <w:lsdException w:semiHidden="1" w:unhideWhenUsed="1" w:name="Table List 2"/>
+    <w:lsdException w:semiHidden="1" w:unhideWhenUsed="1" w:name="Table List 3"/>
+    <w:lsdException w:semiHidden="1" w:unhideWhenUsed="1" w:name="Table List 4"/>
+    <w:lsdException w:semiHidden="1" w:unhideWhenUsed="1" w:name="Table List 5"/>
+    <w:lsdException w:semiHidden="1" w:unhideWhenUsed="1" w:name="Table List 6"/>
+    <w:lsdException w:semiHidden="1" w:unhideWhenUsed="1" w:name="Table List 7"/>
+    <w:lsdException w:semiHidden="1" w:unhideWhenUsed="1" w:name="Table List 8"/>
+    <w:lsdException w:semiHidden="1" w:unhideWhenUsed="1" w:name="Table 3D effects 1"/>
+    <w:lsdException w:semiHidden="1" w:unhideWhenUsed="1" w:name="Table 3D effects 2"/>
+    <w:lsdException w:semiHidden="1" w:unhideWhenUsed="1" w:name="Table 3D effects 3"/>
+    <w:lsdException w:semiHidden="1" w:unhideWhenUsed="1" w:name="Table Contemporary"/>
+    <w:lsdException w:semiHidden="1" w:unhideWhenUsed="1" w:name="Table Elegant"/>
+    <w:lsdException w:semiHidden="1" w:unhideWhenUsed="1" w:name="Table Professional"/>
+    <w:lsdException w:semiHidden="1" w:unhideWhenUsed="1" w:name="Table Subtle 1"/>
+    <w:lsdException w:semiHidden="1" w:unhideWhenUsed="1" w:name="Table Subtle 2"/>
+    <w:lsdException w:semiHidden="1" w:unhideWhenUsed="1" w:name="Table Web 1"/>
+    <w:lsdException w:semiHidden="1" w:unhideWhenUsed="1" w:name="Table Web 2"/>
+    <w:lsdException w:semiHidden="1" w:unhideWhenUsed="1" w:name="Table Web 3"/>
+    <w:lsdException w:semiHidden="1" w:unhideWhenUsed="1" w:name="Balloon Text"/>
+    <w:lsdException w:uiPriority="39" w:name="Table Grid"/>
+    <w:lsdException w:semiHidden="1" w:unhideWhenUsed="1" w:name="Table Theme"/>
+    <w:lsdException w:semiHidden="1" w:name="Placeholder Text"/>
+    <w:lsdException w:qFormat="1" w:uiPriority="1" w:name="No Spacing"/>
+    <w:lsdException w:uiPriority="60" w:name="Light Shading"/>
+    <w:lsdException w:uiPriority="61" w:name="Light List"/>
+    <w:lsdException w:uiPriority="62" w:name="Light Grid"/>
+    <w:lsdException w:uiPriority="63" w:name="Medium Shading 1"/>
+    <w:lsdException w:uiPriority="64" w:name="Medium Shading 2"/>
+    <w:lsdException w:uiPriority="65" w:name="Medium List 1"/>
+    <w:lsdException w:uiPriority="66" w:name="Medium List 2"/>
+    <w:lsdException w:uiPriority="67" w:name="Medium Grid 1"/>
+    <w:lsdException w:uiPriority="68" w:name="Medium Grid 2"/>
+    <w:lsdException w:uiPriority="69" w:name="Medium Grid 3"/>
+    <w:lsdException w:uiPriority="70" w:name="Dark List"/>
+    <w:lsdException w:uiPriority="71" w:name="Colorful Shading"/>
+    <w:lsdException w:uiPriority="72" w:name="Colorful List"/>
+    <w:lsdException w:uiPriority="73" w:name="Colorful Grid"/>
+    <w:lsdException w:uiPriority="60" w:name="Light Shading Accent 1"/>
+    <w:lsdException w:uiPriority="61" w:name="Light List Accent 1"/>
+    <w:lsdException w:uiPriority="62" w:name="Light Grid Accent 1"/>
+    <w:lsdException w:uiPriority="63" w:name="Medium Shading 1 Accent 1"/>
+    <w:lsdException w:uiPriority="64" w:name="Medium Shading 2 Accent 1"/>
+    <w:lsdException w:uiPriority="65" w:name="Medium List 1 Accent 1"/>
+    <w:lsdException w:semiHidden="1" w:name="Revision"/>
+    <w:lsdException w:qFormat="1" w:uiPriority="34" w:name="List Paragraph"/>
+    <w:lsdException w:qFormat="1" w:uiPriority="29" w:name="Quote"/>
+    <w:lsdException w:qFormat="1" w:uiPriority="30" w:name="Intense Quote"/>
+    <w:lsdException w:uiPriority="66" w:name="Medium List 2 Accent 1"/>
+    <w:lsdException w:uiPriority="67" w:name="Medium Grid 1 Accent 1"/>
+    <w:lsdException w:uiPriority="68" w:name="Medium Grid 2 Accent 1"/>
+    <w:lsdException w:uiPriority="69" w:name="Medium Grid 3 Accent 1"/>
+    <w:lsdException w:uiPriority="70" w:name="Dark List Accent 1"/>
+    <w:lsdException w:uiPriority="71" w:name="Colorful Shading Accent 1"/>
+    <w:lsdException w:uiPriority="72" w:name="Colorful List Accent 1"/>
+    <w:lsdException w:uiPriority="73" w:name="Colorful Grid Accent 1"/>
+    <w:lsdException w:uiPriority="60" w:name="Light Shading Accent 2"/>
+    <w:lsdException w:uiPriority="61" w:name="Light List Accent 2"/>
+    <w:lsdException w:uiPriority="62" w:name="Light Grid Accent 2"/>
+    <w:lsdException w:uiPriority="63" w:name="Medium Shading 1 Accent 2"/>
+    <w:lsdException w:uiPriority="64" w:name="Medium Shading 2 Accent 2"/>
+    <w:lsdException w:uiPriority="65" w:name="Medium List 1 Accent 2"/>
+    <w:lsdException w:uiPriority="66" w:name="Medium List 2 Accent 2"/>
+    <w:lsdException w:uiPriority="67" w:name="Medium Grid 1 Accent 2"/>
+    <w:lsdException w:uiPriority="68" w:name="Medium Grid 2 Accent 2"/>
+    <w:lsdException w:uiPriority="69" w:name="Medium Grid 3 Accent 2"/>
+    <w:lsdException w:uiPriority="70" w:name="Dark List Accent 2"/>
+    <w:lsdException w:uiPriority="71" w:name="Colorful Shading Accent 2"/>
+    <w:lsdException w:uiPriority="72" w:name="Colorful List Accent 2"/>
+    <w:lsdException w:uiPriority="73" w:name="Colorful Grid Accent 2"/>
+    <w:lsdException w:uiPriority="60" w:name="Light Shading Accent 3"/>
+    <w:lsdException w:uiPriority="61" w:name="Light List Accent 3"/>
+    <w:lsdException w:uiPriority="62" w:name="Light Grid Accent 3"/>
+    <w:lsdException w:uiPriority="63" w:name="Medium Shading 1 Accent 3"/>
+    <w:lsdException w:uiPriority="64" w:name="Medium Shading 2 Accent 3"/>
+    <w:lsdException w:uiPriority="65" w:name="Medium List 1 Accent 3"/>
+    <w:lsdException w:uiPriority="66" w:name="Medium List 2 Accent 3"/>
+    <w:lsdException w:uiPriority="67" w:name="Medium Grid 1 Accent 3"/>
+    <w:lsdException w:uiPriority="68" w:name="Medium Grid 2 Accent 3"/>
+    <w:lsdException w:uiPriority="69" w:name="Medium Grid 3 Accent 3"/>
+    <w:lsdException w:uiPriority="70" w:name="Dark List Accent 3"/>
+    <w:lsdException w:uiPriority="71" w:name="Colorful Shading Accent 3"/>
+    <w:lsdException w:uiPriority="72" w:name="Colorful List Accent 3"/>
+    <w:lsdException w:uiPriority="73" w:name="Colorful Grid Accent 3"/>
+    <w:lsdException w:uiPriority="60" w:name="Light Shading Accent 4"/>
+    <w:lsdException w:uiPriority="61" w:name="Light List Accent 4"/>
+    <w:lsdException w:uiPriority="62" w:name="Light Grid Accent 4"/>
+    <w:lsdException w:uiPriority="63" w:name="Medium Shading 1 Accent 4"/>
+    <w:lsdException w:uiPriority="64" w:name="Medium Shading 2 Accent 4"/>
+    <w:lsdException w:uiPriority="65" w:name="Medium List 1 Accent 4"/>
+    <w:lsdException w:uiPriority="66" w:name="Medium List 2 Accent 4"/>
+    <w:lsdException w:uiPriority="67" w:name="Medium Grid 1 Accent 4"/>
+    <w:lsdException w:uiPriority="68" w:name="Medium Grid 2 Accent 4"/>
+    <w:lsdException w:uiPriority="69" w:name="Medium Grid 3 Accent 4"/>
+    <w:lsdException w:uiPriority="70" w:name="Dark List Accent 4"/>
+    <w:lsdException w:uiPriority="71" w:name="Colorful Shading Accent 4"/>
+    <w:lsdException w:uiPriority="72" w:name="Colorful List Accent 4"/>
+    <w:lsdException w:uiPriority="73" w:name="Colorful Grid Accent 4"/>
+    <w:lsdException w:uiPriority="60" w:name="Light Shading Accent 5"/>
+    <w:lsdException w:uiPriority="61" w:name="Light List Accent 5"/>
+    <w:lsdException w:uiPriority="62" w:name="Light Grid Accent 5"/>
+    <w:lsdException w:uiPriority="63" w:name="Medium Shading 1 Accent 5"/>
+    <w:lsdException w:uiPriority="64" w:name="Medium Shading 2 Accent 5"/>
+    <w:lsdException w:uiPriority="65" w:name="Medium List 1 Accent 5"/>
+    <w:lsdException w:uiPriority="66" w:name="Medium List 2 Accent 5"/>
+    <w:lsdException w:uiPriority="67" w:name="Medium Grid 1 Accent 5"/>
+    <w:lsdException w:uiPriority="68" w:name="Medium Grid 2 Accent 5"/>
+    <w:lsdException w:uiPriority="69" w:name="Medium Grid 3 Accent 5"/>
+    <w:lsdException w:uiPriority="70" w:name="Dark List Accent 5"/>
+    <w:lsdException w:uiPriority="71" w:name="Colorful Shading Accent 5"/>
+    <w:lsdException w:uiPriority="72" w:name="Colorful List Accent 5"/>
+    <w:lsdException w:uiPriority="73" w:name="Colorful Grid Accent 5"/>
+    <w:lsdException w:uiPriority="60" w:name="Light Shading Accent 6"/>
+    <w:lsdException w:uiPriority="61" w:name="Light List Accent 6"/>
+    <w:lsdException w:uiPriority="62" w:name="Light Grid Accent 6"/>
+    <w:lsdException w:uiPriority="63" w:name="Medium Shading 1 Accent 6"/>
+    <w:lsdException w:uiPriority="64" w:name="Medium Shading 2 Accent 6"/>
+    <w:lsdException w:uiPriority="65" w:name="Medium List 1 Accent 6"/>
+    <w:lsdException w:uiPriority="66" w:name="Medium List 2 Accent 6"/>
+    <w:lsdException w:uiPriority="67" w:name="Medium Grid 1 Accent 6"/>
+    <w:lsdException w:uiPriority="68" w:name="Medium Grid 2 Accent 6"/>
+    <w:lsdException w:uiPriority="69" w:name="Medium Grid 3 Accent 6"/>
+    <w:lsdException w:uiPriority="70" w:name="Dark List Accent 6"/>
+    <w:lsdException w:uiPriority="71" w:name="Colorful Shading Accent 6"/>
+    <w:lsdException w:uiPriority="72" w:name="Colorful List Accent 6"/>
+    <w:lsdException w:uiPriority="73" w:name="Colorful Grid Accent 6"/>
+    <w:lsdException w:qFormat="1" w:uiPriority="19" w:name="Subtle Emphasis"/>
+    <w:lsdException w:qFormat="1" w:uiPriority="21" w:name="Intense Emphasis"/>
+    <w:lsdException w:qFormat="1" w:uiPriority="31" w:name="Subtle Reference"/>
+    <w:lsdException w:qFormat="1" w:uiPriority="32" w:name="Intense Reference"/>
+    <w:lsdException w:qFormat="1" w:uiPriority="33" w:name="Book Title"/>
+    <w:lsdException w:semiHidden="1" w:uiPriority="37" w:unhideWhenUsed="1" w:name="Bibliography"/>
+    <w:lsdException w:qFormat="1" w:semiHidden="1" w:uiPriority="39" w:unhideWhenUsed="1" w:name="TOC Heading"/>
+    <w:lsdException w:uiPriority="41" w:name="Plain Table 1"/>
+    <w:lsdException w:uiPriority="42" w:name="Plain Table 2"/>
+    <w:lsdException w:uiPriority="43" w:name="Plain Table 3"/>
+    <w:lsdException w:uiPriority="44" w:name="Plain Table 4"/>
+    <w:lsdException w:uiPriority="45" w:name="Plain Table 5"/>
+    <w:lsdException w:uiPriority="40" w:name="Grid Table Light"/>
+    <w:lsdException w:uiPriority="46" w:name="Grid Table 1 Light"/>
+    <w:lsdException w:uiPriority="47" w:name="Grid Table 2"/>
+    <w:lsdException w:uiPriority="48" w:name="Grid Table 3"/>
+    <w:lsdException w:uiPriority="49" w:name="Grid Table 4"/>
+    <w:lsdException w:uiPriority="50" w:name="Grid Table 5 Dark"/>
+    <w:lsdException w:uiPriority="51" w:name="Grid Table 6 Colorful"/>
+    <w:lsdException w:uiPriority="52" w:name="Grid Table 7 Colorful"/>
+    <w:lsdException w:uiPriority="46" w:name="Grid Table 1 Light Accent 1"/>
+    <w:lsdException w:uiPriority="47" w:name="Grid Table 2 Accent 1"/>
+    <w:lsdException w:uiPriority="48" w:name="Grid Table 3 Accent 1"/>
+    <w:lsdException w:uiPriority="49" w:name="Grid Table 4 Accent 1"/>
+    <w:lsdException w:uiPriority="50" w:name="Grid Table 5 Dark Accent 1"/>
+    <w:lsdException w:uiPriority="51" w:name="Grid Table 6 Colorful Accent 1"/>
+    <w:lsdException w:uiPriority="52" w:name="Grid Table 7 Colorful Accent 1"/>
+    <w:lsdException w:uiPriority="46" w:name="Grid Table 1 Light Accent 2"/>
+    <w:lsdException w:uiPriority="47" w:name="Grid Table 2 Accent 2"/>
+    <w:lsdException w:uiPriority="48" w:name="Grid Table 3 Accent 2"/>
+    <w:lsdException w:uiPriority="49" w:name="Grid Table 4 Accent 2"/>
+    <w:lsdException w:uiPriority="50" w:name="Grid Table 5 Dark Accent 2"/>
+    <w:lsdException w:uiPriority="51" w:name="Grid Table 6 Colorful Accent 2"/>
+    <w:lsdException w:uiPriority="52" w:name="Grid Table 7 Colorful Accent 2"/>
+    <w:lsdException w:uiPriority="46" w:name="Grid Table 1 Light Accent 3"/>
+    <w:lsdException w:uiPriority="47" w:name="Grid Table 2 Accent 3"/>
+    <w:lsdException w:uiPriority="48" w:name="Grid Table 3 Accent 3"/>
+    <w:lsdException w:uiPriority="49" w:name="Grid Table 4 Accent 3"/>
+    <w:lsdException w:uiPriority="50" w:name="Grid Table 5 Dark Accent 3"/>
+    <w:lsdException w:uiPriority="51" w:name="Grid Table 6 Colorful Accent 3"/>
+    <w:lsdException w:uiPriority="52" w:name="Grid Table 7 Colorful Accent 3"/>
+    <w:lsdException w:uiPriority="46" w:name="Grid Table 1 Light Accent 4"/>
+    <w:lsdException w:uiPriority="47" w:name="Grid Table 2 Accent 4"/>
+    <w:lsdException w:uiPriority="48" w:name="Grid Table 3 Accent 4"/>
+    <w:lsdException w:uiPriority="49" w:name="Grid Table 4 Accent 4"/>
+    <w:lsdException w:uiPriority="50" w:name="Grid Table 5 Dark Accent 4"/>
+    <w:lsdException w:uiPriority="51" w:name="Grid Table 6 Colorful Accent 4"/>
+    <w:lsdException w:uiPriority="52" w:name="Grid Table 7 Colorful Accent 4"/>
+    <w:lsdException w:uiPriority="46" w:name="Grid Table 1 Light Accent 5"/>
+    <w:lsdException w:uiPriority="47" w:name="Grid Table 2 Accent 5"/>
+    <w:lsdException w:uiPriority="48" w:name="Grid Table 3 Accent 5"/>
+    <w:lsdException w:uiPriority="49" w:name="Grid Table 4 Accent 5"/>
+    <w:lsdException w:uiPriority="50" w:name="Grid Table 5 Dark Accent 5"/>
+    <w:lsdException w:uiPriority="51" w:name="Grid Table 6 Colorful Accent 5"/>
+    <w:lsdException w:uiPriority="52" w:name="Grid Table 7 Colorful Accent 5"/>
+    <w:lsdException w:uiPriority="46" w:name="Grid Table 1 Light Accent 6"/>
+    <w:lsdException w:uiPriority="47" w:name="Grid Table 2 Accent 6"/>
+    <w:lsdException w:uiPriority="48" w:name="Grid Table 3 Accent 6"/>
+    <w:lsdException w:uiPriority="49" w:name="Grid Table 4 Accent 6"/>
+    <w:lsdException w:uiPriority="50" w:name="Grid Table 5 Dark Accent 6"/>
+    <w:lsdException w:uiPriority="51" w:name="Grid Table 6 Colorful Accent 6"/>
+    <w:lsdException w:uiPriority="52" w:name="Grid Table 7 Colorful Accent 6"/>
+    <w:lsdException w:uiPriority="46" w:name="List Table 1 Light"/>
+    <w:lsdException w:uiPriority="47" w:name="List Table 2"/>
+    <w:lsdException w:uiPriority="48" w:name="List Table 3"/>
+    <w:lsdException w:uiPriority="49" w:name="List Table 4"/>
+    <w:lsdException w:uiPriority="50" w:name="List Table 5 Dark"/>
+    <w:lsdException w:uiPriority="51" w:name="List Table 6 Colorful"/>
+    <w:lsdException w:uiPriority="52" w:name="List Table 7 Colorful"/>
+    <w:lsdException w:uiPriority="46" w:name="List Table 1 Light Accent 1"/>
+    <w:lsdException w:uiPriority="47" w:name="List Table 2 Accent 1"/>
+    <w:lsdException w:uiPriority="48" w:name="List Table 3 Accent 1"/>
+    <w:lsdException w:uiPriority="49" w:name="List Table 4 Accent 1"/>
+    <w:lsdException w:uiPriority="50" w:name="List Table 5 Dark Accent 1"/>
+    <w:lsdException w:uiPriority="51" w:name="List Table 6 Colorful Accent 1"/>
+    <w:lsdException w:uiPriority="52" w:name="List Table 7 Colorful Accent 1"/>
+    <w:lsdException w:uiPriority="46" w:name="List Table 1 Light Accent 2"/>
+    <w:lsdException w:uiPriority="47" w:name="List Table 2 Accent 2"/>
+    <w:lsdException w:uiPriority="48" w:name="List Table 3 Accent 2"/>
+    <w:lsdException w:uiPriority="49" w:name="List Table 4 Accent 2"/>
+    <w:lsdException w:uiPriority="50" w:name="List Table 5 Dark Accent 2"/>
+    <w:lsdException w:uiPriority="51" w:name="List Table 6 Colorful Accent 2"/>
+    <w:lsdException w:uiPriority="52" w:name="List Table 7 Colorful Accent 2"/>
+    <w:lsdException w:uiPriority="46" w:name="List Table 1 Light Accent 3"/>
+    <w:lsdException w:uiPriority="47" w:name="List Table 2 Accent 3"/>
+    <w:lsdException w:uiPriority="48" w:name="List Table 3 Accent 3"/>
+    <w:lsdException w:uiPriority="49" w:name="List Table 4 Accent 3"/>
+    <w:lsdException w:uiPriority="50" w:name="List Table 5 Dark Accent 3"/>
+    <w:lsdException w:uiPriority="51" w:name="List Table 6 Colorful Accent 3"/>
+    <w:lsdException w:uiPriority="52" w:name="List Table 7 Colorful Accent 3"/>
+    <w:lsdException w:uiPriority="46" w:name="List Table 1 Light Accent 4"/>
+    <w:lsdException w:uiPriority="47" w:name="List Table 2 Accent 4"/>
+    <w:lsdException w:uiPriority="48" w:name="List Table 3 Accent 4"/>
+    <w:lsdException w:uiPriority="49" w:name="List Table 4 Accent 4"/>
+    <w:lsdException w:uiPriority="50" w:name="List Table 5 Dark Accent 4"/>
+    <w:lsdException w:uiPriority="51" w:name="List Table 6 Colorful Accent 4"/>
+    <w:lsdException w:uiPriority="52" w:name="List Table 7 Colorful Accent 4"/>
+    <w:lsdException w:uiPriority="46" w:name="List Table 1 Light Accent 5"/>
+    <w:lsdException w:uiPriority="47" w:name="List Table 2 Accent 5"/>
+    <w:lsdException w:uiPriority="48" w:name="List Table 3 Accent 5"/>
+    <w:lsdException w:uiPriority="49" w:name="List Table 4 Accent 5"/>
+    <w:lsdException w:uiPriority="50" w:name="List Table 5 Dark Accent 5"/>
+    <w:lsdException w:uiPriority="51" w:name="List Table 6 Colorful Accent 5"/>
+    <w:lsdException w:uiPriority="52" w:name="List Table 7 Colorful Accent 5"/>
+    <w:lsdException w:uiPriority="46" w:name="List Table 1 Light Accent 6"/>
+    <w:lsdException w:uiPriority="47" w:name="List Table 2 Accent 6"/>
+    <w:lsdException w:uiPriority="48" w:name="List Table 3 Accent 6"/>
+    <w:lsdException w:uiPriority="49" w:name="List Table 4 Accent 6"/>
+    <w:lsdException w:uiPriority="50" w:name="List Table 5 Dark Accent 6"/>
+    <w:lsdException w:uiPriority="51" w:name="List Table 6 Colorful Accent 6"/>
+    <w:lsdException w:uiPriority="52" w:name="List Table 7 Colorful Accent 6"/>
   </w:latentStyles>
   <w:style w:type="paragraph" w:styleId="Normal" w:default="1">
     <w:name w:val="Normal"/>
     <w:qFormat/>
     <w:pPr>
       <w:widowControl/>
+      <w:suppressAutoHyphens w:val="true"/>
       <w:bidi w:val="0"/>
       <w:spacing w:lineRule="auto" w:line="259" w:before="0" w:after="160"/>
       <w:jc w:val="left"/>
     </w:pPr>
     <w:rPr>
-      <w:rFonts w:ascii="Calibri" w:hAnsi="Calibri" w:eastAsia="Calibri" w:cs="" w:asciiTheme="minorHAnsi" w:cstheme="minorBidi" w:eastAsiaTheme="minorHAnsi" w:hAnsiTheme="minorHAnsi"/>
+      <w:rFonts w:ascii="Calibri" w:hAnsi="Calibri" w:eastAsia="Calibri" w:cs=""/>
       <w:color w:val="00000A"/>
       <w:sz w:val="22"/>
       <w:szCs w:val="22"/>
@@ -4181,20 +4224,21 @@
   <w:style w:type="character" w:styleId="DefaultParagraphFont" w:default="1">
     <w:name w:val="Default Paragraph Font"/>
     <w:uiPriority w:val="1"/>
+    <w:qFormat/>
     <w:semiHidden/>
     <w:unhideWhenUsed/>
-    <w:qFormat/>
     <w:rPr/>
   </w:style>
   <w:style w:type="character" w:styleId="InternetLink">
     <w:name w:val="Internet Link"/>
-    <w:basedOn w:val="DefaultParagraphFont"/>
     <w:uiPriority w:val="99"/>
     <w:unhideWhenUsed/>
     <w:rsid w:val="00da470e"/>
-    <w:rPr>
-      <w:color w:val="0563C1" w:themeColor="hyperlink"/>
+    <w:basedOn w:val="DefaultParagraphFont"/>
+    <w:rPr>
+      <w:color w:val="0563C1"/>
       <w:u w:val="single"/>
+      <w:lang w:val="zxx" w:eastAsia="zxx" w:bidi="zxx"/>
     </w:rPr>
   </w:style>
   <w:style w:type="character" w:styleId="ListLabel1">
@@ -4710,11 +4754,44 @@
       <w:rFonts w:cs="Wingdings"/>
     </w:rPr>
   </w:style>
+  <w:style w:type="character" w:styleId="ListLabel73">
+    <w:name w:val="ListLabel 73"/>
+    <w:rPr>
+      <w:rFonts w:cs="Symbol"/>
+      <w:b w:val="false"/>
+      <w:sz w:val="24"/>
+    </w:rPr>
+  </w:style>
+  <w:style w:type="character" w:styleId="ListLabel74">
+    <w:name w:val="ListLabel 74"/>
+    <w:rPr>
+      <w:rFonts w:cs="Courier New"/>
+    </w:rPr>
+  </w:style>
+  <w:style w:type="character" w:styleId="ListLabel75">
+    <w:name w:val="ListLabel 75"/>
+    <w:rPr>
+      <w:rFonts w:cs="Wingdings"/>
+    </w:rPr>
+  </w:style>
+  <w:style w:type="character" w:styleId="ListLabel76">
+    <w:name w:val="ListLabel 76"/>
+    <w:rPr>
+      <w:rFonts w:cs="Symbol"/>
+    </w:rPr>
+  </w:style>
+  <w:style w:type="character" w:styleId="ListLabel77">
+    <w:name w:val="ListLabel 77"/>
+    <w:rPr>
+      <w:rFonts w:cs="Symbol"/>
+      <w:sz w:val="24"/>
+    </w:rPr>
+  </w:style>
   <w:style w:type="paragraph" w:styleId="Heading">
     <w:name w:val="Heading"/>
+    <w:qFormat/>
     <w:basedOn w:val="Normal"/>
     <w:next w:val="TextBody"/>
-    <w:qFormat/>
     <w:pPr>
       <w:keepNext/>
       <w:spacing w:before="240" w:after="120"/>
@@ -4726,7 +4803,7 @@
     </w:rPr>
   </w:style>
   <w:style w:type="paragraph" w:styleId="TextBody">
-    <w:name w:val="Body Text"/>
+    <w:name w:val="Text Body"/>
     <w:basedOn w:val="Normal"/>
     <w:pPr>
       <w:spacing w:lineRule="auto" w:line="288" w:before="0" w:after="140"/>
@@ -4743,8 +4820,8 @@
   </w:style>
   <w:style w:type="paragraph" w:styleId="Caption">
     <w:name w:val="Caption"/>
+    <w:qFormat/>
     <w:basedOn w:val="Normal"/>
-    <w:qFormat/>
     <w:pPr>
       <w:suppressLineNumbers/>
       <w:spacing w:before="120" w:after="120"/>
@@ -4759,8 +4836,8 @@
   </w:style>
   <w:style w:type="paragraph" w:styleId="Index">
     <w:name w:val="Index"/>
+    <w:qFormat/>
     <w:basedOn w:val="Normal"/>
-    <w:qFormat/>
     <w:pPr>
       <w:suppressLineNumbers/>
     </w:pPr>
@@ -4770,27 +4847,27 @@
   </w:style>
   <w:style w:type="paragraph" w:styleId="ListParagraph">
     <w:name w:val="List Paragraph"/>
+    <w:uiPriority w:val="34"/>
+    <w:qFormat/>
+    <w:rsid w:val="007d18cf"/>
     <w:basedOn w:val="Normal"/>
-    <w:uiPriority w:val="34"/>
-    <w:qFormat/>
-    <w:rsid w:val="007d18cf"/>
     <w:pPr>
       <w:spacing w:before="0" w:after="160"/>
-      <w:ind w:left="720" w:hanging="0"/>
+      <w:ind w:left="720" w:right="0" w:hanging="0"/>
       <w:contextualSpacing/>
     </w:pPr>
     <w:rPr/>
   </w:style>
   <w:style w:type="paragraph" w:styleId="NormalWeb">
     <w:name w:val="Normal (Web)"/>
-    <w:basedOn w:val="Normal"/>
     <w:uiPriority w:val="99"/>
+    <w:qFormat/>
     <w:semiHidden/>
     <w:unhideWhenUsed/>
-    <w:qFormat/>
     <w:rsid w:val="005c261b"/>
+    <w:basedOn w:val="Normal"/>
     <w:pPr>
-      <w:spacing w:lineRule="auto" w:line="240" w:beforeAutospacing="1" w:afterAutospacing="1"/>
+      <w:spacing w:before="0" w:after="280"/>
     </w:pPr>
     <w:rPr>
       <w:rFonts w:ascii="Times New Roman" w:hAnsi="Times New Roman" w:eastAsia="Times New Roman" w:cs="Times New Roman"/>
@@ -4802,9 +4879,9 @@
   <w:style w:type="numbering" w:styleId="NoList" w:default="1">
     <w:name w:val="No List"/>
     <w:uiPriority w:val="99"/>
+    <w:qFormat/>
     <w:semiHidden/>
     <w:unhideWhenUsed/>
-    <w:qFormat/>
   </w:style>
   <w:style w:type="table" w:default="1" w:styleId="Tabelanormal">
     <w:name w:val="Normal Table"/>
@@ -4812,7 +4889,7 @@
     <w:semiHidden/>
     <w:unhideWhenUsed/>
     <w:tblPr>
-      <w:tblInd w:w="0" w:type="dxa"/>
+      <w:tblInd w:type="dxa" w:w="0"/>
       <w:tblCellMar>
         <w:top w:w="0" w:type="dxa"/>
         <w:left w:w="108" w:type="dxa"/>

</xml_diff>

<commit_message>
Adicionar certificado do curso 'Ruby on Rails 3 parte III'
</commit_message>
<xml_diff>
--- a/Felippe Rodrigo Puhle.docx
+++ b/Felippe Rodrigo Puhle.docx
@@ -1222,7 +1222,23 @@
           <w:sz w:val="24"/>
           <w:szCs w:val="24"/>
         </w:rPr>
-        <w:t>Ruby on Rails parte I</w:t>
+        <w:t xml:space="preserve">Ruby on Rails </w:t>
+      </w:r>
+      <w:r>
+        <w:rPr>
+          <w:color w:val="404040"/>
+          <w:sz w:val="24"/>
+          <w:szCs w:val="24"/>
+        </w:rPr>
+        <w:t xml:space="preserve">3 </w:t>
+      </w:r>
+      <w:r>
+        <w:rPr>
+          <w:color w:val="404040"/>
+          <w:sz w:val="24"/>
+          <w:szCs w:val="24"/>
+        </w:rPr>
+        <w:t>parte II</w:t>
       </w:r>
       <w:r>
         <w:rPr>
@@ -1254,15 +1270,71 @@
           <w:sz w:val="24"/>
           <w:szCs w:val="24"/>
         </w:rPr>
-        <w:t>R</w:t>
-      </w:r>
-      <w:r>
-        <w:rPr>
-          <w:color w:val="404040"/>
-          <w:sz w:val="24"/>
-          <w:szCs w:val="24"/>
-        </w:rPr>
-        <w:t>uby on Rails parte I</w:t>
+        <w:t xml:space="preserve">Ruby on Rails </w:t>
+      </w:r>
+      <w:r>
+        <w:rPr>
+          <w:color w:val="404040"/>
+          <w:sz w:val="24"/>
+          <w:szCs w:val="24"/>
+        </w:rPr>
+        <w:t xml:space="preserve">3 </w:t>
+      </w:r>
+      <w:r>
+        <w:rPr>
+          <w:color w:val="404040"/>
+          <w:sz w:val="24"/>
+          <w:szCs w:val="24"/>
+        </w:rPr>
+        <w:t>parte I</w:t>
+      </w:r>
+      <w:r>
+        <w:rPr>
+          <w:color w:val="404040"/>
+          <w:sz w:val="24"/>
+          <w:szCs w:val="24"/>
+        </w:rPr>
+        <w:t>I</w:t>
+      </w:r>
+    </w:p>
+    <w:p>
+      <w:pPr>
+        <w:pStyle w:val="ListParagraph"/>
+        <w:numPr>
+          <w:ilvl w:val="0"/>
+          <w:numId w:val="1"/>
+        </w:numPr>
+        <w:spacing w:lineRule="auto" w:line="240"/>
+        <w:jc w:val="both"/>
+        <w:rPr>
+          <w:color w:val="404040"/>
+          <w:sz w:val="24"/>
+          <w:szCs w:val="24"/>
+        </w:rPr>
+      </w:pPr>
+      <w:r>
+        <w:rPr>
+          <w:color w:val="404040"/>
+          <w:sz w:val="24"/>
+          <w:szCs w:val="24"/>
+        </w:rPr>
+        <w:t xml:space="preserve">Ruby on Rails </w:t>
+      </w:r>
+      <w:r>
+        <w:rPr>
+          <w:color w:val="404040"/>
+          <w:sz w:val="24"/>
+          <w:szCs w:val="24"/>
+        </w:rPr>
+        <w:t xml:space="preserve">3 </w:t>
+      </w:r>
+      <w:r>
+        <w:rPr>
+          <w:color w:val="404040"/>
+          <w:sz w:val="24"/>
+          <w:szCs w:val="24"/>
+        </w:rPr>
+        <w:t>parte I</w:t>
       </w:r>
     </w:p>
     <w:p>
@@ -4787,6 +4859,39 @@
       <w:sz w:val="24"/>
     </w:rPr>
   </w:style>
+  <w:style w:type="character" w:styleId="ListLabel78">
+    <w:name w:val="ListLabel 78"/>
+    <w:rPr>
+      <w:rFonts w:cs="Symbol"/>
+      <w:b w:val="false"/>
+      <w:sz w:val="24"/>
+    </w:rPr>
+  </w:style>
+  <w:style w:type="character" w:styleId="ListLabel79">
+    <w:name w:val="ListLabel 79"/>
+    <w:rPr>
+      <w:rFonts w:cs="Courier New"/>
+    </w:rPr>
+  </w:style>
+  <w:style w:type="character" w:styleId="ListLabel80">
+    <w:name w:val="ListLabel 80"/>
+    <w:rPr>
+      <w:rFonts w:cs="Wingdings"/>
+    </w:rPr>
+  </w:style>
+  <w:style w:type="character" w:styleId="ListLabel81">
+    <w:name w:val="ListLabel 81"/>
+    <w:rPr>
+      <w:rFonts w:cs="Symbol"/>
+    </w:rPr>
+  </w:style>
+  <w:style w:type="character" w:styleId="ListLabel82">
+    <w:name w:val="ListLabel 82"/>
+    <w:rPr>
+      <w:rFonts w:cs="Symbol"/>
+      <w:sz w:val="24"/>
+    </w:rPr>
+  </w:style>
   <w:style w:type="paragraph" w:styleId="Heading">
     <w:name w:val="Heading"/>
     <w:qFormat/>

</xml_diff>